<commit_message>
Add front page to Recherchebricht
</commit_message>
<xml_diff>
--- a/Recherche/Recherchebericht.docx
+++ b/Recherche/Recherchebericht.docx
@@ -7,19 +7,98 @@
         <w:pStyle w:val="Titel"/>
         <w:jc w:val="center"/>
       </w:pPr>
+    </w:p>
+    <w:p>
+      <w:pPr>
+        <w:pStyle w:val="Titel"/>
+        <w:jc w:val="center"/>
+      </w:pPr>
+    </w:p>
+    <w:p>
+      <w:pPr>
+        <w:pStyle w:val="Titel"/>
+        <w:jc w:val="center"/>
+      </w:pPr>
+    </w:p>
+    <w:p>
+      <w:pPr>
+        <w:pStyle w:val="Titel"/>
+        <w:jc w:val="center"/>
+      </w:pPr>
+    </w:p>
+    <w:p>
+      <w:pPr>
+        <w:pStyle w:val="Titel"/>
+        <w:jc w:val="center"/>
+      </w:pPr>
+    </w:p>
+    <w:p>
+      <w:pPr>
+        <w:pStyle w:val="Titel"/>
+        <w:jc w:val="center"/>
+      </w:pPr>
+    </w:p>
+    <w:p>
+      <w:pPr>
+        <w:pStyle w:val="Titel"/>
+        <w:jc w:val="center"/>
+        <w:rPr>
+          <w:b/>
+        </w:rPr>
+      </w:pPr>
       <w:r>
-        <w:t>Recherche</w:t>
+        <w:rPr>
+          <w:b/>
+        </w:rPr>
+        <w:t>Recherchebericht</w:t>
       </w:r>
+    </w:p>
+    <w:p>
+      <w:pPr>
+        <w:jc w:val="center"/>
+      </w:pPr>
+    </w:p>
+    <w:p>
+      <w:pPr>
+        <w:pStyle w:val="Untertitel"/>
+        <w:jc w:val="center"/>
+        <w:rPr>
+          <w:sz w:val="28"/>
+          <w:szCs w:val="28"/>
+        </w:rPr>
+      </w:pPr>
       <w:r>
-        <w:t>bericht</w:t>
+        <w:rPr>
+          <w:sz w:val="28"/>
+          <w:szCs w:val="28"/>
+        </w:rPr>
+        <w:t>Gamification in der betrieblichen Weiterbildung</w:t>
       </w:r>
+    </w:p>
+    <w:p>
+      <w:pPr>
+        <w:rPr>
+          <w:rFonts w:asciiTheme="majorHAnsi" w:eastAsiaTheme="majorEastAsia" w:hAnsiTheme="majorHAnsi" w:cstheme="majorBidi"/>
+          <w:spacing w:val="-10"/>
+          <w:kern w:val="28"/>
+          <w:sz w:val="56"/>
+          <w:szCs w:val="56"/>
+        </w:rPr>
+      </w:pPr>
       <w:r>
-        <w:t xml:space="preserve"> – Gamific</w:t>
+        <w:br w:type="page"/>
       </w:r>
       <w:bookmarkStart w:id="0" w:name="_GoBack"/>
       <w:bookmarkEnd w:id="0"/>
+    </w:p>
+    <w:p>
+      <w:pPr>
+        <w:pStyle w:val="Titel"/>
+        <w:jc w:val="center"/>
+      </w:pPr>
       <w:r>
-        <w:t>ation</w:t>
+        <w:lastRenderedPageBreak/>
+        <w:t>Inhaltsverzeichnis</w:t>
       </w:r>
     </w:p>
     <w:p/>
@@ -514,20 +593,19 @@
     <w:bookmarkStart w:id="4" w:name="_Toc498626633" w:displacedByCustomXml="next"/>
     <w:sdt>
       <w:sdtPr>
+        <w:rPr>
+          <w:rFonts w:asciiTheme="minorHAnsi" w:eastAsiaTheme="minorHAnsi" w:hAnsiTheme="minorHAnsi" w:cstheme="minorBidi"/>
+          <w:color w:val="auto"/>
+          <w:sz w:val="22"/>
+          <w:szCs w:val="22"/>
+        </w:rPr>
         <w:id w:val="1236826967"/>
         <w:docPartObj>
           <w:docPartGallery w:val="Bibliographies"/>
           <w:docPartUnique/>
         </w:docPartObj>
       </w:sdtPr>
-      <w:sdtEndPr>
-        <w:rPr>
-          <w:rFonts w:asciiTheme="minorHAnsi" w:eastAsiaTheme="minorHAnsi" w:hAnsiTheme="minorHAnsi" w:cstheme="minorBidi"/>
-          <w:color w:val="auto"/>
-          <w:sz w:val="22"/>
-          <w:szCs w:val="22"/>
-        </w:rPr>
-      </w:sdtEndPr>
+      <w:sdtEndPr/>
       <w:sdtContent>
         <w:p>
           <w:pPr>
@@ -543,6 +621,7 @@
             <w:id w:val="111145805"/>
             <w:bibliography/>
           </w:sdtPr>
+          <w:sdtEndPr/>
           <w:sdtContent>
             <w:p>
               <w:r>
@@ -641,6 +720,7 @@
   <w:p>
     <w:pPr>
       <w:pStyle w:val="Kopfzeile"/>
+      <w:jc w:val="right"/>
     </w:pPr>
     <w:r>
       <w:t>16.11.2017</w:t>
@@ -649,13 +729,13 @@
       <w:ptab w:relativeTo="margin" w:alignment="center" w:leader="none"/>
     </w:r>
     <w:r>
+      <w:tab/>
+    </w:r>
+    <w:r>
       <w:t>Gruppe cz17a</w:t>
     </w:r>
     <w:r>
       <w:ptab w:relativeTo="margin" w:alignment="right" w:leader="none"/>
-    </w:r>
-    <w:r>
-      <w:t>[Verantwortlicher für die Erstellung]</w:t>
     </w:r>
   </w:p>
 </w:hdr>
@@ -2447,6 +2527,37 @@
       <w:spacing w:after="100"/>
     </w:pPr>
   </w:style>
+  <w:style w:type="paragraph" w:styleId="Untertitel">
+    <w:name w:val="Subtitle"/>
+    <w:basedOn w:val="Standard"/>
+    <w:next w:val="Standard"/>
+    <w:link w:val="UntertitelZchn"/>
+    <w:uiPriority w:val="11"/>
+    <w:qFormat/>
+    <w:rsid w:val="004436C1"/>
+    <w:pPr>
+      <w:numPr>
+        <w:ilvl w:val="1"/>
+      </w:numPr>
+    </w:pPr>
+    <w:rPr>
+      <w:rFonts w:eastAsiaTheme="minorEastAsia"/>
+      <w:color w:val="5A5A5A" w:themeColor="text1" w:themeTint="A5"/>
+      <w:spacing w:val="15"/>
+    </w:rPr>
+  </w:style>
+  <w:style w:type="character" w:customStyle="1" w:styleId="UntertitelZchn">
+    <w:name w:val="Untertitel Zchn"/>
+    <w:basedOn w:val="Absatz-Standardschriftart"/>
+    <w:link w:val="Untertitel"/>
+    <w:uiPriority w:val="11"/>
+    <w:rsid w:val="004436C1"/>
+    <w:rPr>
+      <w:rFonts w:eastAsiaTheme="minorEastAsia"/>
+      <w:color w:val="5A5A5A" w:themeColor="text1" w:themeTint="A5"/>
+      <w:spacing w:val="15"/>
+    </w:rPr>
+  </w:style>
 </w:styles>
 </file>
 
@@ -2750,7 +2861,7 @@
 </file>
 
 <file path=customXml/itemProps1.xml><?xml version="1.0" encoding="utf-8"?>
-<ds:datastoreItem xmlns:ds="http://schemas.openxmlformats.org/officeDocument/2006/customXml" ds:itemID="{D10B96B1-317F-4911-9485-BE6E372074FF}">
+<ds:datastoreItem xmlns:ds="http://schemas.openxmlformats.org/officeDocument/2006/customXml" ds:itemID="{D9685B27-50C0-4B89-B99A-4DB1A538ADB5}">
   <ds:schemaRefs>
     <ds:schemaRef ds:uri="http://schemas.openxmlformats.org/officeDocument/2006/bibliography"/>
   </ds:schemaRefs>

</xml_diff>

<commit_message>
erste Konzepte und Aspekte(Zielsetzung)
</commit_message>
<xml_diff>
--- a/Recherche/Recherchebericht.docx
+++ b/Recherche/Recherchebericht.docx
@@ -7,98 +7,14 @@
         <w:pStyle w:val="Titel"/>
         <w:jc w:val="center"/>
       </w:pPr>
-    </w:p>
-    <w:p>
-      <w:pPr>
-        <w:pStyle w:val="Titel"/>
-        <w:jc w:val="center"/>
-      </w:pPr>
-    </w:p>
-    <w:p>
-      <w:pPr>
-        <w:pStyle w:val="Titel"/>
-        <w:jc w:val="center"/>
-      </w:pPr>
-    </w:p>
-    <w:p>
-      <w:pPr>
-        <w:pStyle w:val="Titel"/>
-        <w:jc w:val="center"/>
-      </w:pPr>
-    </w:p>
-    <w:p>
-      <w:pPr>
-        <w:pStyle w:val="Titel"/>
-        <w:jc w:val="center"/>
-      </w:pPr>
-    </w:p>
-    <w:p>
-      <w:pPr>
-        <w:pStyle w:val="Titel"/>
-        <w:jc w:val="center"/>
-      </w:pPr>
-    </w:p>
-    <w:p>
-      <w:pPr>
-        <w:pStyle w:val="Titel"/>
-        <w:jc w:val="center"/>
-        <w:rPr>
-          <w:b/>
-        </w:rPr>
-      </w:pPr>
-      <w:r>
-        <w:rPr>
-          <w:b/>
-        </w:rPr>
-        <w:t>Recherchebericht</w:t>
-      </w:r>
-    </w:p>
-    <w:p>
-      <w:pPr>
-        <w:jc w:val="center"/>
-      </w:pPr>
-    </w:p>
-    <w:p>
-      <w:pPr>
-        <w:pStyle w:val="Untertitel"/>
-        <w:jc w:val="center"/>
-        <w:rPr>
-          <w:sz w:val="28"/>
-          <w:szCs w:val="28"/>
-        </w:rPr>
-      </w:pPr>
-      <w:r>
-        <w:rPr>
-          <w:sz w:val="28"/>
-          <w:szCs w:val="28"/>
-        </w:rPr>
-        <w:t>Gamification in der betrieblichen Weiterbildung</w:t>
-      </w:r>
-    </w:p>
-    <w:p>
-      <w:pPr>
-        <w:rPr>
-          <w:rFonts w:asciiTheme="majorHAnsi" w:eastAsiaTheme="majorEastAsia" w:hAnsiTheme="majorHAnsi" w:cstheme="majorBidi"/>
-          <w:spacing w:val="-10"/>
-          <w:kern w:val="28"/>
-          <w:sz w:val="56"/>
-          <w:szCs w:val="56"/>
-        </w:rPr>
-      </w:pPr>
-      <w:r>
-        <w:br w:type="page"/>
-      </w:r>
-      <w:bookmarkStart w:id="0" w:name="_GoBack"/>
-      <w:bookmarkEnd w:id="0"/>
-    </w:p>
-    <w:p>
-      <w:pPr>
-        <w:pStyle w:val="Titel"/>
-        <w:jc w:val="center"/>
-      </w:pPr>
-      <w:r>
-        <w:lastRenderedPageBreak/>
-        <w:t>Inhaltsverzeichnis</w:t>
+      <w:r>
+        <w:t>Recherche</w:t>
+      </w:r>
+      <w:r>
+        <w:t>bericht</w:t>
+      </w:r>
+      <w:r>
+        <w:t xml:space="preserve"> – Gamification</w:t>
       </w:r>
     </w:p>
     <w:p/>
@@ -434,8 +350,10 @@
     </w:sdt>
     <w:p/>
     <w:p/>
-    <w:p/>
-    <w:p/>
+    <w:p>
+      <w:bookmarkStart w:id="0" w:name="_GoBack"/>
+      <w:bookmarkEnd w:id="0"/>
+    </w:p>
     <w:p/>
     <w:p/>
     <w:p/>
@@ -471,35 +389,11 @@
         <w:t>Dummy</w:t>
       </w:r>
     </w:p>
-    <w:p/>
-    <w:p/>
-    <w:p/>
-    <w:p/>
-    <w:p/>
-    <w:p/>
-    <w:p/>
-    <w:p/>
-    <w:p/>
-    <w:p/>
-    <w:p/>
-    <w:p/>
-    <w:p/>
-    <w:p/>
-    <w:p/>
-    <w:p/>
-    <w:p/>
-    <w:p/>
-    <w:p/>
-    <w:p/>
-    <w:p/>
-    <w:p/>
-    <w:p/>
-    <w:p/>
-    <w:p/>
-    <w:p/>
-    <w:p/>
-    <w:p/>
-    <w:p/>
+    <w:p>
+      <w:r>
+        <w:br w:type="page"/>
+      </w:r>
+    </w:p>
     <w:p>
       <w:pPr>
         <w:pStyle w:val="berschrift1"/>
@@ -512,10 +406,152 @@
       <w:bookmarkEnd w:id="2"/>
     </w:p>
     <w:p>
-      <w:r>
-        <w:t>Dummy</w:t>
-      </w:r>
+      <w:pPr>
+        <w:pStyle w:val="berschrift2"/>
+      </w:pPr>
+      <w:r>
+        <w:t xml:space="preserve">Spielfortschritt und </w:t>
+      </w:r>
+      <w:proofErr w:type="spellStart"/>
+      <w:r>
+        <w:t>Achievementsystem</w:t>
+      </w:r>
+      <w:proofErr w:type="spellEnd"/>
     </w:p>
+    <w:p>
+      <w:r>
+        <w:t xml:space="preserve">Der Spielfortschritt kann durch verschiedenste Elemente visualisiert und dem Spieler vermittelt werden. Beispielsweise könnten ein Punktesystem, Level und Fortschrittsbalken eingeführt werden um Abzeichen/ Badges oder anderweitige Zertifikate zu erlangen. </w:t>
+      </w:r>
+      <w:r>
+        <w:t>Durch einen</w:t>
+      </w:r>
+      <w:r>
+        <w:t xml:space="preserve"> solchen</w:t>
+      </w:r>
+      <w:r>
+        <w:t xml:space="preserve"> Fortschrittsmechanismus innerhalb des Spiels bekommen die Spieler eine Rückmeldung über ihre individuellen Leistungen und erlangen zugehörige Belohnungen. </w:t>
+      </w:r>
+      <w:r>
+        <w:t xml:space="preserve">Außerdem ist durch </w:t>
+      </w:r>
+      <w:r>
+        <w:t xml:space="preserve">zum Beispiel </w:t>
+      </w:r>
+      <w:r>
+        <w:t xml:space="preserve">einen Fortschrittsbalken </w:t>
+      </w:r>
+      <w:r>
+        <w:t xml:space="preserve">die Möglichkeit gegeben </w:t>
+      </w:r>
+      <w:r>
+        <w:t>ein</w:t>
+      </w:r>
+      <w:r>
+        <w:t>en</w:t>
+      </w:r>
+      <w:r>
+        <w:t xml:space="preserve"> Überblick über </w:t>
+      </w:r>
+      <w:r>
+        <w:t xml:space="preserve">seinen eigenen Wissensstand unter dem Weiterbildungsaspekt </w:t>
+      </w:r>
+      <w:r>
+        <w:t>zu erlangen</w:t>
+      </w:r>
+      <w:r>
+        <w:t xml:space="preserve"> </w:t>
+      </w:r>
+      <w:r>
+        <w:t xml:space="preserve">und sich mit anderen Spielern zu vergleichen und sich an ihnen zu orientieren. Dieser Vergleichsaspekt kann könnte im einfachsten durch ein anonymisiertes Score-Board realisiert werden, dann können sich die Spieler untereinander orientieren, müssen aber keine </w:t>
+      </w:r>
+      <w:r>
+        <w:t>Demütigung</w:t>
+      </w:r>
+      <w:r>
+        <w:t xml:space="preserve"> oder ähnliches befürchten. </w:t>
+      </w:r>
+    </w:p>
+    <w:p>
+      <w:pPr>
+        <w:pStyle w:val="berschrift2"/>
+      </w:pPr>
+      <w:r>
+        <w:t>Belohnungssysteme</w:t>
+      </w:r>
+    </w:p>
+    <w:p>
+      <w:r>
+        <w:t>Belohnungssysteme sind bei Spielen generell ein sehr wichtiger Aspekt, denn sie sind die einzige Möglichkeit dem Spieler direkt etwas „zurück zu geben“ um ihn dafür zu belohnen, dass er spielt</w:t>
+      </w:r>
+      <w:r>
+        <w:t>, seine Leistung anzuerkennen</w:t>
+      </w:r>
+      <w:r>
+        <w:t xml:space="preserve"> und es schafft </w:t>
+      </w:r>
+      <w:r>
+        <w:t xml:space="preserve">dadurch </w:t>
+      </w:r>
+      <w:r>
+        <w:t>Anreize</w:t>
+      </w:r>
+      <w:r>
+        <w:t xml:space="preserve"> auch zukünftig weiter zu spielen</w:t>
+      </w:r>
+      <w:r>
+        <w:t>.</w:t>
+      </w:r>
+      <w:r>
+        <w:t xml:space="preserve"> Bezogen auf den Bildungsaspekt ist das ein unheimlich großer Faktor. Generell sind Belohnungen in Form von Gegenständen, wie Ausrüstung und Tools, Power-</w:t>
+      </w:r>
+      <w:proofErr w:type="spellStart"/>
+      <w:r>
+        <w:t>Ups</w:t>
+      </w:r>
+      <w:proofErr w:type="spellEnd"/>
+      <w:r>
+        <w:t>, anderer virtueller Güter oder Boni möglich. Die Anwendbarkeit der meisten Belohnungsformen unter dem Weiterbildungsaspekt ist aber fraglich.</w:t>
+      </w:r>
+    </w:p>
+    <w:p>
+      <w:pPr>
+        <w:pStyle w:val="berschrift2"/>
+      </w:pPr>
+      <w:r>
+        <w:t>Storytelling</w:t>
+      </w:r>
+    </w:p>
+    <w:p>
+      <w:r>
+        <w:t xml:space="preserve">Eine Story ist ähnlich eines Fortschrittsystems, sie zeigt dem Spieler auch ein Progress, aber sie ist motivierender für ihn weiter zu machen. Sie bringt eine zusätzliche Dynamik in das Spiel und kann auch ein taktisches Element haben, wenn sie die Spielweise des Anwenders adaptiert und sich dynamisch anpasst. Dadurch können beispielsweise individuelle Quests geboten werden, welche sich auf den Spielerfortschritt oder Punktescore auswirken geboten werden.  </w:t>
+      </w:r>
+    </w:p>
+    <w:p>
+      <w:pPr>
+        <w:pStyle w:val="berschrift2"/>
+      </w:pPr>
+      <w:r>
+        <w:t>Zeitdruck</w:t>
+      </w:r>
+    </w:p>
+    <w:p>
+      <w:r>
+        <w:t xml:space="preserve">Zeitdruck kann sich auf ein Spiel sehr unterschiedlich auswirken. </w:t>
+      </w:r>
+      <w:r>
+        <w:t xml:space="preserve">Einerseits kann er die Spieler dazu bringen sich stärker auf die gesetzte Aufgabe zu fokussieren und äußere Umstände auszublenden, andererseits wird unter zu großem Zeitdruck ein richtiges Antworten auf die gestellte Frage schwerer und mitunter auch willkürlich. Der Zufall hat dann einen sehr großen Einfluss auf den Spielfortgang, aber er wirkt sich unterschiedlich stark auf alle Spieler aus und ist damit in dem Umfang eher schwer in den Spielfluss zu implementieren. Ein Kompromiss wäre, dass nach einer gewissen Zeit ein oder zwei falsche Antworten ausgeblendet werden. Dann kann auch eine Art der Strategie entstehen – der Kompromiss schnell zu Antworten und eventuell mehr Punkte zu kassieren oder einen sichereren Weg zu gehen und </w:t>
+      </w:r>
+      <w:r>
+        <w:t>dafür weniger Punkte zu bekommen.</w:t>
+      </w:r>
+    </w:p>
+    <w:p/>
+    <w:p/>
+    <w:p/>
+    <w:p/>
+    <w:p/>
+    <w:p/>
+    <w:p/>
     <w:p/>
     <w:p/>
     <w:p/>
@@ -557,39 +593,84 @@
       <w:bookmarkEnd w:id="3"/>
     </w:p>
     <w:p>
-      <w:r>
-        <w:t>Dummy</w:t>
+      <w:pPr>
+        <w:pStyle w:val="berschrift2"/>
+      </w:pPr>
+      <w:r>
+        <w:t>Zielsetzung</w:t>
       </w:r>
     </w:p>
-    <w:p/>
-    <w:p/>
-    <w:p/>
-    <w:p/>
-    <w:p/>
-    <w:p/>
-    <w:p/>
-    <w:p/>
-    <w:p/>
-    <w:p/>
-    <w:p/>
-    <w:p/>
-    <w:p/>
-    <w:p/>
-    <w:p/>
-    <w:p/>
-    <w:p/>
-    <w:p/>
-    <w:p/>
-    <w:p/>
-    <w:p/>
-    <w:p/>
-    <w:p/>
-    <w:p/>
-    <w:p/>
-    <w:p/>
-    <w:p/>
-    <w:p/>
-    <w:p/>
+    <w:p>
+      <w:r>
+        <w:t xml:space="preserve">Unser Ziel ist die Entwicklung einer Android Applikation zur Erlernung </w:t>
+      </w:r>
+      <w:r>
+        <w:t xml:space="preserve">und Festigung von Wissen im Rahmen </w:t>
+      </w:r>
+      <w:r>
+        <w:t xml:space="preserve">der betrieblichen Weiterbildung. </w:t>
+      </w:r>
+      <w:r>
+        <w:t>Dabei soll im weitesten Sinne ein „</w:t>
+      </w:r>
+      <w:proofErr w:type="spellStart"/>
+      <w:r>
+        <w:t>Serious</w:t>
+      </w:r>
+      <w:proofErr w:type="spellEnd"/>
+      <w:r>
+        <w:t xml:space="preserve"> Game“, welches die Aspekte der Gamification bis zum äußersten ausreizt</w:t>
+      </w:r>
+      <w:r>
+        <w:t>,</w:t>
+      </w:r>
+      <w:r>
+        <w:t xml:space="preserve"> entwickelt werden. Im Foku</w:t>
+      </w:r>
+      <w:r>
+        <w:t>s steht dabei hauptsächlich der Spielspaß des Anwenders. Er soll durch die, im folgenden erläuterten Spielmechaniken zum Spielen animiert werden und sich das eigentliche Wissen, dessen Vermittlung der Kernaspekt der Anwendung ist</w:t>
+      </w:r>
+      <w:r>
+        <w:t>,</w:t>
+      </w:r>
+      <w:r>
+        <w:t xml:space="preserve"> spielerisch erarbeiten und festigen. Die Umsetzung der Anwendung erfolgt in Form eines Quiz. </w:t>
+      </w:r>
+    </w:p>
+    <w:p>
+      <w:pPr>
+        <w:pStyle w:val="berschrift2"/>
+      </w:pPr>
+      <w:r>
+        <w:t>Rahmenbedingungen</w:t>
+      </w:r>
+    </w:p>
+    <w:p/>
+    <w:p>
+      <w:pPr>
+        <w:pStyle w:val="berschrift2"/>
+      </w:pPr>
+      <w:r>
+        <w:t>Feedbackmechanismen</w:t>
+      </w:r>
+    </w:p>
+    <w:p/>
+    <w:p>
+      <w:pPr>
+        <w:pStyle w:val="berschrift2"/>
+      </w:pPr>
+      <w:r>
+        <w:t>Spielmechaniken</w:t>
+      </w:r>
+    </w:p>
+    <w:p/>
+    <w:p/>
+    <w:p/>
+    <w:p>
+      <w:r>
+        <w:br w:type="page"/>
+      </w:r>
+    </w:p>
     <w:bookmarkStart w:id="4" w:name="_Toc498626633" w:displacedByCustomXml="next"/>
     <w:sdt>
       <w:sdtPr>
@@ -605,7 +686,6 @@
           <w:docPartUnique/>
         </w:docPartObj>
       </w:sdtPr>
-      <w:sdtEndPr/>
       <w:sdtContent>
         <w:p>
           <w:pPr>
@@ -621,7 +701,6 @@
             <w:id w:val="111145805"/>
             <w:bibliography/>
           </w:sdtPr>
-          <w:sdtEndPr/>
           <w:sdtContent>
             <w:p>
               <w:r>
@@ -720,7 +799,6 @@
   <w:p>
     <w:pPr>
       <w:pStyle w:val="Kopfzeile"/>
-      <w:jc w:val="right"/>
     </w:pPr>
     <w:r>
       <w:t>16.11.2017</w:t>
@@ -729,13 +807,13 @@
       <w:ptab w:relativeTo="margin" w:alignment="center" w:leader="none"/>
     </w:r>
     <w:r>
-      <w:tab/>
-    </w:r>
-    <w:r>
       <w:t>Gruppe cz17a</w:t>
     </w:r>
     <w:r>
       <w:ptab w:relativeTo="margin" w:alignment="right" w:leader="none"/>
+    </w:r>
+    <w:r>
+      <w:t>[Verantwortlicher für die Erstellung]</w:t>
     </w:r>
   </w:p>
 </w:hdr>
@@ -1902,6 +1980,54 @@
   </w:num>
   <w:num w:numId="10">
     <w:abstractNumId w:val="1"/>
+  </w:num>
+  <w:num w:numId="11">
+    <w:abstractNumId w:val="2"/>
+    <w:lvlOverride w:ilvl="0"/>
+    <w:lvlOverride w:ilvl="1"/>
+    <w:lvlOverride w:ilvl="2"/>
+    <w:lvlOverride w:ilvl="3"/>
+    <w:lvlOverride w:ilvl="4"/>
+    <w:lvlOverride w:ilvl="5"/>
+    <w:lvlOverride w:ilvl="6"/>
+    <w:lvlOverride w:ilvl="7"/>
+    <w:lvlOverride w:ilvl="8"/>
+  </w:num>
+  <w:num w:numId="12">
+    <w:abstractNumId w:val="9"/>
+    <w:lvlOverride w:ilvl="0"/>
+    <w:lvlOverride w:ilvl="1"/>
+    <w:lvlOverride w:ilvl="2"/>
+    <w:lvlOverride w:ilvl="3"/>
+    <w:lvlOverride w:ilvl="4"/>
+    <w:lvlOverride w:ilvl="5"/>
+    <w:lvlOverride w:ilvl="6"/>
+    <w:lvlOverride w:ilvl="7"/>
+    <w:lvlOverride w:ilvl="8"/>
+  </w:num>
+  <w:num w:numId="13">
+    <w:abstractNumId w:val="4"/>
+    <w:lvlOverride w:ilvl="0"/>
+    <w:lvlOverride w:ilvl="1"/>
+    <w:lvlOverride w:ilvl="2"/>
+    <w:lvlOverride w:ilvl="3"/>
+    <w:lvlOverride w:ilvl="4"/>
+    <w:lvlOverride w:ilvl="5"/>
+    <w:lvlOverride w:ilvl="6"/>
+    <w:lvlOverride w:ilvl="7"/>
+    <w:lvlOverride w:ilvl="8"/>
+  </w:num>
+  <w:num w:numId="14">
+    <w:abstractNumId w:val="7"/>
+    <w:lvlOverride w:ilvl="0"/>
+    <w:lvlOverride w:ilvl="1"/>
+    <w:lvlOverride w:ilvl="2"/>
+    <w:lvlOverride w:ilvl="3"/>
+    <w:lvlOverride w:ilvl="4"/>
+    <w:lvlOverride w:ilvl="5"/>
+    <w:lvlOverride w:ilvl="6"/>
+    <w:lvlOverride w:ilvl="7"/>
+    <w:lvlOverride w:ilvl="8"/>
   </w:num>
 </w:numbering>
 </file>
@@ -2527,37 +2653,6 @@
       <w:spacing w:after="100"/>
     </w:pPr>
   </w:style>
-  <w:style w:type="paragraph" w:styleId="Untertitel">
-    <w:name w:val="Subtitle"/>
-    <w:basedOn w:val="Standard"/>
-    <w:next w:val="Standard"/>
-    <w:link w:val="UntertitelZchn"/>
-    <w:uiPriority w:val="11"/>
-    <w:qFormat/>
-    <w:rsid w:val="004436C1"/>
-    <w:pPr>
-      <w:numPr>
-        <w:ilvl w:val="1"/>
-      </w:numPr>
-    </w:pPr>
-    <w:rPr>
-      <w:rFonts w:eastAsiaTheme="minorEastAsia"/>
-      <w:color w:val="5A5A5A" w:themeColor="text1" w:themeTint="A5"/>
-      <w:spacing w:val="15"/>
-    </w:rPr>
-  </w:style>
-  <w:style w:type="character" w:customStyle="1" w:styleId="UntertitelZchn">
-    <w:name w:val="Untertitel Zchn"/>
-    <w:basedOn w:val="Absatz-Standardschriftart"/>
-    <w:link w:val="Untertitel"/>
-    <w:uiPriority w:val="11"/>
-    <w:rsid w:val="004436C1"/>
-    <w:rPr>
-      <w:rFonts w:eastAsiaTheme="minorEastAsia"/>
-      <w:color w:val="5A5A5A" w:themeColor="text1" w:themeTint="A5"/>
-      <w:spacing w:val="15"/>
-    </w:rPr>
-  </w:style>
 </w:styles>
 </file>
 
@@ -2861,7 +2956,7 @@
 </file>
 
 <file path=customXml/itemProps1.xml><?xml version="1.0" encoding="utf-8"?>
-<ds:datastoreItem xmlns:ds="http://schemas.openxmlformats.org/officeDocument/2006/customXml" ds:itemID="{D9685B27-50C0-4B89-B99A-4DB1A538ADB5}">
+<ds:datastoreItem xmlns:ds="http://schemas.openxmlformats.org/officeDocument/2006/customXml" ds:itemID="{FC594FD6-3FFF-4A96-BAE1-474CE8FD8728}">
   <ds:schemaRefs>
     <ds:schemaRef ds:uri="http://schemas.openxmlformats.org/officeDocument/2006/bibliography"/>
   </ds:schemaRefs>

</xml_diff>

<commit_message>
erste Begriffe und weitere Konzepte hinzugefügt
</commit_message>
<xml_diff>
--- a/Recherche/Recherchebericht.docx
+++ b/Recherche/Recherchebericht.docx
@@ -348,239 +348,496 @@
         </w:p>
       </w:sdtContent>
     </w:sdt>
+    <w:p>
+      <w:r>
+        <w:br w:type="page"/>
+      </w:r>
+    </w:p>
+    <w:p>
+      <w:pPr>
+        <w:pStyle w:val="berschrift1"/>
+      </w:pPr>
+      <w:bookmarkStart w:id="0" w:name="_Toc498626630"/>
+      <w:r>
+        <w:lastRenderedPageBreak/>
+        <w:t>Begriffe</w:t>
+      </w:r>
+      <w:bookmarkEnd w:id="0"/>
+    </w:p>
+    <w:p>
+      <w:pPr>
+        <w:pStyle w:val="berschrift2"/>
+      </w:pPr>
+      <w:proofErr w:type="spellStart"/>
+      <w:r>
+        <w:t>Serious</w:t>
+      </w:r>
+      <w:proofErr w:type="spellEnd"/>
+      <w:r>
+        <w:t xml:space="preserve"> Game</w:t>
+      </w:r>
+    </w:p>
+    <w:p>
+      <w:r>
+        <w:t>Unter dieser Art eines Games versteht man ein Spiel, welches primär nicht der Unterhaltung, sondern der Erschließung neuer Informationen und Bildung dient. Es nutzt spielerische Elemente verbunden mit wissenschaftlichem Content um ein spezifisches Lernziel zu erreichen. Die Spielmechaniken werden</w:t>
+      </w:r>
+      <w:r>
+        <w:t xml:space="preserve"> dabei</w:t>
+      </w:r>
+      <w:r>
+        <w:t xml:space="preserve"> so eingesetzt, dass ein unterhaltendes Lernerlebnis entsteht. </w:t>
+      </w:r>
+    </w:p>
+    <w:p>
+      <w:pPr>
+        <w:pStyle w:val="berschrift2"/>
+      </w:pPr>
+      <w:r>
+        <w:t>Gamification</w:t>
+      </w:r>
+    </w:p>
+    <w:p>
+      <w:r>
+        <w:t xml:space="preserve">Dabei werden spieltypische Elemente und Vorgänge in einen spielfremden Zusammenhang gebracht mit dem Ziel der Motivationssteigerung des Anwenders für die Kernleistung. Solche Spielmechaniken sind beispielsweise erreichbare Ziele, Punkte oder Errungenschaften. </w:t>
+      </w:r>
+    </w:p>
+    <w:p>
+      <w:pPr>
+        <w:pStyle w:val="berschrift2"/>
+      </w:pPr>
+      <w:r>
+        <w:t>Edutainment</w:t>
+      </w:r>
+    </w:p>
+    <w:p>
+      <w:r>
+        <w:t>Edutainment beschreibt ein Kunstwort aus Education und Entertainment, welches auch einen Zusammenhang zwischen Wissensvermittlung und spielerischer Unterhaltung herstellt. Jedoch liegt der Fokus rein auf dem Lernerfolg und der Spielteil ist nur eine Belohnung für diesen.</w:t>
+      </w:r>
+    </w:p>
+    <w:p>
+      <w:pPr>
+        <w:pStyle w:val="berschrift2"/>
+      </w:pPr>
+      <w:r>
+        <w:t>ESN</w:t>
+      </w:r>
+    </w:p>
+    <w:p>
+      <w:r>
+        <w:t xml:space="preserve">Enterprise </w:t>
+      </w:r>
+      <w:proofErr w:type="spellStart"/>
+      <w:r>
+        <w:t>Social</w:t>
+      </w:r>
+      <w:proofErr w:type="spellEnd"/>
+      <w:r>
+        <w:t xml:space="preserve"> Networks sind eine Menge von Technologien welche Unternehmen einen Mehrwert verschaffen indem sie Mitarbeiten miteinander vernetzen, organisatorische Dinge erleichtern und automatisieren.  </w:t>
+      </w:r>
+      <w:r>
+        <w:t xml:space="preserve">Sie sind integrierte Softwarelösungen die gleichzeitig das betriebliche Intranet mit einbeziehen. Es bedient sich dabei unter anderem Web 2.0 Paradigmen und </w:t>
+      </w:r>
+      <w:proofErr w:type="spellStart"/>
+      <w:r>
+        <w:t>Social</w:t>
+      </w:r>
+      <w:proofErr w:type="spellEnd"/>
+      <w:r>
+        <w:t xml:space="preserve"> Media Techniken.</w:t>
+      </w:r>
+    </w:p>
     <w:p/>
     <w:p/>
     <w:p>
-      <w:bookmarkStart w:id="0" w:name="_GoBack"/>
-      <w:bookmarkEnd w:id="0"/>
-    </w:p>
-    <w:p/>
-    <w:p/>
-    <w:p/>
-    <w:p/>
-    <w:p/>
-    <w:p/>
-    <w:p/>
-    <w:p/>
-    <w:p/>
-    <w:p/>
-    <w:p/>
-    <w:p/>
-    <w:p/>
-    <w:p/>
-    <w:p/>
-    <w:p/>
-    <w:p/>
-    <w:p/>
-    <w:p/>
+      <w:r>
+        <w:br w:type="page"/>
+      </w:r>
+    </w:p>
     <w:p>
       <w:pPr>
         <w:pStyle w:val="berschrift1"/>
       </w:pPr>
-      <w:bookmarkStart w:id="1" w:name="_Toc498626630"/>
-      <w:r>
-        <w:lastRenderedPageBreak/>
-        <w:t>Begriffe</w:t>
-      </w:r>
-      <w:bookmarkEnd w:id="1"/>
-    </w:p>
-    <w:p>
-      <w:r>
-        <w:t>Dummy</w:t>
-      </w:r>
-    </w:p>
-    <w:p>
-      <w:r>
-        <w:br w:type="page"/>
-      </w:r>
-    </w:p>
-    <w:p>
-      <w:pPr>
-        <w:pStyle w:val="berschrift1"/>
-      </w:pPr>
-      <w:bookmarkStart w:id="2" w:name="_Toc498626631"/>
+      <w:bookmarkStart w:id="1" w:name="_Toc498626631"/>
       <w:r>
         <w:lastRenderedPageBreak/>
         <w:t>Konzepte</w:t>
       </w:r>
+      <w:bookmarkEnd w:id="1"/>
+    </w:p>
+    <w:p>
+      <w:pPr>
+        <w:pStyle w:val="berschrift2"/>
+      </w:pPr>
+      <w:r>
+        <w:t xml:space="preserve">Spielmechanismen </w:t>
+      </w:r>
+    </w:p>
+    <w:p>
+      <w:pPr>
+        <w:pStyle w:val="berschrift3"/>
+      </w:pPr>
+      <w:r>
+        <w:t xml:space="preserve">Spielfortschritt und </w:t>
+      </w:r>
+      <w:proofErr w:type="spellStart"/>
+      <w:r>
+        <w:t>Achievementsystem</w:t>
+      </w:r>
+      <w:proofErr w:type="spellEnd"/>
+    </w:p>
+    <w:p>
+      <w:r>
+        <w:t xml:space="preserve">Der Spielfortschritt kann durch verschiedenste Elemente visualisiert und dem Spieler vermittelt werden. Beispielsweise könnten ein Punktesystem, Level und Fortschrittsbalken eingeführt werden um Abzeichen/ Badges oder anderweitige Zertifikate zu erlangen. </w:t>
+      </w:r>
+      <w:r>
+        <w:t>Durch einen</w:t>
+      </w:r>
+      <w:r>
+        <w:t xml:space="preserve"> solchen</w:t>
+      </w:r>
+      <w:r>
+        <w:t xml:space="preserve"> Fortschrittsmechanismus innerhalb des Spiels bekommen die Spieler eine Rückmeldung über ihre individuellen Leistungen und erlangen zugehörige Belohnungen. </w:t>
+      </w:r>
+      <w:r>
+        <w:t xml:space="preserve">Außerdem ist durch </w:t>
+      </w:r>
+      <w:r>
+        <w:t xml:space="preserve">zum Beispiel </w:t>
+      </w:r>
+      <w:r>
+        <w:t xml:space="preserve">einen Fortschrittsbalken </w:t>
+      </w:r>
+      <w:r>
+        <w:t xml:space="preserve">die Möglichkeit gegeben </w:t>
+      </w:r>
+      <w:r>
+        <w:t>ein</w:t>
+      </w:r>
+      <w:r>
+        <w:t>en</w:t>
+      </w:r>
+      <w:r>
+        <w:t xml:space="preserve"> Überblick über </w:t>
+      </w:r>
+      <w:r>
+        <w:t xml:space="preserve">seinen eigenen Wissensstand unter dem Weiterbildungsaspekt </w:t>
+      </w:r>
+      <w:r>
+        <w:t>zu erlangen</w:t>
+      </w:r>
+      <w:r>
+        <w:t xml:space="preserve"> </w:t>
+      </w:r>
+      <w:r>
+        <w:t xml:space="preserve">und sich mit anderen Spielern zu vergleichen und sich an ihnen zu orientieren. Dieser Vergleichsaspekt kann könnte im einfachsten durch ein anonymisiertes Score-Board realisiert werden, dann können sich die Spieler untereinander orientieren, müssen aber keine </w:t>
+      </w:r>
+      <w:r>
+        <w:t>Demütigung</w:t>
+      </w:r>
+      <w:r>
+        <w:t xml:space="preserve"> oder ähnliches befürchten. </w:t>
+      </w:r>
+    </w:p>
+    <w:p>
+      <w:pPr>
+        <w:pStyle w:val="berschrift3"/>
+      </w:pPr>
+      <w:r>
+        <w:t>Belohnungssysteme</w:t>
+      </w:r>
+    </w:p>
+    <w:p>
+      <w:r>
+        <w:t>Belohnungssysteme sind bei Spielen generell ein sehr wichtiger Aspekt, denn sie sind die einzige Möglichkeit dem Spieler direkt etwas „zurück zu geben“ um ihn dafür zu belohnen, dass er spielt</w:t>
+      </w:r>
+      <w:r>
+        <w:t>, seine Leistung anzuerkennen</w:t>
+      </w:r>
+      <w:r>
+        <w:t xml:space="preserve"> und es schafft </w:t>
+      </w:r>
+      <w:r>
+        <w:t xml:space="preserve">dadurch </w:t>
+      </w:r>
+      <w:r>
+        <w:t>Anreize</w:t>
+      </w:r>
+      <w:r>
+        <w:t xml:space="preserve"> auch zukünftig weiter zu spielen</w:t>
+      </w:r>
+      <w:r>
+        <w:t>.</w:t>
+      </w:r>
+      <w:r>
+        <w:t xml:space="preserve"> Bezogen auf den Bildungsaspekt ist das ein unheimlich großer Faktor. Generell sind Belohnungen in Form von Gegenständen, wie Ausrüstung und Tools, Power-</w:t>
+      </w:r>
+      <w:proofErr w:type="spellStart"/>
+      <w:r>
+        <w:t>Ups</w:t>
+      </w:r>
+      <w:proofErr w:type="spellEnd"/>
+      <w:r>
+        <w:t>, anderer virtueller Güter oder Boni möglich. Die Anwendbarkeit der meisten Belohnungsformen unter dem Weiterbildungsaspekt ist aber fraglich.</w:t>
+      </w:r>
+    </w:p>
+    <w:p>
+      <w:pPr>
+        <w:pStyle w:val="berschrift3"/>
+      </w:pPr>
+      <w:r>
+        <w:t>Storytelling</w:t>
+      </w:r>
+    </w:p>
+    <w:p>
+      <w:r>
+        <w:t>Eine Story ist ähnlich eines Fortschrittsystems, sie zeigt dem Spieler auch ein Progress, aber sie ist motivierender für ihn weiter zu machen. Sie bringt eine zusätzliche Dynamik in das Spiel und kann auch ein taktisches Element</w:t>
+      </w:r>
+      <w:bookmarkStart w:id="2" w:name="_GoBack"/>
       <w:bookmarkEnd w:id="2"/>
+      <w:r>
+        <w:t xml:space="preserve"> haben, wenn sie die Spielweise des Anwenders adaptiert und sich dynamisch anpasst. Dadurch können beispielsweise individuelle Quests geboten werden, welche sich auf den Spielerfortschritt oder Punktescore auswirken geboten werden.  </w:t>
+      </w:r>
+    </w:p>
+    <w:p>
+      <w:pPr>
+        <w:pStyle w:val="berschrift3"/>
+      </w:pPr>
+      <w:r>
+        <w:t>Zeitdruck</w:t>
+      </w:r>
+    </w:p>
+    <w:p>
+      <w:r>
+        <w:t xml:space="preserve">Zeitdruck kann sich auf ein Spiel sehr unterschiedlich auswirken. </w:t>
+      </w:r>
+      <w:r>
+        <w:t xml:space="preserve">Einerseits kann er die Spieler dazu bringen sich stärker auf die gesetzte Aufgabe zu fokussieren und äußere Umstände auszublenden, andererseits wird unter zu großem Zeitdruck ein richtiges Antworten auf die gestellte Frage schwerer und mitunter auch willkürlich. Der Zufall hat dann einen sehr großen Einfluss auf den Spielfortgang, aber er wirkt sich unterschiedlich stark auf alle Spieler aus und ist damit in dem Umfang eher schwer in den Spielfluss zu implementieren. Ein Kompromiss wäre, dass nach einer gewissen Zeit ein oder zwei falsche Antworten ausgeblendet werden. Dann kann auch eine Art der Strategie entstehen – der Kompromiss schnell zu Antworten und eventuell mehr Punkte zu kassieren oder einen sichereren Weg zu gehen und </w:t>
+      </w:r>
+      <w:r>
+        <w:t>dafür weniger Punkte zu bekommen.</w:t>
+      </w:r>
+    </w:p>
+    <w:p>
+      <w:pPr>
+        <w:pStyle w:val="berschrift3"/>
+      </w:pPr>
+      <w:r>
+        <w:t>Personalisierung</w:t>
+      </w:r>
+      <w:r>
+        <w:t xml:space="preserve"> und Bindung</w:t>
+      </w:r>
+    </w:p>
+    <w:p>
+      <w:r>
+        <w:t>Im Rahmen einer Personalisierung bestimmter Spielelemente ist gemeint, dass der Spieler sich beispielsweise einen eigenen Avatar erstellen kann oder sich einen persönlichen Namen geben kann. Dadurch wird die, an die Anwendung geforderte Anonymität teilweise in die Hände der Spieler gelegt. Sie können dann selbst entscheiden wie weit andere sie selbst identifizieren können. Andererseits wird aber auch ein eventuelles Belohnungssystem personenbezogener und der Spieler bekommt durch die Individualisierung ein generell dynamischeres und angenehmeres Spielgefühl. Vor diesem Hintergrund steigt dann auch die Bindung des Anwenders zum Spiel.</w:t>
+      </w:r>
+      <w:r>
+        <w:t xml:space="preserve"> Diese Bindung ist </w:t>
+      </w:r>
+      <w:r>
+        <w:lastRenderedPageBreak/>
+        <w:t>für Entwickler unheimlich wichtig. Gesteigert werden kann sie durch Login-Boni oder auch tägliche Herausforderungen, welche dann wiederum Belohnungen freischalten.</w:t>
+      </w:r>
+      <w:r>
+        <w:t xml:space="preserve"> Der Spieler wird so animiert regelmäßig zurückzukehren, Aufgaben zu erledigen und bezogen auf den Lernaspekt, wiederholt er den Stoff und prägt ihn sich so besser ein. </w:t>
+      </w:r>
+    </w:p>
+    <w:p>
+      <w:pPr>
+        <w:pStyle w:val="berschrift3"/>
+      </w:pPr>
+      <w:r>
+        <w:t>Strategie</w:t>
+      </w:r>
+    </w:p>
+    <w:p>
+      <w:r>
+        <w:t>Bei einem klassischen „</w:t>
+      </w:r>
+      <w:proofErr w:type="spellStart"/>
+      <w:r>
+        <w:t>Serious</w:t>
+      </w:r>
+      <w:proofErr w:type="spellEnd"/>
+      <w:r>
+        <w:t xml:space="preserve"> Game“ würde stets der klügste gewinnen und der Zufall oder eine Strategie hätte keinen Einfluss auf den Erfolg. Anders soll es bei diesem </w:t>
+      </w:r>
+      <w:proofErr w:type="spellStart"/>
+      <w:r>
+        <w:t>gamifizierten</w:t>
+      </w:r>
+      <w:proofErr w:type="spellEnd"/>
+      <w:r>
+        <w:t xml:space="preserve"> Wissensquiz der Fall sein. Gewinnen soll nicht zwingend derjenige mit dem höchsten Wissensstand, sondern der, der sein Wissen, Strategie und Zufall nutzt. Dadurch soll das Spiel dynamischer wirken und der reine Fokus auf das stupide erlernen von Wissen geht für den Spieler verloren - der Spaßfaktor wird gesteigert. </w:t>
+      </w:r>
+      <w:r>
+        <w:t>Strategische Elemente sind unter diese</w:t>
+      </w:r>
+      <w:r>
+        <w:t>r Betrachtung</w:t>
+      </w:r>
+      <w:r>
+        <w:t xml:space="preserve"> </w:t>
+      </w:r>
+      <w:r>
+        <w:t>von entscheidender Bedeutung für die Anwendung. Sie kann durch einige der oben genannten Mechanismen realisiert werden. Problematisch dabei ist den Punkt zwischen Wissensvermittlung und Spielspaß zu finden, welchen die Gamification von der Anwendung fordert.</w:t>
+      </w:r>
+    </w:p>
+    <w:p>
+      <w:pPr>
+        <w:pStyle w:val="berschrift3"/>
+      </w:pPr>
+      <w:r>
+        <w:t>Feedback</w:t>
+      </w:r>
+    </w:p>
+    <w:p>
+      <w:r>
+        <w:t xml:space="preserve">Das Feedback ist einer der wichtigsten Aspekte der Problemstellung, denn nur durch ein vernünftiges Feedback an den Spieler kann letztendlich der geforderte Lerneffekt eintreten. </w:t>
+      </w:r>
+      <w:r>
+        <w:t xml:space="preserve">Es fördert Selbstvertrauen in die eigene Leistung und </w:t>
+      </w:r>
+      <w:proofErr w:type="gramStart"/>
+      <w:r>
+        <w:t>kann</w:t>
+      </w:r>
+      <w:proofErr w:type="gramEnd"/>
+      <w:r>
+        <w:t xml:space="preserve"> wenn es öffentlich kommuniziert </w:t>
+      </w:r>
+      <w:proofErr w:type="spellStart"/>
+      <w:r>
+        <w:t>wird</w:t>
+      </w:r>
+      <w:r>
+        <w:t>In</w:t>
+      </w:r>
+      <w:proofErr w:type="spellEnd"/>
+      <w:r>
+        <w:t xml:space="preserve"> der Gamification gibt es im Wesentlichen zwei Formen des Feedbacks, einerseits wie schon beschrieben durch Punkte und Belo</w:t>
+      </w:r>
+      <w:r>
+        <w:t>hnungen. Dazu zählen unter anderem alle</w:t>
+      </w:r>
+      <w:r>
+        <w:t xml:space="preserve"> visuellen Errungenschaften (siehe Spielfortschritt und </w:t>
+      </w:r>
+      <w:proofErr w:type="spellStart"/>
+      <w:r>
+        <w:t>Achievementsystem</w:t>
+      </w:r>
+      <w:proofErr w:type="spellEnd"/>
+      <w:r>
+        <w:t>), aber</w:t>
+      </w:r>
+      <w:r>
+        <w:t xml:space="preserve"> noch</w:t>
+      </w:r>
+      <w:r>
+        <w:t xml:space="preserve"> </w:t>
+      </w:r>
+      <w:r>
+        <w:t xml:space="preserve">viel wichtiger ein direktes Feedback nach dem Beantworten der Frage, woran der Lerneffekt angelagert ist, da es ein reflektieren über die gegebene Antwort ermöglicht. Eine andere Form des Feedbacks ist der sprachliche oder textuelle Austausch mit anderen Gruppenmitgliedern und Kollegen.  Die Problematik dabei ist aber, dass es ein </w:t>
+      </w:r>
+      <w:proofErr w:type="spellStart"/>
+      <w:r>
+        <w:t>unmoderierter</w:t>
+      </w:r>
+      <w:proofErr w:type="spellEnd"/>
+      <w:r>
+        <w:t xml:space="preserve"> Austausch ist, welcher Diskriminierung und Mobbing nicht ausschließen kann. Diese Fo</w:t>
+      </w:r>
+      <w:r>
+        <w:t>rm von Feedback kann sich schnell</w:t>
+      </w:r>
+      <w:r>
+        <w:t xml:space="preserve"> negativ auf das Arbeitsklima auswirken</w:t>
+      </w:r>
+      <w:r>
+        <w:t xml:space="preserve"> und</w:t>
+      </w:r>
+      <w:r>
+        <w:t xml:space="preserve"> ist nicht fördernd. </w:t>
+      </w:r>
     </w:p>
     <w:p>
       <w:pPr>
         <w:pStyle w:val="berschrift2"/>
       </w:pPr>
       <w:r>
-        <w:t xml:space="preserve">Spielfortschritt und </w:t>
-      </w:r>
-      <w:proofErr w:type="spellStart"/>
-      <w:r>
-        <w:t>Achievementsystem</w:t>
-      </w:r>
-      <w:proofErr w:type="spellEnd"/>
-    </w:p>
-    <w:p>
-      <w:r>
-        <w:t xml:space="preserve">Der Spielfortschritt kann durch verschiedenste Elemente visualisiert und dem Spieler vermittelt werden. Beispielsweise könnten ein Punktesystem, Level und Fortschrittsbalken eingeführt werden um Abzeichen/ Badges oder anderweitige Zertifikate zu erlangen. </w:t>
-      </w:r>
-      <w:r>
-        <w:t>Durch einen</w:t>
-      </w:r>
-      <w:r>
-        <w:t xml:space="preserve"> solchen</w:t>
-      </w:r>
-      <w:r>
-        <w:t xml:space="preserve"> Fortschrittsmechanismus innerhalb des Spiels bekommen die Spieler eine Rückmeldung über ihre individuellen Leistungen und erlangen zugehörige Belohnungen. </w:t>
-      </w:r>
-      <w:r>
-        <w:t xml:space="preserve">Außerdem ist durch </w:t>
-      </w:r>
-      <w:r>
-        <w:t xml:space="preserve">zum Beispiel </w:t>
-      </w:r>
-      <w:r>
-        <w:t xml:space="preserve">einen Fortschrittsbalken </w:t>
-      </w:r>
-      <w:r>
-        <w:t xml:space="preserve">die Möglichkeit gegeben </w:t>
-      </w:r>
-      <w:r>
-        <w:t>ein</w:t>
-      </w:r>
-      <w:r>
-        <w:t>en</w:t>
-      </w:r>
-      <w:r>
-        <w:t xml:space="preserve"> Überblick über </w:t>
-      </w:r>
-      <w:r>
-        <w:t xml:space="preserve">seinen eigenen Wissensstand unter dem Weiterbildungsaspekt </w:t>
-      </w:r>
-      <w:r>
-        <w:t>zu erlangen</w:t>
-      </w:r>
-      <w:r>
-        <w:t xml:space="preserve"> </w:t>
-      </w:r>
-      <w:r>
-        <w:t xml:space="preserve">und sich mit anderen Spielern zu vergleichen und sich an ihnen zu orientieren. Dieser Vergleichsaspekt kann könnte im einfachsten durch ein anonymisiertes Score-Board realisiert werden, dann können sich die Spieler untereinander orientieren, müssen aber keine </w:t>
-      </w:r>
-      <w:r>
-        <w:t>Demütigung</w:t>
-      </w:r>
-      <w:r>
-        <w:t xml:space="preserve"> oder ähnliches befürchten. </w:t>
-      </w:r>
-    </w:p>
-    <w:p>
-      <w:pPr>
-        <w:pStyle w:val="berschrift2"/>
-      </w:pPr>
-      <w:r>
-        <w:t>Belohnungssysteme</w:t>
-      </w:r>
-    </w:p>
-    <w:p>
-      <w:r>
-        <w:t>Belohnungssysteme sind bei Spielen generell ein sehr wichtiger Aspekt, denn sie sind die einzige Möglichkeit dem Spieler direkt etwas „zurück zu geben“ um ihn dafür zu belohnen, dass er spielt</w:t>
-      </w:r>
-      <w:r>
-        <w:t>, seine Leistung anzuerkennen</w:t>
-      </w:r>
-      <w:r>
-        <w:t xml:space="preserve"> und es schafft </w:t>
-      </w:r>
-      <w:r>
-        <w:t xml:space="preserve">dadurch </w:t>
-      </w:r>
-      <w:r>
-        <w:t>Anreize</w:t>
-      </w:r>
-      <w:r>
-        <w:t xml:space="preserve"> auch zukünftig weiter zu spielen</w:t>
-      </w:r>
-      <w:r>
-        <w:t>.</w:t>
-      </w:r>
-      <w:r>
-        <w:t xml:space="preserve"> Bezogen auf den Bildungsaspekt ist das ein unheimlich großer Faktor. Generell sind Belohnungen in Form von Gegenständen, wie Ausrüstung und Tools, Power-</w:t>
-      </w:r>
-      <w:proofErr w:type="spellStart"/>
-      <w:r>
-        <w:t>Ups</w:t>
-      </w:r>
-      <w:proofErr w:type="spellEnd"/>
-      <w:r>
-        <w:t>, anderer virtueller Güter oder Boni möglich. Die Anwendbarkeit der meisten Belohnungsformen unter dem Weiterbildungsaspekt ist aber fraglich.</w:t>
-      </w:r>
-    </w:p>
-    <w:p>
-      <w:pPr>
-        <w:pStyle w:val="berschrift2"/>
-      </w:pPr>
-      <w:r>
-        <w:t>Storytelling</w:t>
-      </w:r>
-    </w:p>
-    <w:p>
-      <w:r>
-        <w:t xml:space="preserve">Eine Story ist ähnlich eines Fortschrittsystems, sie zeigt dem Spieler auch ein Progress, aber sie ist motivierender für ihn weiter zu machen. Sie bringt eine zusätzliche Dynamik in das Spiel und kann auch ein taktisches Element haben, wenn sie die Spielweise des Anwenders adaptiert und sich dynamisch anpasst. Dadurch können beispielsweise individuelle Quests geboten werden, welche sich auf den Spielerfortschritt oder Punktescore auswirken geboten werden.  </w:t>
-      </w:r>
-    </w:p>
-    <w:p>
-      <w:pPr>
-        <w:pStyle w:val="berschrift2"/>
-      </w:pPr>
-      <w:r>
-        <w:t>Zeitdruck</w:t>
-      </w:r>
-    </w:p>
-    <w:p>
-      <w:r>
-        <w:t xml:space="preserve">Zeitdruck kann sich auf ein Spiel sehr unterschiedlich auswirken. </w:t>
-      </w:r>
-      <w:r>
-        <w:t xml:space="preserve">Einerseits kann er die Spieler dazu bringen sich stärker auf die gesetzte Aufgabe zu fokussieren und äußere Umstände auszublenden, andererseits wird unter zu großem Zeitdruck ein richtiges Antworten auf die gestellte Frage schwerer und mitunter auch willkürlich. Der Zufall hat dann einen sehr großen Einfluss auf den Spielfortgang, aber er wirkt sich unterschiedlich stark auf alle Spieler aus und ist damit in dem Umfang eher schwer in den Spielfluss zu implementieren. Ein Kompromiss wäre, dass nach einer gewissen Zeit ein oder zwei falsche Antworten ausgeblendet werden. Dann kann auch eine Art der Strategie entstehen – der Kompromiss schnell zu Antworten und eventuell mehr Punkte zu kassieren oder einen sichereren Weg zu gehen und </w:t>
-      </w:r>
-      <w:r>
-        <w:t>dafür weniger Punkte zu bekommen.</w:t>
+        <w:t>Technische Realisierung</w:t>
+      </w:r>
+    </w:p>
+    <w:p>
+      <w:pPr>
+        <w:pStyle w:val="berschrift3"/>
+      </w:pPr>
+      <w:r>
+        <w:t>Java</w:t>
+      </w:r>
+    </w:p>
+    <w:p>
+      <w:r>
+        <w:t>Als Programmiersprache bietet sich Java an, da durch eine Vielzahl von Funktionalitäten, welche bereits standardmäßig implementiert sind, die Arbeit effektiv umgesetzt werden kann (z.B. GUI, Server-Anbindungen, etc.). Weiterhin bietet Java sowohl direkt die Möglichkeit, das Quiz als Android-App zu gestalten, als auch über ein Applet im Webbrowser dargestellt zu werden (benötigt JRE).</w:t>
+      </w:r>
+    </w:p>
+    <w:p>
+      <w:pPr>
+        <w:pStyle w:val="berschrift3"/>
+      </w:pPr>
+      <w:r>
+        <w:t>Fragenkatalog</w:t>
+      </w:r>
+    </w:p>
+    <w:p>
+      <w:r>
+        <w:t>Für eine große Menge</w:t>
+      </w:r>
+      <w:r>
+        <w:t xml:space="preserve"> von Fragen, wie sie üblicherweise in einem Qui</w:t>
+      </w:r>
+      <w:r>
+        <w:t xml:space="preserve">z existiert, bietet es sich an </w:t>
+      </w:r>
+      <w:r>
+        <w:t>diese in einer Datenbank festzuhalten und individuell abzufragen. Das Java-Paket JDBC (Java Database Connectivity), welches seit JDK 1.1 standardmäßig enthalten ist, bietet hierbei die Möglichkeit, direkt aus einer Java-Anwendung auf eine Datenbank verschiedenster Hersteller zuzugreifen und diese sowohl zu verändern und auch Daten abzufragen. Dies würde si</w:t>
+      </w:r>
+      <w:r>
+        <w:t xml:space="preserve">ch sehr gut eignen, um </w:t>
+      </w:r>
+      <w:r>
+        <w:t xml:space="preserve">die Fragen </w:t>
+      </w:r>
+      <w:r>
+        <w:t xml:space="preserve">effizient </w:t>
+      </w:r>
+      <w:r>
+        <w:t>verwalten zu können. Außerdem kann so dem Nutzer relativ unkompliziert die Möglichkeit eingerichtet werden, neue Fragen hinzuzufügen (falls dies gewünscht ist)</w:t>
+      </w:r>
+      <w:r>
+        <w:t xml:space="preserve">. </w:t>
+      </w:r>
+      <w:r>
+        <w:t>Auch d</w:t>
+      </w:r>
+      <w:r>
+        <w:t xml:space="preserve">ie Skalierung der App auf eine breite Anwendermasse unabhängig von der eigentlichen Anwendung </w:t>
+      </w:r>
+      <w:r>
+        <w:t xml:space="preserve">ist aufgrund der Datenunabhängigkeit gut </w:t>
+      </w:r>
+      <w:r>
+        <w:t xml:space="preserve">möglich. </w:t>
       </w:r>
     </w:p>
     <w:p/>
-    <w:p/>
-    <w:p/>
-    <w:p/>
-    <w:p/>
-    <w:p/>
-    <w:p/>
-    <w:p/>
-    <w:p/>
-    <w:p/>
-    <w:p/>
-    <w:p/>
-    <w:p/>
-    <w:p/>
-    <w:p/>
-    <w:p/>
-    <w:p/>
-    <w:p/>
-    <w:p/>
-    <w:p/>
-    <w:p/>
-    <w:p/>
-    <w:p/>
-    <w:p/>
-    <w:p/>
-    <w:p/>
-    <w:p/>
-    <w:p/>
-    <w:p/>
-    <w:p/>
-    <w:p/>
-    <w:p/>
-    <w:p/>
-    <w:p/>
-    <w:p/>
-    <w:p/>
+    <w:p>
+      <w:r>
+        <w:br w:type="page"/>
+      </w:r>
+    </w:p>
     <w:p>
       <w:pPr>
         <w:pStyle w:val="berschrift1"/>
@@ -732,7 +989,92 @@
         </w:sdt>
       </w:sdtContent>
     </w:sdt>
-    <w:p/>
+    <w:p>
+      <w:pPr>
+        <w:pStyle w:val="Listenabsatz"/>
+        <w:numPr>
+          <w:ilvl w:val="0"/>
+          <w:numId w:val="22"/>
+        </w:numPr>
+      </w:pPr>
+      <w:r>
+        <w:t>http://www.flyingdog.de/downloads/Enterprise_Social_Network.pdf</w:t>
+      </w:r>
+    </w:p>
+    <w:p>
+      <w:pPr>
+        <w:pStyle w:val="Listenabsatz"/>
+        <w:numPr>
+          <w:ilvl w:val="0"/>
+          <w:numId w:val="22"/>
+        </w:numPr>
+        <w:spacing w:line="256" w:lineRule="auto"/>
+      </w:pPr>
+      <w:r>
+        <w:t>http://www.soziotech.org/gamification-steigerung-der-nutzungsmotivation-durch-spielkonzepte/</w:t>
+      </w:r>
+    </w:p>
+    <w:p>
+      <w:pPr>
+        <w:pStyle w:val="Listenabsatz"/>
+        <w:numPr>
+          <w:ilvl w:val="0"/>
+          <w:numId w:val="22"/>
+        </w:numPr>
+        <w:spacing w:line="256" w:lineRule="auto"/>
+      </w:pPr>
+      <w:r>
+        <w:t>http://wirtschaftslexikon.gabler.de/Definition/gamification.html</w:t>
+      </w:r>
+    </w:p>
+    <w:p>
+      <w:pPr>
+        <w:pStyle w:val="Listenabsatz"/>
+        <w:numPr>
+          <w:ilvl w:val="0"/>
+          <w:numId w:val="22"/>
+        </w:numPr>
+        <w:spacing w:line="256" w:lineRule="auto"/>
+      </w:pPr>
+      <w:r>
+        <w:t>https://de.wikipedia.org/wiki/Serious_Game</w:t>
+      </w:r>
+    </w:p>
+    <w:p>
+      <w:pPr>
+        <w:pStyle w:val="Listenabsatz"/>
+        <w:numPr>
+          <w:ilvl w:val="0"/>
+          <w:numId w:val="22"/>
+        </w:numPr>
+        <w:spacing w:line="256" w:lineRule="auto"/>
+      </w:pPr>
+      <w:r>
+        <w:t>https://de.wikipedia.org/wiki/Gamification</w:t>
+      </w:r>
+    </w:p>
+    <w:p>
+      <w:pPr>
+        <w:pStyle w:val="Listenabsatz"/>
+        <w:numPr>
+          <w:ilvl w:val="0"/>
+          <w:numId w:val="22"/>
+        </w:numPr>
+        <w:spacing w:line="256" w:lineRule="auto"/>
+      </w:pPr>
+      <w:r>
+        <w:t>http://www.enterprise-gamification.com/mediawiki/index.php?title=Gamification_Design_Elements</w:t>
+      </w:r>
+    </w:p>
+    <w:p>
+      <w:pPr>
+        <w:pStyle w:val="Listenabsatz"/>
+        <w:numPr>
+          <w:ilvl w:val="0"/>
+          <w:numId w:val="22"/>
+        </w:numPr>
+      </w:pPr>
+    </w:p>
     <w:sectPr>
       <w:headerReference w:type="default" r:id="rId8"/>
       <w:pgSz w:w="11906" w:h="16838"/>
@@ -1048,6 +1390,110 @@
     </w:lvl>
   </w:abstractNum>
   <w:abstractNum w:abstractNumId="2" w15:restartNumberingAfterBreak="0">
+    <w:nsid w:val="17A42D1F"/>
+    <w:multiLevelType w:val="multilevel"/>
+    <w:tmpl w:val="8F6EF248"/>
+    <w:lvl w:ilvl="0">
+      <w:numFmt w:val="bullet"/>
+      <w:lvlText w:val="•"/>
+      <w:lvlJc w:val="left"/>
+      <w:pPr>
+        <w:ind w:left="720" w:hanging="360"/>
+      </w:pPr>
+      <w:rPr>
+        <w:rFonts w:ascii="OpenSymbol" w:eastAsia="OpenSymbol" w:hAnsi="OpenSymbol" w:cs="OpenSymbol"/>
+      </w:rPr>
+    </w:lvl>
+    <w:lvl w:ilvl="1">
+      <w:numFmt w:val="bullet"/>
+      <w:lvlText w:val="◦"/>
+      <w:lvlJc w:val="left"/>
+      <w:pPr>
+        <w:ind w:left="1080" w:hanging="360"/>
+      </w:pPr>
+      <w:rPr>
+        <w:rFonts w:ascii="OpenSymbol" w:eastAsia="OpenSymbol" w:hAnsi="OpenSymbol" w:cs="OpenSymbol"/>
+      </w:rPr>
+    </w:lvl>
+    <w:lvl w:ilvl="2">
+      <w:numFmt w:val="bullet"/>
+      <w:lvlText w:val="▪"/>
+      <w:lvlJc w:val="left"/>
+      <w:pPr>
+        <w:ind w:left="1440" w:hanging="360"/>
+      </w:pPr>
+      <w:rPr>
+        <w:rFonts w:ascii="OpenSymbol" w:eastAsia="OpenSymbol" w:hAnsi="OpenSymbol" w:cs="OpenSymbol"/>
+      </w:rPr>
+    </w:lvl>
+    <w:lvl w:ilvl="3">
+      <w:numFmt w:val="bullet"/>
+      <w:lvlText w:val="•"/>
+      <w:lvlJc w:val="left"/>
+      <w:pPr>
+        <w:ind w:left="1800" w:hanging="360"/>
+      </w:pPr>
+      <w:rPr>
+        <w:rFonts w:ascii="OpenSymbol" w:eastAsia="OpenSymbol" w:hAnsi="OpenSymbol" w:cs="OpenSymbol"/>
+      </w:rPr>
+    </w:lvl>
+    <w:lvl w:ilvl="4">
+      <w:numFmt w:val="bullet"/>
+      <w:lvlText w:val="◦"/>
+      <w:lvlJc w:val="left"/>
+      <w:pPr>
+        <w:ind w:left="2160" w:hanging="360"/>
+      </w:pPr>
+      <w:rPr>
+        <w:rFonts w:ascii="OpenSymbol" w:eastAsia="OpenSymbol" w:hAnsi="OpenSymbol" w:cs="OpenSymbol"/>
+      </w:rPr>
+    </w:lvl>
+    <w:lvl w:ilvl="5">
+      <w:numFmt w:val="bullet"/>
+      <w:lvlText w:val="▪"/>
+      <w:lvlJc w:val="left"/>
+      <w:pPr>
+        <w:ind w:left="2520" w:hanging="360"/>
+      </w:pPr>
+      <w:rPr>
+        <w:rFonts w:ascii="OpenSymbol" w:eastAsia="OpenSymbol" w:hAnsi="OpenSymbol" w:cs="OpenSymbol"/>
+      </w:rPr>
+    </w:lvl>
+    <w:lvl w:ilvl="6">
+      <w:numFmt w:val="bullet"/>
+      <w:lvlText w:val="•"/>
+      <w:lvlJc w:val="left"/>
+      <w:pPr>
+        <w:ind w:left="2880" w:hanging="360"/>
+      </w:pPr>
+      <w:rPr>
+        <w:rFonts w:ascii="OpenSymbol" w:eastAsia="OpenSymbol" w:hAnsi="OpenSymbol" w:cs="OpenSymbol"/>
+      </w:rPr>
+    </w:lvl>
+    <w:lvl w:ilvl="7">
+      <w:numFmt w:val="bullet"/>
+      <w:lvlText w:val="◦"/>
+      <w:lvlJc w:val="left"/>
+      <w:pPr>
+        <w:ind w:left="3240" w:hanging="360"/>
+      </w:pPr>
+      <w:rPr>
+        <w:rFonts w:ascii="OpenSymbol" w:eastAsia="OpenSymbol" w:hAnsi="OpenSymbol" w:cs="OpenSymbol"/>
+      </w:rPr>
+    </w:lvl>
+    <w:lvl w:ilvl="8">
+      <w:numFmt w:val="bullet"/>
+      <w:lvlText w:val="▪"/>
+      <w:lvlJc w:val="left"/>
+      <w:pPr>
+        <w:ind w:left="3600" w:hanging="360"/>
+      </w:pPr>
+      <w:rPr>
+        <w:rFonts w:ascii="OpenSymbol" w:eastAsia="OpenSymbol" w:hAnsi="OpenSymbol" w:cs="OpenSymbol"/>
+      </w:rPr>
+    </w:lvl>
+  </w:abstractNum>
+  <w:abstractNum w:abstractNumId="3" w15:restartNumberingAfterBreak="0">
     <w:nsid w:val="1B302ADD"/>
     <w:multiLevelType w:val="hybridMultilevel"/>
     <w:tmpl w:val="43F472A6"/>
@@ -1160,7 +1606,93 @@
       </w:rPr>
     </w:lvl>
   </w:abstractNum>
-  <w:abstractNum w:abstractNumId="3" w15:restartNumberingAfterBreak="0">
+  <w:abstractNum w:abstractNumId="4" w15:restartNumberingAfterBreak="0">
+    <w:nsid w:val="21EE5C84"/>
+    <w:multiLevelType w:val="hybridMultilevel"/>
+    <w:tmpl w:val="4916667C"/>
+    <w:lvl w:ilvl="0" w:tplc="0407000F">
+      <w:start w:val="1"/>
+      <w:numFmt w:val="decimal"/>
+      <w:lvlText w:val="%1."/>
+      <w:lvlJc w:val="left"/>
+      <w:pPr>
+        <w:ind w:left="720" w:hanging="360"/>
+      </w:pPr>
+    </w:lvl>
+    <w:lvl w:ilvl="1" w:tplc="04070019">
+      <w:start w:val="1"/>
+      <w:numFmt w:val="lowerLetter"/>
+      <w:lvlText w:val="%2."/>
+      <w:lvlJc w:val="left"/>
+      <w:pPr>
+        <w:ind w:left="1440" w:hanging="360"/>
+      </w:pPr>
+    </w:lvl>
+    <w:lvl w:ilvl="2" w:tplc="0407001B">
+      <w:start w:val="1"/>
+      <w:numFmt w:val="lowerRoman"/>
+      <w:lvlText w:val="%3."/>
+      <w:lvlJc w:val="right"/>
+      <w:pPr>
+        <w:ind w:left="2160" w:hanging="180"/>
+      </w:pPr>
+    </w:lvl>
+    <w:lvl w:ilvl="3" w:tplc="0407000F">
+      <w:start w:val="1"/>
+      <w:numFmt w:val="decimal"/>
+      <w:lvlText w:val="%4."/>
+      <w:lvlJc w:val="left"/>
+      <w:pPr>
+        <w:ind w:left="2880" w:hanging="360"/>
+      </w:pPr>
+    </w:lvl>
+    <w:lvl w:ilvl="4" w:tplc="04070019">
+      <w:start w:val="1"/>
+      <w:numFmt w:val="lowerLetter"/>
+      <w:lvlText w:val="%5."/>
+      <w:lvlJc w:val="left"/>
+      <w:pPr>
+        <w:ind w:left="3600" w:hanging="360"/>
+      </w:pPr>
+    </w:lvl>
+    <w:lvl w:ilvl="5" w:tplc="0407001B">
+      <w:start w:val="1"/>
+      <w:numFmt w:val="lowerRoman"/>
+      <w:lvlText w:val="%6."/>
+      <w:lvlJc w:val="right"/>
+      <w:pPr>
+        <w:ind w:left="4320" w:hanging="180"/>
+      </w:pPr>
+    </w:lvl>
+    <w:lvl w:ilvl="6" w:tplc="0407000F">
+      <w:start w:val="1"/>
+      <w:numFmt w:val="decimal"/>
+      <w:lvlText w:val="%7."/>
+      <w:lvlJc w:val="left"/>
+      <w:pPr>
+        <w:ind w:left="5040" w:hanging="360"/>
+      </w:pPr>
+    </w:lvl>
+    <w:lvl w:ilvl="7" w:tplc="04070019">
+      <w:start w:val="1"/>
+      <w:numFmt w:val="lowerLetter"/>
+      <w:lvlText w:val="%8."/>
+      <w:lvlJc w:val="left"/>
+      <w:pPr>
+        <w:ind w:left="5760" w:hanging="360"/>
+      </w:pPr>
+    </w:lvl>
+    <w:lvl w:ilvl="8" w:tplc="0407001B">
+      <w:start w:val="1"/>
+      <w:numFmt w:val="lowerRoman"/>
+      <w:lvlText w:val="%9."/>
+      <w:lvlJc w:val="right"/>
+      <w:pPr>
+        <w:ind w:left="6480" w:hanging="180"/>
+      </w:pPr>
+    </w:lvl>
+  </w:abstractNum>
+  <w:abstractNum w:abstractNumId="5" w15:restartNumberingAfterBreak="0">
     <w:nsid w:val="24A21238"/>
     <w:multiLevelType w:val="hybridMultilevel"/>
     <w:tmpl w:val="6A166698"/>
@@ -1273,7 +1805,7 @@
       </w:rPr>
     </w:lvl>
   </w:abstractNum>
-  <w:abstractNum w:abstractNumId="4" w15:restartNumberingAfterBreak="0">
+  <w:abstractNum w:abstractNumId="6" w15:restartNumberingAfterBreak="0">
     <w:nsid w:val="27911AA3"/>
     <w:multiLevelType w:val="hybridMultilevel"/>
     <w:tmpl w:val="10E2F366"/>
@@ -1386,7 +1918,7 @@
       </w:rPr>
     </w:lvl>
   </w:abstractNum>
-  <w:abstractNum w:abstractNumId="5" w15:restartNumberingAfterBreak="0">
+  <w:abstractNum w:abstractNumId="7" w15:restartNumberingAfterBreak="0">
     <w:nsid w:val="331C6505"/>
     <w:multiLevelType w:val="hybridMultilevel"/>
     <w:tmpl w:val="9BAA5468"/>
@@ -1499,7 +2031,7 @@
       </w:rPr>
     </w:lvl>
   </w:abstractNum>
-  <w:abstractNum w:abstractNumId="6" w15:restartNumberingAfterBreak="0">
+  <w:abstractNum w:abstractNumId="8" w15:restartNumberingAfterBreak="0">
     <w:nsid w:val="46C654D4"/>
     <w:multiLevelType w:val="hybridMultilevel"/>
     <w:tmpl w:val="1A188BF0"/>
@@ -1612,7 +2144,309 @@
       </w:rPr>
     </w:lvl>
   </w:abstractNum>
-  <w:abstractNum w:abstractNumId="7" w15:restartNumberingAfterBreak="0">
+  <w:abstractNum w:abstractNumId="9" w15:restartNumberingAfterBreak="0">
+    <w:nsid w:val="4E961AB9"/>
+    <w:multiLevelType w:val="multilevel"/>
+    <w:tmpl w:val="B37C2B80"/>
+    <w:lvl w:ilvl="0">
+      <w:numFmt w:val="bullet"/>
+      <w:lvlText w:val="•"/>
+      <w:lvlJc w:val="left"/>
+      <w:pPr>
+        <w:ind w:left="720" w:hanging="360"/>
+      </w:pPr>
+      <w:rPr>
+        <w:rFonts w:ascii="OpenSymbol" w:eastAsia="OpenSymbol" w:hAnsi="OpenSymbol" w:cs="OpenSymbol"/>
+      </w:rPr>
+    </w:lvl>
+    <w:lvl w:ilvl="1">
+      <w:numFmt w:val="bullet"/>
+      <w:lvlText w:val="◦"/>
+      <w:lvlJc w:val="left"/>
+      <w:pPr>
+        <w:ind w:left="1080" w:hanging="360"/>
+      </w:pPr>
+      <w:rPr>
+        <w:rFonts w:ascii="OpenSymbol" w:eastAsia="OpenSymbol" w:hAnsi="OpenSymbol" w:cs="OpenSymbol"/>
+      </w:rPr>
+    </w:lvl>
+    <w:lvl w:ilvl="2">
+      <w:numFmt w:val="bullet"/>
+      <w:lvlText w:val="▪"/>
+      <w:lvlJc w:val="left"/>
+      <w:pPr>
+        <w:ind w:left="1440" w:hanging="360"/>
+      </w:pPr>
+      <w:rPr>
+        <w:rFonts w:ascii="OpenSymbol" w:eastAsia="OpenSymbol" w:hAnsi="OpenSymbol" w:cs="OpenSymbol"/>
+      </w:rPr>
+    </w:lvl>
+    <w:lvl w:ilvl="3">
+      <w:numFmt w:val="bullet"/>
+      <w:lvlText w:val="•"/>
+      <w:lvlJc w:val="left"/>
+      <w:pPr>
+        <w:ind w:left="1800" w:hanging="360"/>
+      </w:pPr>
+      <w:rPr>
+        <w:rFonts w:ascii="OpenSymbol" w:eastAsia="OpenSymbol" w:hAnsi="OpenSymbol" w:cs="OpenSymbol"/>
+      </w:rPr>
+    </w:lvl>
+    <w:lvl w:ilvl="4">
+      <w:numFmt w:val="bullet"/>
+      <w:lvlText w:val="◦"/>
+      <w:lvlJc w:val="left"/>
+      <w:pPr>
+        <w:ind w:left="2160" w:hanging="360"/>
+      </w:pPr>
+      <w:rPr>
+        <w:rFonts w:ascii="OpenSymbol" w:eastAsia="OpenSymbol" w:hAnsi="OpenSymbol" w:cs="OpenSymbol"/>
+      </w:rPr>
+    </w:lvl>
+    <w:lvl w:ilvl="5">
+      <w:numFmt w:val="bullet"/>
+      <w:lvlText w:val="▪"/>
+      <w:lvlJc w:val="left"/>
+      <w:pPr>
+        <w:ind w:left="2520" w:hanging="360"/>
+      </w:pPr>
+      <w:rPr>
+        <w:rFonts w:ascii="OpenSymbol" w:eastAsia="OpenSymbol" w:hAnsi="OpenSymbol" w:cs="OpenSymbol"/>
+      </w:rPr>
+    </w:lvl>
+    <w:lvl w:ilvl="6">
+      <w:numFmt w:val="bullet"/>
+      <w:lvlText w:val="•"/>
+      <w:lvlJc w:val="left"/>
+      <w:pPr>
+        <w:ind w:left="2880" w:hanging="360"/>
+      </w:pPr>
+      <w:rPr>
+        <w:rFonts w:ascii="OpenSymbol" w:eastAsia="OpenSymbol" w:hAnsi="OpenSymbol" w:cs="OpenSymbol"/>
+      </w:rPr>
+    </w:lvl>
+    <w:lvl w:ilvl="7">
+      <w:numFmt w:val="bullet"/>
+      <w:lvlText w:val="◦"/>
+      <w:lvlJc w:val="left"/>
+      <w:pPr>
+        <w:ind w:left="3240" w:hanging="360"/>
+      </w:pPr>
+      <w:rPr>
+        <w:rFonts w:ascii="OpenSymbol" w:eastAsia="OpenSymbol" w:hAnsi="OpenSymbol" w:cs="OpenSymbol"/>
+      </w:rPr>
+    </w:lvl>
+    <w:lvl w:ilvl="8">
+      <w:numFmt w:val="bullet"/>
+      <w:lvlText w:val="▪"/>
+      <w:lvlJc w:val="left"/>
+      <w:pPr>
+        <w:ind w:left="3600" w:hanging="360"/>
+      </w:pPr>
+      <w:rPr>
+        <w:rFonts w:ascii="OpenSymbol" w:eastAsia="OpenSymbol" w:hAnsi="OpenSymbol" w:cs="OpenSymbol"/>
+      </w:rPr>
+    </w:lvl>
+  </w:abstractNum>
+  <w:abstractNum w:abstractNumId="10" w15:restartNumberingAfterBreak="0">
+    <w:nsid w:val="4F9436D2"/>
+    <w:multiLevelType w:val="hybridMultilevel"/>
+    <w:tmpl w:val="28BAD94C"/>
+    <w:lvl w:ilvl="0" w:tplc="0E563608">
+      <w:numFmt w:val="bullet"/>
+      <w:lvlText w:val="-"/>
+      <w:lvlJc w:val="left"/>
+      <w:pPr>
+        <w:ind w:left="720" w:hanging="360"/>
+      </w:pPr>
+      <w:rPr>
+        <w:rFonts w:ascii="Calibri" w:eastAsiaTheme="minorHAnsi" w:hAnsi="Calibri" w:cstheme="minorBidi" w:hint="default"/>
+      </w:rPr>
+    </w:lvl>
+    <w:lvl w:ilvl="1" w:tplc="04070003" w:tentative="1">
+      <w:start w:val="1"/>
+      <w:numFmt w:val="bullet"/>
+      <w:lvlText w:val="o"/>
+      <w:lvlJc w:val="left"/>
+      <w:pPr>
+        <w:ind w:left="1440" w:hanging="360"/>
+      </w:pPr>
+      <w:rPr>
+        <w:rFonts w:ascii="Courier New" w:hAnsi="Courier New" w:cs="Courier New" w:hint="default"/>
+      </w:rPr>
+    </w:lvl>
+    <w:lvl w:ilvl="2" w:tplc="04070005" w:tentative="1">
+      <w:start w:val="1"/>
+      <w:numFmt w:val="bullet"/>
+      <w:lvlText w:val=""/>
+      <w:lvlJc w:val="left"/>
+      <w:pPr>
+        <w:ind w:left="2160" w:hanging="360"/>
+      </w:pPr>
+      <w:rPr>
+        <w:rFonts w:ascii="Wingdings" w:hAnsi="Wingdings" w:hint="default"/>
+      </w:rPr>
+    </w:lvl>
+    <w:lvl w:ilvl="3" w:tplc="04070001" w:tentative="1">
+      <w:start w:val="1"/>
+      <w:numFmt w:val="bullet"/>
+      <w:lvlText w:val=""/>
+      <w:lvlJc w:val="left"/>
+      <w:pPr>
+        <w:ind w:left="2880" w:hanging="360"/>
+      </w:pPr>
+      <w:rPr>
+        <w:rFonts w:ascii="Symbol" w:hAnsi="Symbol" w:hint="default"/>
+      </w:rPr>
+    </w:lvl>
+    <w:lvl w:ilvl="4" w:tplc="04070003" w:tentative="1">
+      <w:start w:val="1"/>
+      <w:numFmt w:val="bullet"/>
+      <w:lvlText w:val="o"/>
+      <w:lvlJc w:val="left"/>
+      <w:pPr>
+        <w:ind w:left="3600" w:hanging="360"/>
+      </w:pPr>
+      <w:rPr>
+        <w:rFonts w:ascii="Courier New" w:hAnsi="Courier New" w:cs="Courier New" w:hint="default"/>
+      </w:rPr>
+    </w:lvl>
+    <w:lvl w:ilvl="5" w:tplc="04070005" w:tentative="1">
+      <w:start w:val="1"/>
+      <w:numFmt w:val="bullet"/>
+      <w:lvlText w:val=""/>
+      <w:lvlJc w:val="left"/>
+      <w:pPr>
+        <w:ind w:left="4320" w:hanging="360"/>
+      </w:pPr>
+      <w:rPr>
+        <w:rFonts w:ascii="Wingdings" w:hAnsi="Wingdings" w:hint="default"/>
+      </w:rPr>
+    </w:lvl>
+    <w:lvl w:ilvl="6" w:tplc="04070001" w:tentative="1">
+      <w:start w:val="1"/>
+      <w:numFmt w:val="bullet"/>
+      <w:lvlText w:val=""/>
+      <w:lvlJc w:val="left"/>
+      <w:pPr>
+        <w:ind w:left="5040" w:hanging="360"/>
+      </w:pPr>
+      <w:rPr>
+        <w:rFonts w:ascii="Symbol" w:hAnsi="Symbol" w:hint="default"/>
+      </w:rPr>
+    </w:lvl>
+    <w:lvl w:ilvl="7" w:tplc="04070003" w:tentative="1">
+      <w:start w:val="1"/>
+      <w:numFmt w:val="bullet"/>
+      <w:lvlText w:val="o"/>
+      <w:lvlJc w:val="left"/>
+      <w:pPr>
+        <w:ind w:left="5760" w:hanging="360"/>
+      </w:pPr>
+      <w:rPr>
+        <w:rFonts w:ascii="Courier New" w:hAnsi="Courier New" w:cs="Courier New" w:hint="default"/>
+      </w:rPr>
+    </w:lvl>
+    <w:lvl w:ilvl="8" w:tplc="04070005" w:tentative="1">
+      <w:start w:val="1"/>
+      <w:numFmt w:val="bullet"/>
+      <w:lvlText w:val=""/>
+      <w:lvlJc w:val="left"/>
+      <w:pPr>
+        <w:ind w:left="6480" w:hanging="360"/>
+      </w:pPr>
+      <w:rPr>
+        <w:rFonts w:ascii="Wingdings" w:hAnsi="Wingdings" w:hint="default"/>
+      </w:rPr>
+    </w:lvl>
+  </w:abstractNum>
+  <w:abstractNum w:abstractNumId="11" w15:restartNumberingAfterBreak="0">
+    <w:nsid w:val="62FE670F"/>
+    <w:multiLevelType w:val="hybridMultilevel"/>
+    <w:tmpl w:val="8F9006E0"/>
+    <w:lvl w:ilvl="0" w:tplc="0407000F">
+      <w:start w:val="1"/>
+      <w:numFmt w:val="decimal"/>
+      <w:lvlText w:val="%1."/>
+      <w:lvlJc w:val="left"/>
+      <w:pPr>
+        <w:ind w:left="720" w:hanging="360"/>
+      </w:pPr>
+    </w:lvl>
+    <w:lvl w:ilvl="1" w:tplc="04070019">
+      <w:start w:val="1"/>
+      <w:numFmt w:val="lowerLetter"/>
+      <w:lvlText w:val="%2."/>
+      <w:lvlJc w:val="left"/>
+      <w:pPr>
+        <w:ind w:left="1440" w:hanging="360"/>
+      </w:pPr>
+    </w:lvl>
+    <w:lvl w:ilvl="2" w:tplc="0407001B">
+      <w:start w:val="1"/>
+      <w:numFmt w:val="lowerRoman"/>
+      <w:lvlText w:val="%3."/>
+      <w:lvlJc w:val="right"/>
+      <w:pPr>
+        <w:ind w:left="2160" w:hanging="180"/>
+      </w:pPr>
+    </w:lvl>
+    <w:lvl w:ilvl="3" w:tplc="0407000F">
+      <w:start w:val="1"/>
+      <w:numFmt w:val="decimal"/>
+      <w:lvlText w:val="%4."/>
+      <w:lvlJc w:val="left"/>
+      <w:pPr>
+        <w:ind w:left="2880" w:hanging="360"/>
+      </w:pPr>
+    </w:lvl>
+    <w:lvl w:ilvl="4" w:tplc="04070019">
+      <w:start w:val="1"/>
+      <w:numFmt w:val="lowerLetter"/>
+      <w:lvlText w:val="%5."/>
+      <w:lvlJc w:val="left"/>
+      <w:pPr>
+        <w:ind w:left="3600" w:hanging="360"/>
+      </w:pPr>
+    </w:lvl>
+    <w:lvl w:ilvl="5" w:tplc="0407001B">
+      <w:start w:val="1"/>
+      <w:numFmt w:val="lowerRoman"/>
+      <w:lvlText w:val="%6."/>
+      <w:lvlJc w:val="right"/>
+      <w:pPr>
+        <w:ind w:left="4320" w:hanging="180"/>
+      </w:pPr>
+    </w:lvl>
+    <w:lvl w:ilvl="6" w:tplc="0407000F">
+      <w:start w:val="1"/>
+      <w:numFmt w:val="decimal"/>
+      <w:lvlText w:val="%7."/>
+      <w:lvlJc w:val="left"/>
+      <w:pPr>
+        <w:ind w:left="5040" w:hanging="360"/>
+      </w:pPr>
+    </w:lvl>
+    <w:lvl w:ilvl="7" w:tplc="04070019">
+      <w:start w:val="1"/>
+      <w:numFmt w:val="lowerLetter"/>
+      <w:lvlText w:val="%8."/>
+      <w:lvlJc w:val="left"/>
+      <w:pPr>
+        <w:ind w:left="5760" w:hanging="360"/>
+      </w:pPr>
+    </w:lvl>
+    <w:lvl w:ilvl="8" w:tplc="0407001B">
+      <w:start w:val="1"/>
+      <w:numFmt w:val="lowerRoman"/>
+      <w:lvlText w:val="%9."/>
+      <w:lvlJc w:val="right"/>
+      <w:pPr>
+        <w:ind w:left="6480" w:hanging="180"/>
+      </w:pPr>
+    </w:lvl>
+  </w:abstractNum>
+  <w:abstractNum w:abstractNumId="12" w15:restartNumberingAfterBreak="0">
     <w:nsid w:val="63730337"/>
     <w:multiLevelType w:val="hybridMultilevel"/>
     <w:tmpl w:val="FFC612AE"/>
@@ -1725,7 +2559,224 @@
       </w:rPr>
     </w:lvl>
   </w:abstractNum>
-  <w:abstractNum w:abstractNumId="8" w15:restartNumberingAfterBreak="0">
+  <w:abstractNum w:abstractNumId="13" w15:restartNumberingAfterBreak="0">
+    <w:nsid w:val="6BD17248"/>
+    <w:multiLevelType w:val="multilevel"/>
+    <w:tmpl w:val="2E942DD0"/>
+    <w:lvl w:ilvl="0">
+      <w:numFmt w:val="bullet"/>
+      <w:lvlText w:val="•"/>
+      <w:lvlJc w:val="left"/>
+      <w:pPr>
+        <w:ind w:left="720" w:hanging="360"/>
+      </w:pPr>
+      <w:rPr>
+        <w:rFonts w:ascii="OpenSymbol" w:eastAsia="OpenSymbol" w:hAnsi="OpenSymbol" w:cs="OpenSymbol"/>
+      </w:rPr>
+    </w:lvl>
+    <w:lvl w:ilvl="1">
+      <w:numFmt w:val="bullet"/>
+      <w:lvlText w:val="◦"/>
+      <w:lvlJc w:val="left"/>
+      <w:pPr>
+        <w:ind w:left="1080" w:hanging="360"/>
+      </w:pPr>
+      <w:rPr>
+        <w:rFonts w:ascii="OpenSymbol" w:eastAsia="OpenSymbol" w:hAnsi="OpenSymbol" w:cs="OpenSymbol"/>
+      </w:rPr>
+    </w:lvl>
+    <w:lvl w:ilvl="2">
+      <w:numFmt w:val="bullet"/>
+      <w:lvlText w:val="▪"/>
+      <w:lvlJc w:val="left"/>
+      <w:pPr>
+        <w:ind w:left="1440" w:hanging="360"/>
+      </w:pPr>
+      <w:rPr>
+        <w:rFonts w:ascii="OpenSymbol" w:eastAsia="OpenSymbol" w:hAnsi="OpenSymbol" w:cs="OpenSymbol"/>
+      </w:rPr>
+    </w:lvl>
+    <w:lvl w:ilvl="3">
+      <w:numFmt w:val="bullet"/>
+      <w:lvlText w:val="•"/>
+      <w:lvlJc w:val="left"/>
+      <w:pPr>
+        <w:ind w:left="1800" w:hanging="360"/>
+      </w:pPr>
+      <w:rPr>
+        <w:rFonts w:ascii="OpenSymbol" w:eastAsia="OpenSymbol" w:hAnsi="OpenSymbol" w:cs="OpenSymbol"/>
+      </w:rPr>
+    </w:lvl>
+    <w:lvl w:ilvl="4">
+      <w:numFmt w:val="bullet"/>
+      <w:lvlText w:val="◦"/>
+      <w:lvlJc w:val="left"/>
+      <w:pPr>
+        <w:ind w:left="2160" w:hanging="360"/>
+      </w:pPr>
+      <w:rPr>
+        <w:rFonts w:ascii="OpenSymbol" w:eastAsia="OpenSymbol" w:hAnsi="OpenSymbol" w:cs="OpenSymbol"/>
+      </w:rPr>
+    </w:lvl>
+    <w:lvl w:ilvl="5">
+      <w:numFmt w:val="bullet"/>
+      <w:lvlText w:val="▪"/>
+      <w:lvlJc w:val="left"/>
+      <w:pPr>
+        <w:ind w:left="2520" w:hanging="360"/>
+      </w:pPr>
+      <w:rPr>
+        <w:rFonts w:ascii="OpenSymbol" w:eastAsia="OpenSymbol" w:hAnsi="OpenSymbol" w:cs="OpenSymbol"/>
+      </w:rPr>
+    </w:lvl>
+    <w:lvl w:ilvl="6">
+      <w:numFmt w:val="bullet"/>
+      <w:lvlText w:val="•"/>
+      <w:lvlJc w:val="left"/>
+      <w:pPr>
+        <w:ind w:left="2880" w:hanging="360"/>
+      </w:pPr>
+      <w:rPr>
+        <w:rFonts w:ascii="OpenSymbol" w:eastAsia="OpenSymbol" w:hAnsi="OpenSymbol" w:cs="OpenSymbol"/>
+      </w:rPr>
+    </w:lvl>
+    <w:lvl w:ilvl="7">
+      <w:numFmt w:val="bullet"/>
+      <w:lvlText w:val="◦"/>
+      <w:lvlJc w:val="left"/>
+      <w:pPr>
+        <w:ind w:left="3240" w:hanging="360"/>
+      </w:pPr>
+      <w:rPr>
+        <w:rFonts w:ascii="OpenSymbol" w:eastAsia="OpenSymbol" w:hAnsi="OpenSymbol" w:cs="OpenSymbol"/>
+      </w:rPr>
+    </w:lvl>
+    <w:lvl w:ilvl="8">
+      <w:numFmt w:val="bullet"/>
+      <w:lvlText w:val="▪"/>
+      <w:lvlJc w:val="left"/>
+      <w:pPr>
+        <w:ind w:left="3600" w:hanging="360"/>
+      </w:pPr>
+      <w:rPr>
+        <w:rFonts w:ascii="OpenSymbol" w:eastAsia="OpenSymbol" w:hAnsi="OpenSymbol" w:cs="OpenSymbol"/>
+      </w:rPr>
+    </w:lvl>
+  </w:abstractNum>
+  <w:abstractNum w:abstractNumId="14" w15:restartNumberingAfterBreak="0">
+    <w:nsid w:val="767D5ACB"/>
+    <w:multiLevelType w:val="hybridMultilevel"/>
+    <w:tmpl w:val="2ACEAA22"/>
+    <w:lvl w:ilvl="0" w:tplc="20FE382C">
+      <w:start w:val="1"/>
+      <w:numFmt w:val="bullet"/>
+      <w:lvlText w:val="-"/>
+      <w:lvlJc w:val="left"/>
+      <w:pPr>
+        <w:ind w:left="1080" w:hanging="360"/>
+      </w:pPr>
+      <w:rPr>
+        <w:rFonts w:ascii="Calibri" w:eastAsiaTheme="minorHAnsi" w:hAnsi="Calibri" w:cs="Calibri" w:hint="default"/>
+      </w:rPr>
+    </w:lvl>
+    <w:lvl w:ilvl="1" w:tplc="04070001">
+      <w:start w:val="1"/>
+      <w:numFmt w:val="bullet"/>
+      <w:lvlText w:val=""/>
+      <w:lvlJc w:val="left"/>
+      <w:pPr>
+        <w:ind w:left="1800" w:hanging="360"/>
+      </w:pPr>
+      <w:rPr>
+        <w:rFonts w:ascii="Symbol" w:hAnsi="Symbol" w:hint="default"/>
+      </w:rPr>
+    </w:lvl>
+    <w:lvl w:ilvl="2" w:tplc="20FE382C">
+      <w:start w:val="1"/>
+      <w:numFmt w:val="bullet"/>
+      <w:lvlText w:val="-"/>
+      <w:lvlJc w:val="left"/>
+      <w:pPr>
+        <w:ind w:left="2520" w:hanging="360"/>
+      </w:pPr>
+      <w:rPr>
+        <w:rFonts w:ascii="Calibri" w:eastAsiaTheme="minorHAnsi" w:hAnsi="Calibri" w:cs="Calibri" w:hint="default"/>
+      </w:rPr>
+    </w:lvl>
+    <w:lvl w:ilvl="3" w:tplc="04070001">
+      <w:start w:val="1"/>
+      <w:numFmt w:val="bullet"/>
+      <w:lvlText w:val=""/>
+      <w:lvlJc w:val="left"/>
+      <w:pPr>
+        <w:ind w:left="3240" w:hanging="360"/>
+      </w:pPr>
+      <w:rPr>
+        <w:rFonts w:ascii="Symbol" w:hAnsi="Symbol" w:hint="default"/>
+      </w:rPr>
+    </w:lvl>
+    <w:lvl w:ilvl="4" w:tplc="04070003">
+      <w:start w:val="1"/>
+      <w:numFmt w:val="bullet"/>
+      <w:lvlText w:val="o"/>
+      <w:lvlJc w:val="left"/>
+      <w:pPr>
+        <w:ind w:left="3960" w:hanging="360"/>
+      </w:pPr>
+      <w:rPr>
+        <w:rFonts w:ascii="Courier New" w:hAnsi="Courier New" w:cs="Courier New" w:hint="default"/>
+      </w:rPr>
+    </w:lvl>
+    <w:lvl w:ilvl="5" w:tplc="04070005">
+      <w:start w:val="1"/>
+      <w:numFmt w:val="bullet"/>
+      <w:lvlText w:val=""/>
+      <w:lvlJc w:val="left"/>
+      <w:pPr>
+        <w:ind w:left="4680" w:hanging="360"/>
+      </w:pPr>
+      <w:rPr>
+        <w:rFonts w:ascii="Wingdings" w:hAnsi="Wingdings" w:hint="default"/>
+      </w:rPr>
+    </w:lvl>
+    <w:lvl w:ilvl="6" w:tplc="04070001">
+      <w:start w:val="1"/>
+      <w:numFmt w:val="bullet"/>
+      <w:lvlText w:val=""/>
+      <w:lvlJc w:val="left"/>
+      <w:pPr>
+        <w:ind w:left="5400" w:hanging="360"/>
+      </w:pPr>
+      <w:rPr>
+        <w:rFonts w:ascii="Symbol" w:hAnsi="Symbol" w:hint="default"/>
+      </w:rPr>
+    </w:lvl>
+    <w:lvl w:ilvl="7" w:tplc="04070003">
+      <w:start w:val="1"/>
+      <w:numFmt w:val="bullet"/>
+      <w:lvlText w:val="o"/>
+      <w:lvlJc w:val="left"/>
+      <w:pPr>
+        <w:ind w:left="6120" w:hanging="360"/>
+      </w:pPr>
+      <w:rPr>
+        <w:rFonts w:ascii="Courier New" w:hAnsi="Courier New" w:cs="Courier New" w:hint="default"/>
+      </w:rPr>
+    </w:lvl>
+    <w:lvl w:ilvl="8" w:tplc="04070005">
+      <w:start w:val="1"/>
+      <w:numFmt w:val="bullet"/>
+      <w:lvlText w:val=""/>
+      <w:lvlJc w:val="left"/>
+      <w:pPr>
+        <w:ind w:left="6840" w:hanging="360"/>
+      </w:pPr>
+      <w:rPr>
+        <w:rFonts w:ascii="Wingdings" w:hAnsi="Wingdings" w:hint="default"/>
+      </w:rPr>
+    </w:lvl>
+  </w:abstractNum>
+  <w:abstractNum w:abstractNumId="15" w15:restartNumberingAfterBreak="0">
     <w:nsid w:val="77D62504"/>
     <w:multiLevelType w:val="hybridMultilevel"/>
     <w:tmpl w:val="AD02CF9A"/>
@@ -1838,7 +2889,7 @@
       </w:rPr>
     </w:lvl>
   </w:abstractNum>
-  <w:abstractNum w:abstractNumId="9" w15:restartNumberingAfterBreak="0">
+  <w:abstractNum w:abstractNumId="16" w15:restartNumberingAfterBreak="0">
     <w:nsid w:val="795C2331"/>
     <w:multiLevelType w:val="hybridMultilevel"/>
     <w:tmpl w:val="ABE277EE"/>
@@ -1952,36 +3003,108 @@
     </w:lvl>
   </w:abstractNum>
   <w:num w:numId="1">
-    <w:abstractNumId w:val="3"/>
+    <w:abstractNumId w:val="5"/>
   </w:num>
   <w:num w:numId="2">
     <w:abstractNumId w:val="0"/>
   </w:num>
   <w:num w:numId="3">
-    <w:abstractNumId w:val="2"/>
+    <w:abstractNumId w:val="3"/>
   </w:num>
   <w:num w:numId="4">
-    <w:abstractNumId w:val="9"/>
+    <w:abstractNumId w:val="16"/>
   </w:num>
   <w:num w:numId="5">
-    <w:abstractNumId w:val="5"/>
+    <w:abstractNumId w:val="7"/>
   </w:num>
   <w:num w:numId="6">
-    <w:abstractNumId w:val="4"/>
+    <w:abstractNumId w:val="6"/>
   </w:num>
   <w:num w:numId="7">
-    <w:abstractNumId w:val="7"/>
+    <w:abstractNumId w:val="12"/>
   </w:num>
   <w:num w:numId="8">
-    <w:abstractNumId w:val="8"/>
+    <w:abstractNumId w:val="15"/>
   </w:num>
   <w:num w:numId="9">
-    <w:abstractNumId w:val="6"/>
+    <w:abstractNumId w:val="8"/>
   </w:num>
   <w:num w:numId="10">
     <w:abstractNumId w:val="1"/>
   </w:num>
   <w:num w:numId="11">
+    <w:abstractNumId w:val="3"/>
+    <w:lvlOverride w:ilvl="0"/>
+    <w:lvlOverride w:ilvl="1"/>
+    <w:lvlOverride w:ilvl="2"/>
+    <w:lvlOverride w:ilvl="3"/>
+    <w:lvlOverride w:ilvl="4"/>
+    <w:lvlOverride w:ilvl="5"/>
+    <w:lvlOverride w:ilvl="6"/>
+    <w:lvlOverride w:ilvl="7"/>
+    <w:lvlOverride w:ilvl="8"/>
+  </w:num>
+  <w:num w:numId="12">
+    <w:abstractNumId w:val="16"/>
+    <w:lvlOverride w:ilvl="0"/>
+    <w:lvlOverride w:ilvl="1"/>
+    <w:lvlOverride w:ilvl="2"/>
+    <w:lvlOverride w:ilvl="3"/>
+    <w:lvlOverride w:ilvl="4"/>
+    <w:lvlOverride w:ilvl="5"/>
+    <w:lvlOverride w:ilvl="6"/>
+    <w:lvlOverride w:ilvl="7"/>
+    <w:lvlOverride w:ilvl="8"/>
+  </w:num>
+  <w:num w:numId="13">
+    <w:abstractNumId w:val="6"/>
+    <w:lvlOverride w:ilvl="0"/>
+    <w:lvlOverride w:ilvl="1"/>
+    <w:lvlOverride w:ilvl="2"/>
+    <w:lvlOverride w:ilvl="3"/>
+    <w:lvlOverride w:ilvl="4"/>
+    <w:lvlOverride w:ilvl="5"/>
+    <w:lvlOverride w:ilvl="6"/>
+    <w:lvlOverride w:ilvl="7"/>
+    <w:lvlOverride w:ilvl="8"/>
+  </w:num>
+  <w:num w:numId="14">
+    <w:abstractNumId w:val="12"/>
+    <w:lvlOverride w:ilvl="0"/>
+    <w:lvlOverride w:ilvl="1"/>
+    <w:lvlOverride w:ilvl="2"/>
+    <w:lvlOverride w:ilvl="3"/>
+    <w:lvlOverride w:ilvl="4"/>
+    <w:lvlOverride w:ilvl="5"/>
+    <w:lvlOverride w:ilvl="6"/>
+    <w:lvlOverride w:ilvl="7"/>
+    <w:lvlOverride w:ilvl="8"/>
+  </w:num>
+  <w:num w:numId="15">
+    <w:abstractNumId w:val="15"/>
+    <w:lvlOverride w:ilvl="0"/>
+    <w:lvlOverride w:ilvl="1"/>
+    <w:lvlOverride w:ilvl="2"/>
+    <w:lvlOverride w:ilvl="3"/>
+    <w:lvlOverride w:ilvl="4"/>
+    <w:lvlOverride w:ilvl="5"/>
+    <w:lvlOverride w:ilvl="6"/>
+    <w:lvlOverride w:ilvl="7"/>
+    <w:lvlOverride w:ilvl="8"/>
+  </w:num>
+  <w:num w:numId="16">
+    <w:abstractNumId w:val="7"/>
+    <w:lvlOverride w:ilvl="0"/>
+    <w:lvlOverride w:ilvl="1"/>
+    <w:lvlOverride w:ilvl="2"/>
+    <w:lvlOverride w:ilvl="3"/>
+    <w:lvlOverride w:ilvl="4"/>
+    <w:lvlOverride w:ilvl="5"/>
+    <w:lvlOverride w:ilvl="6"/>
+    <w:lvlOverride w:ilvl="7"/>
+    <w:lvlOverride w:ilvl="8"/>
+  </w:num>
+  <w:num w:numId="17">
     <w:abstractNumId w:val="2"/>
     <w:lvlOverride w:ilvl="0"/>
     <w:lvlOverride w:ilvl="1"/>
@@ -1993,7 +3116,19 @@
     <w:lvlOverride w:ilvl="7"/>
     <w:lvlOverride w:ilvl="8"/>
   </w:num>
-  <w:num w:numId="12">
+  <w:num w:numId="18">
+    <w:abstractNumId w:val="14"/>
+    <w:lvlOverride w:ilvl="0"/>
+    <w:lvlOverride w:ilvl="1"/>
+    <w:lvlOverride w:ilvl="2"/>
+    <w:lvlOverride w:ilvl="3"/>
+    <w:lvlOverride w:ilvl="4"/>
+    <w:lvlOverride w:ilvl="5"/>
+    <w:lvlOverride w:ilvl="6"/>
+    <w:lvlOverride w:ilvl="7"/>
+    <w:lvlOverride w:ilvl="8"/>
+  </w:num>
+  <w:num w:numId="19">
     <w:abstractNumId w:val="9"/>
     <w:lvlOverride w:ilvl="0"/>
     <w:lvlOverride w:ilvl="1"/>
@@ -2005,8 +3140,38 @@
     <w:lvlOverride w:ilvl="7"/>
     <w:lvlOverride w:ilvl="8"/>
   </w:num>
-  <w:num w:numId="13">
-    <w:abstractNumId w:val="4"/>
+  <w:num w:numId="20">
+    <w:abstractNumId w:val="11"/>
+    <w:lvlOverride w:ilvl="0">
+      <w:startOverride w:val="1"/>
+    </w:lvlOverride>
+    <w:lvlOverride w:ilvl="1">
+      <w:startOverride w:val="1"/>
+    </w:lvlOverride>
+    <w:lvlOverride w:ilvl="2">
+      <w:startOverride w:val="1"/>
+    </w:lvlOverride>
+    <w:lvlOverride w:ilvl="3">
+      <w:startOverride w:val="1"/>
+    </w:lvlOverride>
+    <w:lvlOverride w:ilvl="4">
+      <w:startOverride w:val="1"/>
+    </w:lvlOverride>
+    <w:lvlOverride w:ilvl="5">
+      <w:startOverride w:val="1"/>
+    </w:lvlOverride>
+    <w:lvlOverride w:ilvl="6">
+      <w:startOverride w:val="1"/>
+    </w:lvlOverride>
+    <w:lvlOverride w:ilvl="7">
+      <w:startOverride w:val="1"/>
+    </w:lvlOverride>
+    <w:lvlOverride w:ilvl="8">
+      <w:startOverride w:val="1"/>
+    </w:lvlOverride>
+  </w:num>
+  <w:num w:numId="21">
+    <w:abstractNumId w:val="13"/>
     <w:lvlOverride w:ilvl="0"/>
     <w:lvlOverride w:ilvl="1"/>
     <w:lvlOverride w:ilvl="2"/>
@@ -2017,17 +3182,38 @@
     <w:lvlOverride w:ilvl="7"/>
     <w:lvlOverride w:ilvl="8"/>
   </w:num>
-  <w:num w:numId="14">
-    <w:abstractNumId w:val="7"/>
-    <w:lvlOverride w:ilvl="0"/>
-    <w:lvlOverride w:ilvl="1"/>
-    <w:lvlOverride w:ilvl="2"/>
-    <w:lvlOverride w:ilvl="3"/>
-    <w:lvlOverride w:ilvl="4"/>
-    <w:lvlOverride w:ilvl="5"/>
-    <w:lvlOverride w:ilvl="6"/>
-    <w:lvlOverride w:ilvl="7"/>
-    <w:lvlOverride w:ilvl="8"/>
+  <w:num w:numId="22">
+    <w:abstractNumId w:val="10"/>
+  </w:num>
+  <w:num w:numId="23">
+    <w:abstractNumId w:val="4"/>
+    <w:lvlOverride w:ilvl="0">
+      <w:startOverride w:val="1"/>
+    </w:lvlOverride>
+    <w:lvlOverride w:ilvl="1">
+      <w:startOverride w:val="1"/>
+    </w:lvlOverride>
+    <w:lvlOverride w:ilvl="2">
+      <w:startOverride w:val="1"/>
+    </w:lvlOverride>
+    <w:lvlOverride w:ilvl="3">
+      <w:startOverride w:val="1"/>
+    </w:lvlOverride>
+    <w:lvlOverride w:ilvl="4">
+      <w:startOverride w:val="1"/>
+    </w:lvlOverride>
+    <w:lvlOverride w:ilvl="5">
+      <w:startOverride w:val="1"/>
+    </w:lvlOverride>
+    <w:lvlOverride w:ilvl="6">
+      <w:startOverride w:val="1"/>
+    </w:lvlOverride>
+    <w:lvlOverride w:ilvl="7">
+      <w:startOverride w:val="1"/>
+    </w:lvlOverride>
+    <w:lvlOverride w:ilvl="8">
+      <w:startOverride w:val="1"/>
+    </w:lvlOverride>
   </w:num>
 </w:numbering>
 </file>
@@ -2473,6 +3659,28 @@
       <w:szCs w:val="26"/>
     </w:rPr>
   </w:style>
+  <w:style w:type="paragraph" w:styleId="berschrift3">
+    <w:name w:val="heading 3"/>
+    <w:basedOn w:val="Standard"/>
+    <w:next w:val="Standard"/>
+    <w:link w:val="berschrift3Zchn"/>
+    <w:uiPriority w:val="9"/>
+    <w:unhideWhenUsed/>
+    <w:qFormat/>
+    <w:rsid w:val="004A4D8E"/>
+    <w:pPr>
+      <w:keepNext/>
+      <w:keepLines/>
+      <w:spacing w:before="40" w:after="0"/>
+      <w:outlineLvl w:val="2"/>
+    </w:pPr>
+    <w:rPr>
+      <w:rFonts w:asciiTheme="majorHAnsi" w:eastAsiaTheme="majorEastAsia" w:hAnsiTheme="majorHAnsi" w:cstheme="majorBidi"/>
+      <w:color w:val="1F3763" w:themeColor="accent1" w:themeShade="7F"/>
+      <w:sz w:val="24"/>
+      <w:szCs w:val="24"/>
+    </w:rPr>
+  </w:style>
   <w:style w:type="character" w:default="1" w:styleId="Absatz-Standardschriftart">
     <w:name w:val="Default Paragraph Font"/>
     <w:uiPriority w:val="1"/>
@@ -2652,6 +3860,49 @@
     <w:pPr>
       <w:spacing w:after="100"/>
     </w:pPr>
+  </w:style>
+  <w:style w:type="character" w:customStyle="1" w:styleId="berschrift3Zchn">
+    <w:name w:val="Überschrift 3 Zchn"/>
+    <w:basedOn w:val="Absatz-Standardschriftart"/>
+    <w:link w:val="berschrift3"/>
+    <w:uiPriority w:val="9"/>
+    <w:rsid w:val="004A4D8E"/>
+    <w:rPr>
+      <w:rFonts w:asciiTheme="majorHAnsi" w:eastAsiaTheme="majorEastAsia" w:hAnsiTheme="majorHAnsi" w:cstheme="majorBidi"/>
+      <w:color w:val="1F3763" w:themeColor="accent1" w:themeShade="7F"/>
+      <w:sz w:val="24"/>
+      <w:szCs w:val="24"/>
+    </w:rPr>
+  </w:style>
+  <w:style w:type="paragraph" w:customStyle="1" w:styleId="Textbody">
+    <w:name w:val="Text body"/>
+    <w:basedOn w:val="Standard"/>
+    <w:rsid w:val="0076029A"/>
+    <w:pPr>
+      <w:widowControl w:val="0"/>
+      <w:suppressAutoHyphens/>
+      <w:autoSpaceDN w:val="0"/>
+      <w:spacing w:after="140" w:line="288" w:lineRule="auto"/>
+    </w:pPr>
+    <w:rPr>
+      <w:rFonts w:ascii="Liberation Serif" w:eastAsia="SimSun" w:hAnsi="Liberation Serif" w:cs="Mangal"/>
+      <w:kern w:val="3"/>
+      <w:sz w:val="24"/>
+      <w:szCs w:val="24"/>
+      <w:lang w:eastAsia="zh-CN" w:bidi="hi-IN"/>
+    </w:rPr>
+  </w:style>
+  <w:style w:type="character" w:styleId="NichtaufgelsteErwhnung">
+    <w:name w:val="Unresolved Mention"/>
+    <w:basedOn w:val="Absatz-Standardschriftart"/>
+    <w:uiPriority w:val="99"/>
+    <w:semiHidden/>
+    <w:unhideWhenUsed/>
+    <w:rsid w:val="007837C2"/>
+    <w:rPr>
+      <w:color w:val="808080"/>
+      <w:shd w:val="clear" w:color="auto" w:fill="E6E6E6"/>
+    </w:rPr>
   </w:style>
 </w:styles>
 </file>
@@ -2956,7 +4207,7 @@
 </file>
 
 <file path=customXml/itemProps1.xml><?xml version="1.0" encoding="utf-8"?>
-<ds:datastoreItem xmlns:ds="http://schemas.openxmlformats.org/officeDocument/2006/customXml" ds:itemID="{FC594FD6-3FFF-4A96-BAE1-474CE8FD8728}">
+<ds:datastoreItem xmlns:ds="http://schemas.openxmlformats.org/officeDocument/2006/customXml" ds:itemID="{07A9BF91-230E-4838-AC0C-6934AD6456DB}">
   <ds:schemaRefs>
     <ds:schemaRef ds:uri="http://schemas.openxmlformats.org/officeDocument/2006/bibliography"/>
   </ds:schemaRefs>

</xml_diff>

<commit_message>
Added psychologische Hintergruende by CS
</commit_message>
<xml_diff>
--- a/Recherche/Recherchebericht.docx
+++ b/Recherche/Recherchebericht.docx
@@ -1,6 +1,6 @@
 
 <file path=word/document.xml><?xml version="1.0" encoding="utf-8"?>
-<w:document xmlns:wpc="http://schemas.microsoft.com/office/word/2010/wordprocessingCanvas" xmlns:cx="http://schemas.microsoft.com/office/drawing/2014/chartex" xmlns:cx1="http://schemas.microsoft.com/office/drawing/2015/9/8/chartex" xmlns:cx2="http://schemas.microsoft.com/office/drawing/2015/10/21/chartex" xmlns:cx3="http://schemas.microsoft.com/office/drawing/2016/5/9/chartex" xmlns:cx4="http://schemas.microsoft.com/office/drawing/2016/5/10/chartex" xmlns:cx5="http://schemas.microsoft.com/office/drawing/2016/5/11/chartex" xmlns:cx6="http://schemas.microsoft.com/office/drawing/2016/5/12/chartex" xmlns:cx7="http://schemas.microsoft.com/office/drawing/2016/5/13/chartex" xmlns:cx8="http://schemas.microsoft.com/office/drawing/2016/5/14/chartex" xmlns:mc="http://schemas.openxmlformats.org/markup-compatibility/2006" xmlns:aink="http://schemas.microsoft.com/office/drawing/2016/ink" xmlns:am3d="http://schemas.microsoft.com/office/drawing/2017/model3d" xmlns:o="urn:schemas-microsoft-com:office:office" xmlns:r="http://schemas.openxmlformats.org/officeDocument/2006/relationships" xmlns:m="http://schemas.openxmlformats.org/officeDocument/2006/math" xmlns:v="urn:schemas-microsoft-com:vml" xmlns:wp14="http://schemas.microsoft.com/office/word/2010/wordprocessingDrawing" xmlns:wp="http://schemas.openxmlformats.org/drawingml/2006/wordprocessingDrawing" xmlns:w10="urn:schemas-microsoft-com:office:word" xmlns:w="http://schemas.openxmlformats.org/wordprocessingml/2006/main" xmlns:w14="http://schemas.microsoft.com/office/word/2010/wordml" xmlns:w15="http://schemas.microsoft.com/office/word/2012/wordml" xmlns:w16cid="http://schemas.microsoft.com/office/word/2016/wordml/cid" xmlns:w16se="http://schemas.microsoft.com/office/word/2015/wordml/symex" xmlns:wpg="http://schemas.microsoft.com/office/word/2010/wordprocessingGroup" xmlns:wpi="http://schemas.microsoft.com/office/word/2010/wordprocessingInk" xmlns:wne="http://schemas.microsoft.com/office/word/2006/wordml" xmlns:wps="http://schemas.microsoft.com/office/word/2010/wordprocessingShape" mc:Ignorable="w14 w15 w16se w16cid wp14">
+<w:document xmlns:wpc="http://schemas.microsoft.com/office/word/2010/wordprocessingCanvas" xmlns:mc="http://schemas.openxmlformats.org/markup-compatibility/2006" xmlns:o="urn:schemas-microsoft-com:office:office" xmlns:r="http://schemas.openxmlformats.org/officeDocument/2006/relationships" xmlns:m="http://schemas.openxmlformats.org/officeDocument/2006/math" xmlns:v="urn:schemas-microsoft-com:vml" xmlns:wp14="http://schemas.microsoft.com/office/word/2010/wordprocessingDrawing" xmlns:wp="http://schemas.openxmlformats.org/drawingml/2006/wordprocessingDrawing" xmlns:w10="urn:schemas-microsoft-com:office:word" xmlns:w="http://schemas.openxmlformats.org/wordprocessingml/2006/main" xmlns:w14="http://schemas.microsoft.com/office/word/2010/wordml" xmlns:wpg="http://schemas.microsoft.com/office/word/2010/wordprocessingGroup" xmlns:wpi="http://schemas.microsoft.com/office/word/2010/wordprocessingInk" xmlns:wne="http://schemas.microsoft.com/office/word/2006/wordml" xmlns:wps="http://schemas.microsoft.com/office/word/2010/wordprocessingShape" mc:Ignorable="w14 wp14">
   <w:body>
     <w:p>
       <w:pPr>
@@ -466,136 +466,112 @@
     </w:p>
     <w:p>
       <w:pPr>
-        <w:pStyle w:val="berschrift2"/>
-      </w:pPr>
-      <w:r>
-        <w:t xml:space="preserve">Spielmechanismen </w:t>
-      </w:r>
-    </w:p>
-    <w:p>
-      <w:pPr>
-        <w:pStyle w:val="berschrift3"/>
-      </w:pPr>
-      <w:r>
-        <w:t xml:space="preserve">Spielfortschritt und </w:t>
+        <w:rPr>
+          <w:rFonts w:asciiTheme="majorHAnsi" w:hAnsiTheme="majorHAnsi" w:cstheme="majorHAnsi"/>
+          <w:color w:val="2F5496" w:themeColor="accent1" w:themeShade="BF"/>
+          <w:sz w:val="26"/>
+          <w:szCs w:val="26"/>
+        </w:rPr>
+      </w:pPr>
+      <w:r>
+        <w:rPr>
+          <w:rFonts w:asciiTheme="majorHAnsi" w:hAnsiTheme="majorHAnsi" w:cstheme="majorHAnsi"/>
+          <w:color w:val="2F5496" w:themeColor="accent1" w:themeShade="BF"/>
+          <w:sz w:val="26"/>
+          <w:szCs w:val="26"/>
+        </w:rPr>
+        <w:t>psychologische Hintergründe</w:t>
+      </w:r>
+    </w:p>
+    <w:p>
+      <w:r>
+        <w:t>Die Basis einer jeden Handlung bildet Motivation. Diese ist Teil der so genannten Selbstbestimmungstheorie (</w:t>
       </w:r>
       <w:proofErr w:type="spellStart"/>
       <w:r>
-        <w:t>Achievementsystem</w:t>
+        <w:t>Self</w:t>
       </w:r>
       <w:proofErr w:type="spellEnd"/>
-    </w:p>
-    <w:p>
-      <w:r>
-        <w:t xml:space="preserve">Der Spielfortschritt kann durch verschiedenste Elemente visualisiert und dem Spieler vermittelt werden. Beispielsweise könnten ein Punktesystem, Level und Fortschrittsbalken eingeführt werden um Abzeichen/ Badges oder anderweitige Zertifikate zu erlangen. </w:t>
-      </w:r>
-      <w:r>
-        <w:t>Durch einen</w:t>
-      </w:r>
-      <w:r>
-        <w:t xml:space="preserve"> solchen</w:t>
-      </w:r>
-      <w:r>
-        <w:t xml:space="preserve"> Fortschrittsmechanismus innerhalb des Spiels bekommen die Spieler eine Rückmeldung über ihre individuellen Leistungen und erlangen zugehörige Belohnungen. </w:t>
-      </w:r>
-      <w:r>
-        <w:t xml:space="preserve">Außerdem ist durch </w:t>
-      </w:r>
-      <w:r>
-        <w:t xml:space="preserve">zum Beispiel </w:t>
-      </w:r>
-      <w:r>
-        <w:t xml:space="preserve">einen Fortschrittsbalken </w:t>
-      </w:r>
-      <w:r>
-        <w:t xml:space="preserve">die Möglichkeit gegeben </w:t>
-      </w:r>
-      <w:r>
-        <w:t>ein</w:t>
-      </w:r>
-      <w:r>
-        <w:t>en</w:t>
-      </w:r>
-      <w:r>
-        <w:t xml:space="preserve"> Überblick über </w:t>
-      </w:r>
-      <w:r>
-        <w:t xml:space="preserve">seinen eigenen Wissensstand unter dem Weiterbildungsaspekt </w:t>
-      </w:r>
-      <w:r>
-        <w:t>zu erlangen</w:t>
-      </w:r>
-      <w:r>
-        <w:t xml:space="preserve"> </w:t>
-      </w:r>
-      <w:r>
-        <w:t xml:space="preserve">und sich mit anderen Spielern zu vergleichen und sich an ihnen zu orientieren. Dieser Vergleichsaspekt kann könnte im einfachsten durch ein anonymisiertes Score-Board realisiert werden, dann können sich die Spieler untereinander orientieren, müssen aber keine </w:t>
-      </w:r>
-      <w:r>
-        <w:t>Demütigung</w:t>
-      </w:r>
-      <w:r>
-        <w:t xml:space="preserve"> oder ähnliches befürchten. </w:t>
-      </w:r>
-    </w:p>
-    <w:p>
-      <w:pPr>
-        <w:pStyle w:val="berschrift3"/>
-      </w:pPr>
-      <w:r>
-        <w:t>Belohnungssysteme</w:t>
-      </w:r>
-    </w:p>
-    <w:p>
-      <w:r>
-        <w:t>Belohnungssysteme sind bei Spielen generell ein sehr wichtiger Aspekt, denn sie sind die einzige Möglichkeit dem Spieler direkt etwas „zurück zu geben“ um ihn dafür zu belohnen, dass er spielt</w:t>
-      </w:r>
-      <w:r>
-        <w:t>, seine Leistung anzuerkennen</w:t>
-      </w:r>
-      <w:r>
-        <w:t xml:space="preserve"> und es schafft </w:t>
-      </w:r>
-      <w:r>
-        <w:t xml:space="preserve">dadurch </w:t>
-      </w:r>
-      <w:r>
-        <w:t>Anreize</w:t>
-      </w:r>
-      <w:r>
-        <w:t xml:space="preserve"> auch zukünftig weiter zu spielen</w:t>
-      </w:r>
-      <w:r>
-        <w:t>.</w:t>
-      </w:r>
-      <w:r>
-        <w:t xml:space="preserve"> Bezogen auf den Bildungsaspekt ist das ein unheimlich großer Faktor. Generell sind Belohnungen in Form von Gegenständen, wie Ausrüstung und Tools, Power-</w:t>
+      <w:r>
+        <w:t xml:space="preserve"> Determination </w:t>
       </w:r>
       <w:proofErr w:type="spellStart"/>
       <w:r>
-        <w:t>Ups</w:t>
+        <w:t>Theory</w:t>
       </w:r>
       <w:proofErr w:type="spellEnd"/>
       <w:r>
-        <w:t>, anderer virtueller Güter oder Boni möglich. Die Anwendbarkeit der meisten Belohnungsformen unter dem Weiterbildungsaspekt ist aber fraglich.</w:t>
-      </w:r>
-    </w:p>
-    <w:p>
-      <w:pPr>
-        <w:pStyle w:val="berschrift3"/>
-      </w:pPr>
-      <w:r>
-        <w:t>Storytelling</w:t>
-      </w:r>
-    </w:p>
-    <w:p>
-      <w:r>
-        <w:t>Eine Story ist ähnlich eines Fortschrittsystems, sie zeigt dem Spieler auch ein Progress, aber sie ist motivierender für ihn weiter zu machen. Sie bringt eine zusätzliche Dynamik in das Spiel und kann auch ein taktisches Element</w:t>
-      </w:r>
+        <w:t xml:space="preserve">, SDT). Motivation selbst lässt sich in zwei Unterkategorien unterteilen, zum einen intrinsische („aus eigenem Antrieb“) und zum anderen in </w:t>
+      </w:r>
+      <w:proofErr w:type="spellStart"/>
+      <w:r>
+        <w:t>extrinische</w:t>
+      </w:r>
+      <w:proofErr w:type="spellEnd"/>
+      <w:r>
+        <w:t xml:space="preserve"> („von außen her stammende“) Motivation. Die Selbstbestimmungstheorie beschreibt intrinsische Motivation als eine Art eigenen Antrieb, eine bestimmte Aktion durchzuführen.  Der Person selbst bereitet dieser Vorgang Freude bzw. erweckt das Gefühl, etwas „wertvolles“ getan zu haben.</w:t>
+      </w:r>
+    </w:p>
+    <w:p>
+      <w:r>
+        <w:t xml:space="preserve">Extrinsische Motivation hingegen lässt sich erneut in Untergruppen einteilen. Die wichtigsten sind extern regulierte, </w:t>
+      </w:r>
+      <w:proofErr w:type="spellStart"/>
+      <w:r>
+        <w:t>introjiziert</w:t>
+      </w:r>
+      <w:proofErr w:type="spellEnd"/>
+      <w:r>
+        <w:t xml:space="preserve"> regulierte, identifiziert regulierte und integriert regulierte Motivation. Ersteres wird häufig mit finanziellen Anreizen gleich gesetzt, beschreibt aber eher jegliche Form der Motivation, welche entsteht, wenn Druck von außen ausgeübt wird, sei dies durch Strafen, oder eben das finanzielle Druckmittel. Im Fall von </w:t>
+      </w:r>
+      <w:proofErr w:type="spellStart"/>
+      <w:r>
+        <w:t>introjiziert</w:t>
+      </w:r>
+      <w:proofErr w:type="spellEnd"/>
+      <w:r>
+        <w:t xml:space="preserve"> regulierter Motivation spricht man als Auslöser der Motivation von einem inneren Druck, welcher aber als äußerer Antrieb wahrgenommen wird.  Aktionen werden durchgeführt „weil es so sein muss“ bzw. weil es so erwartet wird. Ist die Motivation identifiziert reguliert, so kann die Person sich mit dem Sinn der Aktion identifizieren und nimmt so den äußeren Einfluss nur noch wenig wahr. Die letzte Kategorie, integriert regulierte Motivation, lässt sich nur noch bedingt von intrinsischer Motivation unterscheiden. Sie ist insofern anders, als dass die Aktion mit persönlichen Werten und Normen konform ist und dadurch nicht extrinsisch wahrgenommen wird. Von extern regulierter bis hin zu integriert regulierter Motivation steigt also die </w:t>
+      </w:r>
+      <w:proofErr w:type="spellStart"/>
+      <w:r>
+        <w:t>Autonomität</w:t>
+      </w:r>
+      <w:proofErr w:type="spellEnd"/>
+      <w:r>
+        <w:t>, das heißt, jegliche Aktionen werden zunehmend weniger als „von außen her kommend“ wahrgenommen.</w:t>
+      </w:r>
+    </w:p>
+    <w:p>
+      <w:r>
+        <w:t xml:space="preserve">Ziel der </w:t>
+      </w:r>
+      <w:proofErr w:type="spellStart"/>
+      <w:r>
+        <w:t>Gamification</w:t>
+      </w:r>
+      <w:proofErr w:type="spellEnd"/>
+      <w:r>
+        <w:t xml:space="preserve"> ist es hierbei, die Gesamtmotivation durch sowohl intrinsische als auch extrinsische Anreize zu steigern. Wie dies umgesetzt werden kann, wird im Folgenden beschrieben.</w:t>
+      </w:r>
+    </w:p>
+    <w:p>
+      <w:pPr>
+        <w:rPr>
+          <w:rFonts w:asciiTheme="majorHAnsi" w:hAnsiTheme="majorHAnsi" w:cstheme="majorHAnsi"/>
+          <w:color w:val="2F5496" w:themeColor="accent1" w:themeShade="BF"/>
+          <w:sz w:val="26"/>
+          <w:szCs w:val="26"/>
+        </w:rPr>
+      </w:pPr>
       <w:bookmarkStart w:id="2" w:name="_GoBack"/>
       <w:bookmarkEnd w:id="2"/>
-      <w:r>
-        <w:t xml:space="preserve"> haben, wenn sie die Spielweise des Anwenders adaptiert und sich dynamisch anpasst. Dadurch können beispielsweise individuelle Quests geboten werden, welche sich auf den Spielerfortschritt oder Punktescore auswirken geboten werden.  </w:t>
+    </w:p>
+    <w:p>
+      <w:pPr>
+        <w:pStyle w:val="berschrift2"/>
+      </w:pPr>
+      <w:r>
+        <w:t xml:space="preserve">Spielmechanismen </w:t>
       </w:r>
     </w:p>
     <w:p>
@@ -603,6 +579,107 @@
         <w:pStyle w:val="berschrift3"/>
       </w:pPr>
       <w:r>
+        <w:t xml:space="preserve">Spielfortschritt und </w:t>
+      </w:r>
+      <w:proofErr w:type="spellStart"/>
+      <w:r>
+        <w:t>Achievementsystem</w:t>
+      </w:r>
+      <w:proofErr w:type="spellEnd"/>
+    </w:p>
+    <w:p>
+      <w:r>
+        <w:t xml:space="preserve">Der Spielfortschritt kann durch verschiedenste Elemente visualisiert und dem Spieler vermittelt werden. Beispielsweise könnten ein Punktesystem, Level und Fortschrittsbalken eingeführt werden um Abzeichen/ Badges oder anderweitige Zertifikate zu erlangen. </w:t>
+      </w:r>
+      <w:r>
+        <w:t>Durch einen</w:t>
+      </w:r>
+      <w:r>
+        <w:t xml:space="preserve"> solchen</w:t>
+      </w:r>
+      <w:r>
+        <w:t xml:space="preserve"> Fortschrittsmechanismus innerhalb des Spiels bekommen die Spieler eine Rückmeldung über ihre individuellen Leistungen und erlangen zugehörige Belohnungen. Außerdem ist durch zum Beispiel einen Fortschrittsbalken die Möglichkeit gegeben einen Überblick über seinen eigenen Wissensstand unter dem Weiterbildungsaspekt </w:t>
+      </w:r>
+      <w:r>
+        <w:t>zu erlangen</w:t>
+      </w:r>
+      <w:r>
+        <w:t xml:space="preserve"> </w:t>
+      </w:r>
+      <w:r>
+        <w:t xml:space="preserve">und sich mit anderen Spielern zu vergleichen und sich an ihnen zu orientieren. Dieser Vergleichsaspekt kann könnte im einfachsten durch ein anonymisiertes Score-Board realisiert werden, dann können sich die Spieler untereinander orientieren, müssen aber keine </w:t>
+      </w:r>
+      <w:r>
+        <w:t>Demütigung</w:t>
+      </w:r>
+      <w:r>
+        <w:t xml:space="preserve"> oder ähnliches befürchten. </w:t>
+      </w:r>
+    </w:p>
+    <w:p>
+      <w:pPr>
+        <w:pStyle w:val="berschrift3"/>
+      </w:pPr>
+      <w:r>
+        <w:t>Belohnungssysteme</w:t>
+      </w:r>
+    </w:p>
+    <w:p>
+      <w:r>
+        <w:t>Belohnungssysteme sind bei Spielen generell ein sehr wichtiger Aspekt, denn sie sind die einzige Möglichkeit dem Spieler direkt etwas „zurück zu geben“ um ihn dafür zu belohnen, dass er spielt</w:t>
+      </w:r>
+      <w:r>
+        <w:t>, seine Leistung anzuerkennen</w:t>
+      </w:r>
+      <w:r>
+        <w:t xml:space="preserve"> und es schafft </w:t>
+      </w:r>
+      <w:r>
+        <w:t xml:space="preserve">dadurch </w:t>
+      </w:r>
+      <w:r>
+        <w:t>Anreize</w:t>
+      </w:r>
+      <w:r>
+        <w:t xml:space="preserve"> auch zukünftig weiter zu spielen</w:t>
+      </w:r>
+      <w:r>
+        <w:t>.</w:t>
+      </w:r>
+      <w:r>
+        <w:t xml:space="preserve"> Bezogen auf den Bildungsaspekt ist das ein unheimlich großer Faktor. Generell sind Belohnungen in Form von Gegenständen, wie Ausrüstung und Tools, Power-</w:t>
+      </w:r>
+      <w:proofErr w:type="spellStart"/>
+      <w:r>
+        <w:t>Ups</w:t>
+      </w:r>
+      <w:proofErr w:type="spellEnd"/>
+      <w:r>
+        <w:t xml:space="preserve">, anderer virtueller Güter oder Boni </w:t>
+      </w:r>
+      <w:r>
+        <w:lastRenderedPageBreak/>
+        <w:t>möglich. Die Anwendbarkeit der meisten Belohnungsformen unter dem Weiterbildungsaspekt ist aber fraglich.</w:t>
+      </w:r>
+    </w:p>
+    <w:p>
+      <w:pPr>
+        <w:pStyle w:val="berschrift3"/>
+      </w:pPr>
+      <w:r>
+        <w:t>Storytelling</w:t>
+      </w:r>
+    </w:p>
+    <w:p>
+      <w:r>
+        <w:t xml:space="preserve">Eine Story ist ähnlich eines Fortschrittsystems, sie zeigt dem Spieler auch ein Progress, aber sie ist motivierender für ihn weiter zu machen. Sie bringt eine zusätzliche Dynamik in das Spiel und kann auch ein taktisches Element haben, wenn sie die Spielweise des Anwenders adaptiert und sich dynamisch anpasst. Dadurch können beispielsweise individuelle Quests geboten werden, welche sich auf den Spielerfortschritt oder Punktescore auswirken geboten werden.  </w:t>
+      </w:r>
+    </w:p>
+    <w:p>
+      <w:pPr>
+        <w:pStyle w:val="berschrift3"/>
+      </w:pPr>
+      <w:r>
         <w:t>Zeitdruck</w:t>
       </w:r>
     </w:p>
@@ -633,14 +710,141 @@
         <w:t>Im Rahmen einer Personalisierung bestimmter Spielelemente ist gemeint, dass der Spieler sich beispielsweise einen eigenen Avatar erstellen kann oder sich einen persönlichen Namen geben kann. Dadurch wird die, an die Anwendung geforderte Anonymität teilweise in die Hände der Spieler gelegt. Sie können dann selbst entscheiden wie weit andere sie selbst identifizieren können. Andererseits wird aber auch ein eventuelles Belohnungssystem personenbezogener und der Spieler bekommt durch die Individualisierung ein generell dynamischeres und angenehmeres Spielgefühl. Vor diesem Hintergrund steigt dann auch die Bindung des Anwenders zum Spiel.</w:t>
       </w:r>
       <w:r>
-        <w:t xml:space="preserve"> Diese Bindung ist </w:t>
+        <w:t xml:space="preserve"> Diese Bindung ist für Entwickler unheimlich wichtig. Gesteigert werden kann sie durch Login-Boni oder auch tägliche Herausforderungen, welche dann wiederum Belohnungen freischalten.</w:t>
+      </w:r>
+      <w:r>
+        <w:t xml:space="preserve"> Der Spieler wird so animiert regelmäßig zurückzukehren, Aufgaben zu erledigen und bezogen auf den Lernaspekt, wiederholt er den Stoff und prägt ihn sich so besser ein. </w:t>
+      </w:r>
+    </w:p>
+    <w:p>
+      <w:pPr>
+        <w:pStyle w:val="berschrift3"/>
+      </w:pPr>
+      <w:r>
+        <w:t>Strategie</w:t>
+      </w:r>
+    </w:p>
+    <w:p>
+      <w:r>
+        <w:t>Bei einem klassischen „</w:t>
+      </w:r>
+      <w:proofErr w:type="spellStart"/>
+      <w:r>
+        <w:t>Serious</w:t>
+      </w:r>
+      <w:proofErr w:type="spellEnd"/>
+      <w:r>
+        <w:t xml:space="preserve"> Game“ würde stets der klügste gewinnen und der Zufall oder eine Strategie hätte keinen Einfluss auf den Erfolg. Anders soll es bei diesem </w:t>
+      </w:r>
+      <w:proofErr w:type="spellStart"/>
+      <w:r>
+        <w:t>gamifizierten</w:t>
+      </w:r>
+      <w:proofErr w:type="spellEnd"/>
+      <w:r>
+        <w:t xml:space="preserve"> Wissensquiz der Fall sein. Gewinnen soll nicht zwingend derjenige mit dem höchsten Wissensstand, sondern der, der sein Wissen, Strategie und Zufall nutzt. Dadurch soll das Spiel dynamischer wirken und der reine Fokus auf das stupide erlernen von Wissen geht für den Spieler verloren - der Spaßfaktor wird gesteigert. </w:t>
+      </w:r>
+      <w:r>
+        <w:t>Strategische Elemente sind unter diese</w:t>
+      </w:r>
+      <w:r>
+        <w:t>r Betrachtung</w:t>
+      </w:r>
+      <w:r>
+        <w:t xml:space="preserve"> </w:t>
+      </w:r>
+      <w:r>
+        <w:t>von entscheidender Bedeutung für die Anwendung. Sie kann durch einige der oben genannten Mechanismen realisiert werden. Problematisch dabei ist den Punkt zwischen Wissensvermittlung und Spielspaß zu finden, welchen die Gamification von der Anwendung fordert.</w:t>
+      </w:r>
+    </w:p>
+    <w:p>
+      <w:pPr>
+        <w:pStyle w:val="berschrift3"/>
+      </w:pPr>
+      <w:r>
+        <w:t>Feedback</w:t>
+      </w:r>
+    </w:p>
+    <w:p>
+      <w:r>
+        <w:t xml:space="preserve">Das Feedback ist einer der wichtigsten Aspekte der Problemstellung, denn nur durch ein vernünftiges Feedback an den Spieler kann letztendlich der geforderte Lerneffekt eintreten. </w:t>
+      </w:r>
+      <w:r>
+        <w:t xml:space="preserve">Es fördert Selbstvertrauen in die eigene Leistung und kann wenn es öffentlich kommuniziert </w:t>
+      </w:r>
+      <w:proofErr w:type="spellStart"/>
+      <w:r>
+        <w:t>wird</w:t>
+      </w:r>
+      <w:r>
+        <w:t>In</w:t>
+      </w:r>
+      <w:proofErr w:type="spellEnd"/>
+      <w:r>
+        <w:t xml:space="preserve"> der </w:t>
+      </w:r>
+      <w:proofErr w:type="spellStart"/>
+      <w:r>
+        <w:t>Gamification</w:t>
+      </w:r>
+      <w:proofErr w:type="spellEnd"/>
+      <w:r>
+        <w:t xml:space="preserve"> gibt es im Wesentlichen zwei Formen des Feedbacks, einerseits wie schon beschrieben durch Punkte und Belo</w:t>
+      </w:r>
+      <w:r>
+        <w:t>hnungen. Dazu zählen unter anderem alle</w:t>
+      </w:r>
+      <w:r>
+        <w:t xml:space="preserve"> visuellen Errungenschaften (siehe </w:t>
       </w:r>
       <w:r>
         <w:lastRenderedPageBreak/>
-        <w:t>für Entwickler unheimlich wichtig. Gesteigert werden kann sie durch Login-Boni oder auch tägliche Herausforderungen, welche dann wiederum Belohnungen freischalten.</w:t>
-      </w:r>
-      <w:r>
-        <w:t xml:space="preserve"> Der Spieler wird so animiert regelmäßig zurückzukehren, Aufgaben zu erledigen und bezogen auf den Lernaspekt, wiederholt er den Stoff und prägt ihn sich so besser ein. </w:t>
+        <w:t xml:space="preserve">Spielfortschritt und </w:t>
+      </w:r>
+      <w:proofErr w:type="spellStart"/>
+      <w:r>
+        <w:t>Achievementsystem</w:t>
+      </w:r>
+      <w:proofErr w:type="spellEnd"/>
+      <w:r>
+        <w:t>), aber</w:t>
+      </w:r>
+      <w:r>
+        <w:t xml:space="preserve"> noch</w:t>
+      </w:r>
+      <w:r>
+        <w:t xml:space="preserve"> </w:t>
+      </w:r>
+      <w:r>
+        <w:t xml:space="preserve">viel wichtiger ein direktes Feedback nach dem Beantworten der Frage, woran der Lerneffekt angelagert ist, da es ein reflektieren über die gegebene Antwort ermöglicht. Eine andere Form des Feedbacks ist der sprachliche oder textuelle Austausch mit anderen Gruppenmitgliedern und Kollegen.  Die Problematik dabei ist aber, dass es ein </w:t>
+      </w:r>
+      <w:proofErr w:type="spellStart"/>
+      <w:r>
+        <w:t>unmoderierter</w:t>
+      </w:r>
+      <w:proofErr w:type="spellEnd"/>
+      <w:r>
+        <w:t xml:space="preserve"> Austausch ist, welcher Diskriminierung und Mobbing nicht ausschließen kann. Diese Fo</w:t>
+      </w:r>
+      <w:r>
+        <w:t>rm von Feedback kann sich schnell</w:t>
+      </w:r>
+      <w:r>
+        <w:t xml:space="preserve"> negativ auf das Arbeitsklima auswirken</w:t>
+      </w:r>
+      <w:r>
+        <w:t xml:space="preserve"> und</w:t>
+      </w:r>
+      <w:r>
+        <w:t xml:space="preserve"> ist nicht fördernd. </w:t>
+      </w:r>
+    </w:p>
+    <w:p>
+      <w:pPr>
+        <w:pStyle w:val="berschrift2"/>
+      </w:pPr>
+      <w:r>
+        <w:t>Technische Realisierung</w:t>
       </w:r>
     </w:p>
     <w:p>
@@ -648,40 +852,12 @@
         <w:pStyle w:val="berschrift3"/>
       </w:pPr>
       <w:r>
-        <w:t>Strategie</w:t>
-      </w:r>
-    </w:p>
-    <w:p>
-      <w:r>
-        <w:t>Bei einem klassischen „</w:t>
-      </w:r>
-      <w:proofErr w:type="spellStart"/>
-      <w:r>
-        <w:t>Serious</w:t>
-      </w:r>
-      <w:proofErr w:type="spellEnd"/>
-      <w:r>
-        <w:t xml:space="preserve"> Game“ würde stets der klügste gewinnen und der Zufall oder eine Strategie hätte keinen Einfluss auf den Erfolg. Anders soll es bei diesem </w:t>
-      </w:r>
-      <w:proofErr w:type="spellStart"/>
-      <w:r>
-        <w:t>gamifizierten</w:t>
-      </w:r>
-      <w:proofErr w:type="spellEnd"/>
-      <w:r>
-        <w:t xml:space="preserve"> Wissensquiz der Fall sein. Gewinnen soll nicht zwingend derjenige mit dem höchsten Wissensstand, sondern der, der sein Wissen, Strategie und Zufall nutzt. Dadurch soll das Spiel dynamischer wirken und der reine Fokus auf das stupide erlernen von Wissen geht für den Spieler verloren - der Spaßfaktor wird gesteigert. </w:t>
-      </w:r>
-      <w:r>
-        <w:t>Strategische Elemente sind unter diese</w:t>
-      </w:r>
-      <w:r>
-        <w:t>r Betrachtung</w:t>
-      </w:r>
-      <w:r>
-        <w:t xml:space="preserve"> </w:t>
-      </w:r>
-      <w:r>
-        <w:t>von entscheidender Bedeutung für die Anwendung. Sie kann durch einige der oben genannten Mechanismen realisiert werden. Problematisch dabei ist den Punkt zwischen Wissensvermittlung und Spielspaß zu finden, welchen die Gamification von der Anwendung fordert.</w:t>
+        <w:t>Java</w:t>
+      </w:r>
+    </w:p>
+    <w:p>
+      <w:r>
+        <w:t>Als Programmiersprache bietet sich Java an, da durch eine Vielzahl von Funktionalitäten, welche bereits standardmäßig implementiert sind, die Arbeit effektiv umgesetzt werden kann (z.B. GUI, Server-Anbindungen, etc.). Weiterhin bietet Java sowohl direkt die Möglichkeit, das Quiz als Android-App zu gestalten, als auch über ein Applet im Webbrowser dargestellt zu werden (benötigt JRE).</w:t>
       </w:r>
     </w:p>
     <w:p>
@@ -689,135 +865,12 @@
         <w:pStyle w:val="berschrift3"/>
       </w:pPr>
       <w:r>
-        <w:t>Feedback</w:t>
-      </w:r>
-    </w:p>
-    <w:p>
-      <w:r>
-        <w:t xml:space="preserve">Das Feedback ist einer der wichtigsten Aspekte der Problemstellung, denn nur durch ein vernünftiges Feedback an den Spieler kann letztendlich der geforderte Lerneffekt eintreten. </w:t>
-      </w:r>
-      <w:r>
-        <w:t xml:space="preserve">Es fördert Selbstvertrauen in die eigene Leistung und </w:t>
-      </w:r>
-      <w:proofErr w:type="gramStart"/>
-      <w:r>
-        <w:t>kann</w:t>
-      </w:r>
-      <w:proofErr w:type="gramEnd"/>
-      <w:r>
-        <w:t xml:space="preserve"> wenn es öffentlich kommuniziert </w:t>
-      </w:r>
-      <w:proofErr w:type="spellStart"/>
-      <w:r>
-        <w:t>wird</w:t>
-      </w:r>
-      <w:r>
-        <w:t>In</w:t>
-      </w:r>
-      <w:proofErr w:type="spellEnd"/>
-      <w:r>
-        <w:t xml:space="preserve"> der Gamification gibt es im Wesentlichen zwei Formen des Feedbacks, einerseits wie schon beschrieben durch Punkte und Belo</w:t>
-      </w:r>
-      <w:r>
-        <w:t>hnungen. Dazu zählen unter anderem alle</w:t>
-      </w:r>
-      <w:r>
-        <w:t xml:space="preserve"> visuellen Errungenschaften (siehe Spielfortschritt und </w:t>
-      </w:r>
-      <w:proofErr w:type="spellStart"/>
-      <w:r>
-        <w:t>Achievementsystem</w:t>
-      </w:r>
-      <w:proofErr w:type="spellEnd"/>
-      <w:r>
-        <w:t>), aber</w:t>
-      </w:r>
-      <w:r>
-        <w:t xml:space="preserve"> noch</w:t>
-      </w:r>
-      <w:r>
-        <w:t xml:space="preserve"> </w:t>
-      </w:r>
-      <w:r>
-        <w:t xml:space="preserve">viel wichtiger ein direktes Feedback nach dem Beantworten der Frage, woran der Lerneffekt angelagert ist, da es ein reflektieren über die gegebene Antwort ermöglicht. Eine andere Form des Feedbacks ist der sprachliche oder textuelle Austausch mit anderen Gruppenmitgliedern und Kollegen.  Die Problematik dabei ist aber, dass es ein </w:t>
-      </w:r>
-      <w:proofErr w:type="spellStart"/>
-      <w:r>
-        <w:t>unmoderierter</w:t>
-      </w:r>
-      <w:proofErr w:type="spellEnd"/>
-      <w:r>
-        <w:t xml:space="preserve"> Austausch ist, welcher Diskriminierung und Mobbing nicht ausschließen kann. Diese Fo</w:t>
-      </w:r>
-      <w:r>
-        <w:t>rm von Feedback kann sich schnell</w:t>
-      </w:r>
-      <w:r>
-        <w:t xml:space="preserve"> negativ auf das Arbeitsklima auswirken</w:t>
-      </w:r>
-      <w:r>
-        <w:t xml:space="preserve"> und</w:t>
-      </w:r>
-      <w:r>
-        <w:t xml:space="preserve"> ist nicht fördernd. </w:t>
-      </w:r>
-    </w:p>
-    <w:p>
-      <w:pPr>
-        <w:pStyle w:val="berschrift2"/>
-      </w:pPr>
-      <w:r>
-        <w:t>Technische Realisierung</w:t>
-      </w:r>
-    </w:p>
-    <w:p>
-      <w:pPr>
-        <w:pStyle w:val="berschrift3"/>
-      </w:pPr>
-      <w:r>
-        <w:t>Java</w:t>
-      </w:r>
-    </w:p>
-    <w:p>
-      <w:r>
-        <w:t>Als Programmiersprache bietet sich Java an, da durch eine Vielzahl von Funktionalitäten, welche bereits standardmäßig implementiert sind, die Arbeit effektiv umgesetzt werden kann (z.B. GUI, Server-Anbindungen, etc.). Weiterhin bietet Java sowohl direkt die Möglichkeit, das Quiz als Android-App zu gestalten, als auch über ein Applet im Webbrowser dargestellt zu werden (benötigt JRE).</w:t>
-      </w:r>
-    </w:p>
-    <w:p>
-      <w:pPr>
-        <w:pStyle w:val="berschrift3"/>
-      </w:pPr>
-      <w:r>
         <w:t>Fragenkatalog</w:t>
       </w:r>
     </w:p>
     <w:p>
       <w:r>
-        <w:t>Für eine große Menge</w:t>
-      </w:r>
-      <w:r>
-        <w:t xml:space="preserve"> von Fragen, wie sie üblicherweise in einem Qui</w:t>
-      </w:r>
-      <w:r>
-        <w:t xml:space="preserve">z existiert, bietet es sich an </w:t>
-      </w:r>
-      <w:r>
-        <w:t>diese in einer Datenbank festzuhalten und individuell abzufragen. Das Java-Paket JDBC (Java Database Connectivity), welches seit JDK 1.1 standardmäßig enthalten ist, bietet hierbei die Möglichkeit, direkt aus einer Java-Anwendung auf eine Datenbank verschiedenster Hersteller zuzugreifen und diese sowohl zu verändern und auch Daten abzufragen. Dies würde si</w:t>
-      </w:r>
-      <w:r>
-        <w:t xml:space="preserve">ch sehr gut eignen, um </w:t>
-      </w:r>
-      <w:r>
-        <w:t xml:space="preserve">die Fragen </w:t>
-      </w:r>
-      <w:r>
-        <w:t xml:space="preserve">effizient </w:t>
-      </w:r>
-      <w:r>
-        <w:t>verwalten zu können. Außerdem kann so dem Nutzer relativ unkompliziert die Möglichkeit eingerichtet werden, neue Fragen hinzuzufügen (falls dies gewünscht ist)</w:t>
-      </w:r>
-      <w:r>
-        <w:t xml:space="preserve">. </w:t>
+        <w:t xml:space="preserve">Für eine große Menge von Fragen, wie sie üblicherweise in einem Quiz existiert, bietet es sich an diese in einer Datenbank festzuhalten und individuell abzufragen. Das Java-Paket JDBC (Java Database Connectivity), welches seit JDK 1.1 standardmäßig enthalten ist, bietet hierbei die Möglichkeit, direkt aus einer Java-Anwendung auf eine Datenbank verschiedenster Hersteller zuzugreifen und diese sowohl zu verändern und auch Daten abzufragen. Dies würde sich sehr gut eignen, um die Fragen effizient verwalten zu können. Außerdem kann so dem Nutzer relativ unkompliziert die Möglichkeit eingerichtet werden, neue Fragen hinzuzufügen (falls dies gewünscht ist). </w:t>
       </w:r>
       <w:r>
         <w:t>Auch d</w:t>
@@ -943,6 +996,7 @@
           <w:docPartUnique/>
         </w:docPartObj>
       </w:sdtPr>
+      <w:sdtEndPr/>
       <w:sdtContent>
         <w:p>
           <w:pPr>
@@ -958,6 +1012,7 @@
             <w:id w:val="111145805"/>
             <w:bibliography/>
           </w:sdtPr>
+          <w:sdtEndPr/>
           <w:sdtContent>
             <w:p>
               <w:r>
@@ -1076,7 +1131,7 @@
       </w:pPr>
     </w:p>
     <w:sectPr>
-      <w:headerReference w:type="default" r:id="rId8"/>
+      <w:headerReference w:type="default" r:id="rId9"/>
       <w:pgSz w:w="11906" w:h="16838"/>
       <w:pgMar w:top="1417" w:right="1417" w:bottom="1134" w:left="1417" w:header="708" w:footer="708" w:gutter="0"/>
       <w:cols w:space="708"/>
@@ -1087,7 +1142,7 @@
 </file>
 
 <file path=word/endnotes.xml><?xml version="1.0" encoding="utf-8"?>
-<w:endnotes xmlns:wpc="http://schemas.microsoft.com/office/word/2010/wordprocessingCanvas" xmlns:cx="http://schemas.microsoft.com/office/drawing/2014/chartex" xmlns:cx1="http://schemas.microsoft.com/office/drawing/2015/9/8/chartex" xmlns:cx2="http://schemas.microsoft.com/office/drawing/2015/10/21/chartex" xmlns:cx3="http://schemas.microsoft.com/office/drawing/2016/5/9/chartex" xmlns:cx4="http://schemas.microsoft.com/office/drawing/2016/5/10/chartex" xmlns:cx5="http://schemas.microsoft.com/office/drawing/2016/5/11/chartex" xmlns:cx6="http://schemas.microsoft.com/office/drawing/2016/5/12/chartex" xmlns:cx7="http://schemas.microsoft.com/office/drawing/2016/5/13/chartex" xmlns:cx8="http://schemas.microsoft.com/office/drawing/2016/5/14/chartex" xmlns:mc="http://schemas.openxmlformats.org/markup-compatibility/2006" xmlns:aink="http://schemas.microsoft.com/office/drawing/2016/ink" xmlns:am3d="http://schemas.microsoft.com/office/drawing/2017/model3d" xmlns:o="urn:schemas-microsoft-com:office:office" xmlns:r="http://schemas.openxmlformats.org/officeDocument/2006/relationships" xmlns:m="http://schemas.openxmlformats.org/officeDocument/2006/math" xmlns:v="urn:schemas-microsoft-com:vml" xmlns:wp14="http://schemas.microsoft.com/office/word/2010/wordprocessingDrawing" xmlns:wp="http://schemas.openxmlformats.org/drawingml/2006/wordprocessingDrawing" xmlns:w10="urn:schemas-microsoft-com:office:word" xmlns:w="http://schemas.openxmlformats.org/wordprocessingml/2006/main" xmlns:w14="http://schemas.microsoft.com/office/word/2010/wordml" xmlns:w15="http://schemas.microsoft.com/office/word/2012/wordml" xmlns:w16cid="http://schemas.microsoft.com/office/word/2016/wordml/cid" xmlns:w16se="http://schemas.microsoft.com/office/word/2015/wordml/symex" xmlns:wpg="http://schemas.microsoft.com/office/word/2010/wordprocessingGroup" xmlns:wpi="http://schemas.microsoft.com/office/word/2010/wordprocessingInk" xmlns:wne="http://schemas.microsoft.com/office/word/2006/wordml" xmlns:wps="http://schemas.microsoft.com/office/word/2010/wordprocessingShape" mc:Ignorable="w14 w15 w16se w16cid wp14">
+<w:endnotes xmlns:wpc="http://schemas.microsoft.com/office/word/2010/wordprocessingCanvas" xmlns:mc="http://schemas.openxmlformats.org/markup-compatibility/2006" xmlns:o="urn:schemas-microsoft-com:office:office" xmlns:r="http://schemas.openxmlformats.org/officeDocument/2006/relationships" xmlns:m="http://schemas.openxmlformats.org/officeDocument/2006/math" xmlns:v="urn:schemas-microsoft-com:vml" xmlns:wp14="http://schemas.microsoft.com/office/word/2010/wordprocessingDrawing" xmlns:wp="http://schemas.openxmlformats.org/drawingml/2006/wordprocessingDrawing" xmlns:w10="urn:schemas-microsoft-com:office:word" xmlns:w="http://schemas.openxmlformats.org/wordprocessingml/2006/main" xmlns:w14="http://schemas.microsoft.com/office/word/2010/wordml" xmlns:wpg="http://schemas.microsoft.com/office/word/2010/wordprocessingGroup" xmlns:wpi="http://schemas.microsoft.com/office/word/2010/wordprocessingInk" xmlns:wne="http://schemas.microsoft.com/office/word/2006/wordml" xmlns:wps="http://schemas.microsoft.com/office/word/2010/wordprocessingShape" mc:Ignorable="w14 wp14">
   <w:endnote w:type="separator" w:id="-1">
     <w:p>
       <w:pPr>
@@ -1112,7 +1167,7 @@
 </file>
 
 <file path=word/footnotes.xml><?xml version="1.0" encoding="utf-8"?>
-<w:footnotes xmlns:wpc="http://schemas.microsoft.com/office/word/2010/wordprocessingCanvas" xmlns:cx="http://schemas.microsoft.com/office/drawing/2014/chartex" xmlns:cx1="http://schemas.microsoft.com/office/drawing/2015/9/8/chartex" xmlns:cx2="http://schemas.microsoft.com/office/drawing/2015/10/21/chartex" xmlns:cx3="http://schemas.microsoft.com/office/drawing/2016/5/9/chartex" xmlns:cx4="http://schemas.microsoft.com/office/drawing/2016/5/10/chartex" xmlns:cx5="http://schemas.microsoft.com/office/drawing/2016/5/11/chartex" xmlns:cx6="http://schemas.microsoft.com/office/drawing/2016/5/12/chartex" xmlns:cx7="http://schemas.microsoft.com/office/drawing/2016/5/13/chartex" xmlns:cx8="http://schemas.microsoft.com/office/drawing/2016/5/14/chartex" xmlns:mc="http://schemas.openxmlformats.org/markup-compatibility/2006" xmlns:aink="http://schemas.microsoft.com/office/drawing/2016/ink" xmlns:am3d="http://schemas.microsoft.com/office/drawing/2017/model3d" xmlns:o="urn:schemas-microsoft-com:office:office" xmlns:r="http://schemas.openxmlformats.org/officeDocument/2006/relationships" xmlns:m="http://schemas.openxmlformats.org/officeDocument/2006/math" xmlns:v="urn:schemas-microsoft-com:vml" xmlns:wp14="http://schemas.microsoft.com/office/word/2010/wordprocessingDrawing" xmlns:wp="http://schemas.openxmlformats.org/drawingml/2006/wordprocessingDrawing" xmlns:w10="urn:schemas-microsoft-com:office:word" xmlns:w="http://schemas.openxmlformats.org/wordprocessingml/2006/main" xmlns:w14="http://schemas.microsoft.com/office/word/2010/wordml" xmlns:w15="http://schemas.microsoft.com/office/word/2012/wordml" xmlns:w16cid="http://schemas.microsoft.com/office/word/2016/wordml/cid" xmlns:w16se="http://schemas.microsoft.com/office/word/2015/wordml/symex" xmlns:wpg="http://schemas.microsoft.com/office/word/2010/wordprocessingGroup" xmlns:wpi="http://schemas.microsoft.com/office/word/2010/wordprocessingInk" xmlns:wne="http://schemas.microsoft.com/office/word/2006/wordml" xmlns:wps="http://schemas.microsoft.com/office/word/2010/wordprocessingShape" mc:Ignorable="w14 w15 w16se w16cid wp14">
+<w:footnotes xmlns:wpc="http://schemas.microsoft.com/office/word/2010/wordprocessingCanvas" xmlns:mc="http://schemas.openxmlformats.org/markup-compatibility/2006" xmlns:o="urn:schemas-microsoft-com:office:office" xmlns:r="http://schemas.openxmlformats.org/officeDocument/2006/relationships" xmlns:m="http://schemas.openxmlformats.org/officeDocument/2006/math" xmlns:v="urn:schemas-microsoft-com:vml" xmlns:wp14="http://schemas.microsoft.com/office/word/2010/wordprocessingDrawing" xmlns:wp="http://schemas.openxmlformats.org/drawingml/2006/wordprocessingDrawing" xmlns:w10="urn:schemas-microsoft-com:office:word" xmlns:w="http://schemas.openxmlformats.org/wordprocessingml/2006/main" xmlns:w14="http://schemas.microsoft.com/office/word/2010/wordml" xmlns:wpg="http://schemas.microsoft.com/office/word/2010/wordprocessingGroup" xmlns:wpi="http://schemas.microsoft.com/office/word/2010/wordprocessingInk" xmlns:wne="http://schemas.microsoft.com/office/word/2006/wordml" xmlns:wps="http://schemas.microsoft.com/office/word/2010/wordprocessingShape" mc:Ignorable="w14 wp14">
   <w:footnote w:type="separator" w:id="-1">
     <w:p>
       <w:pPr>
@@ -1137,7 +1192,7 @@
 </file>
 
 <file path=word/header1.xml><?xml version="1.0" encoding="utf-8"?>
-<w:hdr xmlns:wpc="http://schemas.microsoft.com/office/word/2010/wordprocessingCanvas" xmlns:cx="http://schemas.microsoft.com/office/drawing/2014/chartex" xmlns:cx1="http://schemas.microsoft.com/office/drawing/2015/9/8/chartex" xmlns:cx2="http://schemas.microsoft.com/office/drawing/2015/10/21/chartex" xmlns:cx3="http://schemas.microsoft.com/office/drawing/2016/5/9/chartex" xmlns:cx4="http://schemas.microsoft.com/office/drawing/2016/5/10/chartex" xmlns:cx5="http://schemas.microsoft.com/office/drawing/2016/5/11/chartex" xmlns:cx6="http://schemas.microsoft.com/office/drawing/2016/5/12/chartex" xmlns:cx7="http://schemas.microsoft.com/office/drawing/2016/5/13/chartex" xmlns:cx8="http://schemas.microsoft.com/office/drawing/2016/5/14/chartex" xmlns:mc="http://schemas.openxmlformats.org/markup-compatibility/2006" xmlns:aink="http://schemas.microsoft.com/office/drawing/2016/ink" xmlns:am3d="http://schemas.microsoft.com/office/drawing/2017/model3d" xmlns:o="urn:schemas-microsoft-com:office:office" xmlns:r="http://schemas.openxmlformats.org/officeDocument/2006/relationships" xmlns:m="http://schemas.openxmlformats.org/officeDocument/2006/math" xmlns:v="urn:schemas-microsoft-com:vml" xmlns:wp14="http://schemas.microsoft.com/office/word/2010/wordprocessingDrawing" xmlns:wp="http://schemas.openxmlformats.org/drawingml/2006/wordprocessingDrawing" xmlns:w10="urn:schemas-microsoft-com:office:word" xmlns:w="http://schemas.openxmlformats.org/wordprocessingml/2006/main" xmlns:w14="http://schemas.microsoft.com/office/word/2010/wordml" xmlns:w15="http://schemas.microsoft.com/office/word/2012/wordml" xmlns:w16cid="http://schemas.microsoft.com/office/word/2016/wordml/cid" xmlns:w16se="http://schemas.microsoft.com/office/word/2015/wordml/symex" xmlns:wpg="http://schemas.microsoft.com/office/word/2010/wordprocessingGroup" xmlns:wpi="http://schemas.microsoft.com/office/word/2010/wordprocessingInk" xmlns:wne="http://schemas.microsoft.com/office/word/2006/wordml" xmlns:wps="http://schemas.microsoft.com/office/word/2010/wordprocessingShape" mc:Ignorable="w14 w15 w16se w16cid wp14">
+<w:hdr xmlns:wpc="http://schemas.microsoft.com/office/word/2010/wordprocessingCanvas" xmlns:mc="http://schemas.openxmlformats.org/markup-compatibility/2006" xmlns:o="urn:schemas-microsoft-com:office:office" xmlns:r="http://schemas.openxmlformats.org/officeDocument/2006/relationships" xmlns:m="http://schemas.openxmlformats.org/officeDocument/2006/math" xmlns:v="urn:schemas-microsoft-com:vml" xmlns:wp14="http://schemas.microsoft.com/office/word/2010/wordprocessingDrawing" xmlns:wp="http://schemas.openxmlformats.org/drawingml/2006/wordprocessingDrawing" xmlns:w10="urn:schemas-microsoft-com:office:word" xmlns:w="http://schemas.openxmlformats.org/wordprocessingml/2006/main" xmlns:w14="http://schemas.microsoft.com/office/word/2010/wordml" xmlns:wpg="http://schemas.microsoft.com/office/word/2010/wordprocessingGroup" xmlns:wpi="http://schemas.microsoft.com/office/word/2010/wordprocessingInk" xmlns:wne="http://schemas.microsoft.com/office/word/2006/wordml" xmlns:wps="http://schemas.microsoft.com/office/word/2010/wordprocessingShape" mc:Ignorable="w14 wp14">
   <w:p>
     <w:pPr>
       <w:pStyle w:val="Kopfzeile"/>
@@ -1162,8 +1217,8 @@
 </file>
 
 <file path=word/numbering.xml><?xml version="1.0" encoding="utf-8"?>
-<w:numbering xmlns:wpc="http://schemas.microsoft.com/office/word/2010/wordprocessingCanvas" xmlns:cx="http://schemas.microsoft.com/office/drawing/2014/chartex" xmlns:cx1="http://schemas.microsoft.com/office/drawing/2015/9/8/chartex" xmlns:cx2="http://schemas.microsoft.com/office/drawing/2015/10/21/chartex" xmlns:cx3="http://schemas.microsoft.com/office/drawing/2016/5/9/chartex" xmlns:cx4="http://schemas.microsoft.com/office/drawing/2016/5/10/chartex" xmlns:cx5="http://schemas.microsoft.com/office/drawing/2016/5/11/chartex" xmlns:cx6="http://schemas.microsoft.com/office/drawing/2016/5/12/chartex" xmlns:cx7="http://schemas.microsoft.com/office/drawing/2016/5/13/chartex" xmlns:cx8="http://schemas.microsoft.com/office/drawing/2016/5/14/chartex" xmlns:mc="http://schemas.openxmlformats.org/markup-compatibility/2006" xmlns:aink="http://schemas.microsoft.com/office/drawing/2016/ink" xmlns:am3d="http://schemas.microsoft.com/office/drawing/2017/model3d" xmlns:o="urn:schemas-microsoft-com:office:office" xmlns:r="http://schemas.openxmlformats.org/officeDocument/2006/relationships" xmlns:m="http://schemas.openxmlformats.org/officeDocument/2006/math" xmlns:v="urn:schemas-microsoft-com:vml" xmlns:wp14="http://schemas.microsoft.com/office/word/2010/wordprocessingDrawing" xmlns:wp="http://schemas.openxmlformats.org/drawingml/2006/wordprocessingDrawing" xmlns:w10="urn:schemas-microsoft-com:office:word" xmlns:w="http://schemas.openxmlformats.org/wordprocessingml/2006/main" xmlns:w14="http://schemas.microsoft.com/office/word/2010/wordml" xmlns:w15="http://schemas.microsoft.com/office/word/2012/wordml" xmlns:w16cid="http://schemas.microsoft.com/office/word/2016/wordml/cid" xmlns:w16se="http://schemas.microsoft.com/office/word/2015/wordml/symex" xmlns:wpg="http://schemas.microsoft.com/office/word/2010/wordprocessingGroup" xmlns:wpi="http://schemas.microsoft.com/office/word/2010/wordprocessingInk" xmlns:wne="http://schemas.microsoft.com/office/word/2006/wordml" xmlns:wps="http://schemas.microsoft.com/office/word/2010/wordprocessingShape" mc:Ignorable="w14 w15 w16se w16cid wp14">
-  <w:abstractNum w:abstractNumId="0" w15:restartNumberingAfterBreak="0">
+<w:numbering xmlns:wpc="http://schemas.microsoft.com/office/word/2010/wordprocessingCanvas" xmlns:mc="http://schemas.openxmlformats.org/markup-compatibility/2006" xmlns:o="urn:schemas-microsoft-com:office:office" xmlns:r="http://schemas.openxmlformats.org/officeDocument/2006/relationships" xmlns:m="http://schemas.openxmlformats.org/officeDocument/2006/math" xmlns:v="urn:schemas-microsoft-com:vml" xmlns:wp14="http://schemas.microsoft.com/office/word/2010/wordprocessingDrawing" xmlns:wp="http://schemas.openxmlformats.org/drawingml/2006/wordprocessingDrawing" xmlns:w10="urn:schemas-microsoft-com:office:word" xmlns:w="http://schemas.openxmlformats.org/wordprocessingml/2006/main" xmlns:w14="http://schemas.microsoft.com/office/word/2010/wordml" xmlns:wpg="http://schemas.microsoft.com/office/word/2010/wordprocessingGroup" xmlns:wpi="http://schemas.microsoft.com/office/word/2010/wordprocessingInk" xmlns:wne="http://schemas.microsoft.com/office/word/2006/wordml" xmlns:wps="http://schemas.microsoft.com/office/word/2010/wordprocessingShape" mc:Ignorable="w14 wp14">
+  <w:abstractNum w:abstractNumId="0">
     <w:nsid w:val="01B11756"/>
     <w:multiLevelType w:val="hybridMultilevel"/>
     <w:tmpl w:val="EE6C2BF2"/>
@@ -1276,7 +1331,7 @@
       </w:rPr>
     </w:lvl>
   </w:abstractNum>
-  <w:abstractNum w:abstractNumId="1" w15:restartNumberingAfterBreak="0">
+  <w:abstractNum w:abstractNumId="1">
     <w:nsid w:val="0D0827DA"/>
     <w:multiLevelType w:val="hybridMultilevel"/>
     <w:tmpl w:val="26167EF2"/>
@@ -1389,7 +1444,7 @@
       </w:rPr>
     </w:lvl>
   </w:abstractNum>
-  <w:abstractNum w:abstractNumId="2" w15:restartNumberingAfterBreak="0">
+  <w:abstractNum w:abstractNumId="2">
     <w:nsid w:val="17A42D1F"/>
     <w:multiLevelType w:val="multilevel"/>
     <w:tmpl w:val="8F6EF248"/>
@@ -1493,7 +1548,7 @@
       </w:rPr>
     </w:lvl>
   </w:abstractNum>
-  <w:abstractNum w:abstractNumId="3" w15:restartNumberingAfterBreak="0">
+  <w:abstractNum w:abstractNumId="3">
     <w:nsid w:val="1B302ADD"/>
     <w:multiLevelType w:val="hybridMultilevel"/>
     <w:tmpl w:val="43F472A6"/>
@@ -1606,7 +1661,7 @@
       </w:rPr>
     </w:lvl>
   </w:abstractNum>
-  <w:abstractNum w:abstractNumId="4" w15:restartNumberingAfterBreak="0">
+  <w:abstractNum w:abstractNumId="4">
     <w:nsid w:val="21EE5C84"/>
     <w:multiLevelType w:val="hybridMultilevel"/>
     <w:tmpl w:val="4916667C"/>
@@ -1692,7 +1747,7 @@
       </w:pPr>
     </w:lvl>
   </w:abstractNum>
-  <w:abstractNum w:abstractNumId="5" w15:restartNumberingAfterBreak="0">
+  <w:abstractNum w:abstractNumId="5">
     <w:nsid w:val="24A21238"/>
     <w:multiLevelType w:val="hybridMultilevel"/>
     <w:tmpl w:val="6A166698"/>
@@ -1805,7 +1860,7 @@
       </w:rPr>
     </w:lvl>
   </w:abstractNum>
-  <w:abstractNum w:abstractNumId="6" w15:restartNumberingAfterBreak="0">
+  <w:abstractNum w:abstractNumId="6">
     <w:nsid w:val="27911AA3"/>
     <w:multiLevelType w:val="hybridMultilevel"/>
     <w:tmpl w:val="10E2F366"/>
@@ -1918,7 +1973,7 @@
       </w:rPr>
     </w:lvl>
   </w:abstractNum>
-  <w:abstractNum w:abstractNumId="7" w15:restartNumberingAfterBreak="0">
+  <w:abstractNum w:abstractNumId="7">
     <w:nsid w:val="331C6505"/>
     <w:multiLevelType w:val="hybridMultilevel"/>
     <w:tmpl w:val="9BAA5468"/>
@@ -2031,7 +2086,7 @@
       </w:rPr>
     </w:lvl>
   </w:abstractNum>
-  <w:abstractNum w:abstractNumId="8" w15:restartNumberingAfterBreak="0">
+  <w:abstractNum w:abstractNumId="8">
     <w:nsid w:val="46C654D4"/>
     <w:multiLevelType w:val="hybridMultilevel"/>
     <w:tmpl w:val="1A188BF0"/>
@@ -2144,7 +2199,7 @@
       </w:rPr>
     </w:lvl>
   </w:abstractNum>
-  <w:abstractNum w:abstractNumId="9" w15:restartNumberingAfterBreak="0">
+  <w:abstractNum w:abstractNumId="9">
     <w:nsid w:val="4E961AB9"/>
     <w:multiLevelType w:val="multilevel"/>
     <w:tmpl w:val="B37C2B80"/>
@@ -2248,7 +2303,7 @@
       </w:rPr>
     </w:lvl>
   </w:abstractNum>
-  <w:abstractNum w:abstractNumId="10" w15:restartNumberingAfterBreak="0">
+  <w:abstractNum w:abstractNumId="10">
     <w:nsid w:val="4F9436D2"/>
     <w:multiLevelType w:val="hybridMultilevel"/>
     <w:tmpl w:val="28BAD94C"/>
@@ -2360,7 +2415,7 @@
       </w:rPr>
     </w:lvl>
   </w:abstractNum>
-  <w:abstractNum w:abstractNumId="11" w15:restartNumberingAfterBreak="0">
+  <w:abstractNum w:abstractNumId="11">
     <w:nsid w:val="62FE670F"/>
     <w:multiLevelType w:val="hybridMultilevel"/>
     <w:tmpl w:val="8F9006E0"/>
@@ -2446,7 +2501,7 @@
       </w:pPr>
     </w:lvl>
   </w:abstractNum>
-  <w:abstractNum w:abstractNumId="12" w15:restartNumberingAfterBreak="0">
+  <w:abstractNum w:abstractNumId="12">
     <w:nsid w:val="63730337"/>
     <w:multiLevelType w:val="hybridMultilevel"/>
     <w:tmpl w:val="FFC612AE"/>
@@ -2559,7 +2614,7 @@
       </w:rPr>
     </w:lvl>
   </w:abstractNum>
-  <w:abstractNum w:abstractNumId="13" w15:restartNumberingAfterBreak="0">
+  <w:abstractNum w:abstractNumId="13">
     <w:nsid w:val="6BD17248"/>
     <w:multiLevelType w:val="multilevel"/>
     <w:tmpl w:val="2E942DD0"/>
@@ -2663,7 +2718,7 @@
       </w:rPr>
     </w:lvl>
   </w:abstractNum>
-  <w:abstractNum w:abstractNumId="14" w15:restartNumberingAfterBreak="0">
+  <w:abstractNum w:abstractNumId="14">
     <w:nsid w:val="767D5ACB"/>
     <w:multiLevelType w:val="hybridMultilevel"/>
     <w:tmpl w:val="2ACEAA22"/>
@@ -2776,7 +2831,7 @@
       </w:rPr>
     </w:lvl>
   </w:abstractNum>
-  <w:abstractNum w:abstractNumId="15" w15:restartNumberingAfterBreak="0">
+  <w:abstractNum w:abstractNumId="15">
     <w:nsid w:val="77D62504"/>
     <w:multiLevelType w:val="hybridMultilevel"/>
     <w:tmpl w:val="AD02CF9A"/>
@@ -2889,7 +2944,7 @@
       </w:rPr>
     </w:lvl>
   </w:abstractNum>
-  <w:abstractNum w:abstractNumId="16" w15:restartNumberingAfterBreak="0">
+  <w:abstractNum w:abstractNumId="16">
     <w:nsid w:val="795C2331"/>
     <w:multiLevelType w:val="hybridMultilevel"/>
     <w:tmpl w:val="ABE277EE"/>
@@ -3034,111 +3089,30 @@
   </w:num>
   <w:num w:numId="11">
     <w:abstractNumId w:val="3"/>
-    <w:lvlOverride w:ilvl="0"/>
-    <w:lvlOverride w:ilvl="1"/>
-    <w:lvlOverride w:ilvl="2"/>
-    <w:lvlOverride w:ilvl="3"/>
-    <w:lvlOverride w:ilvl="4"/>
-    <w:lvlOverride w:ilvl="5"/>
-    <w:lvlOverride w:ilvl="6"/>
-    <w:lvlOverride w:ilvl="7"/>
-    <w:lvlOverride w:ilvl="8"/>
   </w:num>
   <w:num w:numId="12">
     <w:abstractNumId w:val="16"/>
-    <w:lvlOverride w:ilvl="0"/>
-    <w:lvlOverride w:ilvl="1"/>
-    <w:lvlOverride w:ilvl="2"/>
-    <w:lvlOverride w:ilvl="3"/>
-    <w:lvlOverride w:ilvl="4"/>
-    <w:lvlOverride w:ilvl="5"/>
-    <w:lvlOverride w:ilvl="6"/>
-    <w:lvlOverride w:ilvl="7"/>
-    <w:lvlOverride w:ilvl="8"/>
   </w:num>
   <w:num w:numId="13">
     <w:abstractNumId w:val="6"/>
-    <w:lvlOverride w:ilvl="0"/>
-    <w:lvlOverride w:ilvl="1"/>
-    <w:lvlOverride w:ilvl="2"/>
-    <w:lvlOverride w:ilvl="3"/>
-    <w:lvlOverride w:ilvl="4"/>
-    <w:lvlOverride w:ilvl="5"/>
-    <w:lvlOverride w:ilvl="6"/>
-    <w:lvlOverride w:ilvl="7"/>
-    <w:lvlOverride w:ilvl="8"/>
   </w:num>
   <w:num w:numId="14">
     <w:abstractNumId w:val="12"/>
-    <w:lvlOverride w:ilvl="0"/>
-    <w:lvlOverride w:ilvl="1"/>
-    <w:lvlOverride w:ilvl="2"/>
-    <w:lvlOverride w:ilvl="3"/>
-    <w:lvlOverride w:ilvl="4"/>
-    <w:lvlOverride w:ilvl="5"/>
-    <w:lvlOverride w:ilvl="6"/>
-    <w:lvlOverride w:ilvl="7"/>
-    <w:lvlOverride w:ilvl="8"/>
   </w:num>
   <w:num w:numId="15">
     <w:abstractNumId w:val="15"/>
-    <w:lvlOverride w:ilvl="0"/>
-    <w:lvlOverride w:ilvl="1"/>
-    <w:lvlOverride w:ilvl="2"/>
-    <w:lvlOverride w:ilvl="3"/>
-    <w:lvlOverride w:ilvl="4"/>
-    <w:lvlOverride w:ilvl="5"/>
-    <w:lvlOverride w:ilvl="6"/>
-    <w:lvlOverride w:ilvl="7"/>
-    <w:lvlOverride w:ilvl="8"/>
   </w:num>
   <w:num w:numId="16">
     <w:abstractNumId w:val="7"/>
-    <w:lvlOverride w:ilvl="0"/>
-    <w:lvlOverride w:ilvl="1"/>
-    <w:lvlOverride w:ilvl="2"/>
-    <w:lvlOverride w:ilvl="3"/>
-    <w:lvlOverride w:ilvl="4"/>
-    <w:lvlOverride w:ilvl="5"/>
-    <w:lvlOverride w:ilvl="6"/>
-    <w:lvlOverride w:ilvl="7"/>
-    <w:lvlOverride w:ilvl="8"/>
   </w:num>
   <w:num w:numId="17">
     <w:abstractNumId w:val="2"/>
-    <w:lvlOverride w:ilvl="0"/>
-    <w:lvlOverride w:ilvl="1"/>
-    <w:lvlOverride w:ilvl="2"/>
-    <w:lvlOverride w:ilvl="3"/>
-    <w:lvlOverride w:ilvl="4"/>
-    <w:lvlOverride w:ilvl="5"/>
-    <w:lvlOverride w:ilvl="6"/>
-    <w:lvlOverride w:ilvl="7"/>
-    <w:lvlOverride w:ilvl="8"/>
   </w:num>
   <w:num w:numId="18">
     <w:abstractNumId w:val="14"/>
-    <w:lvlOverride w:ilvl="0"/>
-    <w:lvlOverride w:ilvl="1"/>
-    <w:lvlOverride w:ilvl="2"/>
-    <w:lvlOverride w:ilvl="3"/>
-    <w:lvlOverride w:ilvl="4"/>
-    <w:lvlOverride w:ilvl="5"/>
-    <w:lvlOverride w:ilvl="6"/>
-    <w:lvlOverride w:ilvl="7"/>
-    <w:lvlOverride w:ilvl="8"/>
   </w:num>
   <w:num w:numId="19">
     <w:abstractNumId w:val="9"/>
-    <w:lvlOverride w:ilvl="0"/>
-    <w:lvlOverride w:ilvl="1"/>
-    <w:lvlOverride w:ilvl="2"/>
-    <w:lvlOverride w:ilvl="3"/>
-    <w:lvlOverride w:ilvl="4"/>
-    <w:lvlOverride w:ilvl="5"/>
-    <w:lvlOverride w:ilvl="6"/>
-    <w:lvlOverride w:ilvl="7"/>
-    <w:lvlOverride w:ilvl="8"/>
   </w:num>
   <w:num w:numId="20">
     <w:abstractNumId w:val="11"/>
@@ -3172,15 +3146,6 @@
   </w:num>
   <w:num w:numId="21">
     <w:abstractNumId w:val="13"/>
-    <w:lvlOverride w:ilvl="0"/>
-    <w:lvlOverride w:ilvl="1"/>
-    <w:lvlOverride w:ilvl="2"/>
-    <w:lvlOverride w:ilvl="3"/>
-    <w:lvlOverride w:ilvl="4"/>
-    <w:lvlOverride w:ilvl="5"/>
-    <w:lvlOverride w:ilvl="6"/>
-    <w:lvlOverride w:ilvl="7"/>
-    <w:lvlOverride w:ilvl="8"/>
   </w:num>
   <w:num w:numId="22">
     <w:abstractNumId w:val="10"/>
@@ -3219,7 +3184,7 @@
 </file>
 
 <file path=word/styles.xml><?xml version="1.0" encoding="utf-8"?>
-<w:styles xmlns:mc="http://schemas.openxmlformats.org/markup-compatibility/2006" xmlns:r="http://schemas.openxmlformats.org/officeDocument/2006/relationships" xmlns:w="http://schemas.openxmlformats.org/wordprocessingml/2006/main" xmlns:w14="http://schemas.microsoft.com/office/word/2010/wordml" xmlns:w15="http://schemas.microsoft.com/office/word/2012/wordml" xmlns:w16cid="http://schemas.microsoft.com/office/word/2016/wordml/cid" xmlns:w16se="http://schemas.microsoft.com/office/word/2015/wordml/symex" mc:Ignorable="w14 w15 w16se w16cid">
+<w:styles xmlns:mc="http://schemas.openxmlformats.org/markup-compatibility/2006" xmlns:r="http://schemas.openxmlformats.org/officeDocument/2006/relationships" xmlns:w="http://schemas.openxmlformats.org/wordprocessingml/2006/main" xmlns:w14="http://schemas.microsoft.com/office/word/2010/wordml" mc:Ignorable="w14">
   <w:docDefaults>
     <w:rPrDefault>
       <w:rPr>
@@ -3235,382 +3200,144 @@
       </w:pPr>
     </w:pPrDefault>
   </w:docDefaults>
-  <w:latentStyles w:defLockedState="0" w:defUIPriority="99" w:defSemiHidden="0" w:defUnhideWhenUsed="0" w:defQFormat="0" w:count="375">
-    <w:lsdException w:name="Normal" w:uiPriority="0" w:qFormat="1"/>
-    <w:lsdException w:name="heading 1" w:uiPriority="9" w:qFormat="1"/>
-    <w:lsdException w:name="heading 2" w:semiHidden="1" w:uiPriority="9" w:unhideWhenUsed="1" w:qFormat="1"/>
-    <w:lsdException w:name="heading 3" w:semiHidden="1" w:uiPriority="9" w:unhideWhenUsed="1" w:qFormat="1"/>
-    <w:lsdException w:name="heading 4" w:semiHidden="1" w:uiPriority="9" w:unhideWhenUsed="1" w:qFormat="1"/>
-    <w:lsdException w:name="heading 5" w:semiHidden="1" w:uiPriority="9" w:unhideWhenUsed="1" w:qFormat="1"/>
-    <w:lsdException w:name="heading 6" w:semiHidden="1" w:uiPriority="9" w:unhideWhenUsed="1" w:qFormat="1"/>
-    <w:lsdException w:name="heading 7" w:semiHidden="1" w:uiPriority="9" w:unhideWhenUsed="1" w:qFormat="1"/>
-    <w:lsdException w:name="heading 8" w:semiHidden="1" w:uiPriority="9" w:unhideWhenUsed="1" w:qFormat="1"/>
-    <w:lsdException w:name="heading 9" w:semiHidden="1" w:uiPriority="9" w:unhideWhenUsed="1" w:qFormat="1"/>
-    <w:lsdException w:name="index 1" w:semiHidden="1" w:unhideWhenUsed="1"/>
-    <w:lsdException w:name="index 2" w:semiHidden="1" w:unhideWhenUsed="1"/>
-    <w:lsdException w:name="index 3" w:semiHidden="1" w:unhideWhenUsed="1"/>
-    <w:lsdException w:name="index 4" w:semiHidden="1" w:unhideWhenUsed="1"/>
-    <w:lsdException w:name="index 5" w:semiHidden="1" w:unhideWhenUsed="1"/>
-    <w:lsdException w:name="index 6" w:semiHidden="1" w:unhideWhenUsed="1"/>
-    <w:lsdException w:name="index 7" w:semiHidden="1" w:unhideWhenUsed="1"/>
-    <w:lsdException w:name="index 8" w:semiHidden="1" w:unhideWhenUsed="1"/>
-    <w:lsdException w:name="index 9" w:semiHidden="1" w:unhideWhenUsed="1"/>
-    <w:lsdException w:name="toc 1" w:semiHidden="1" w:uiPriority="39" w:unhideWhenUsed="1"/>
-    <w:lsdException w:name="toc 2" w:semiHidden="1" w:uiPriority="39" w:unhideWhenUsed="1"/>
-    <w:lsdException w:name="toc 3" w:semiHidden="1" w:uiPriority="39" w:unhideWhenUsed="1"/>
-    <w:lsdException w:name="toc 4" w:semiHidden="1" w:uiPriority="39" w:unhideWhenUsed="1"/>
-    <w:lsdException w:name="toc 5" w:semiHidden="1" w:uiPriority="39" w:unhideWhenUsed="1"/>
-    <w:lsdException w:name="toc 6" w:semiHidden="1" w:uiPriority="39" w:unhideWhenUsed="1"/>
-    <w:lsdException w:name="toc 7" w:semiHidden="1" w:uiPriority="39" w:unhideWhenUsed="1"/>
-    <w:lsdException w:name="toc 8" w:semiHidden="1" w:uiPriority="39" w:unhideWhenUsed="1"/>
-    <w:lsdException w:name="toc 9" w:semiHidden="1" w:uiPriority="39" w:unhideWhenUsed="1"/>
-    <w:lsdException w:name="Normal Indent" w:semiHidden="1" w:unhideWhenUsed="1"/>
-    <w:lsdException w:name="footnote text" w:semiHidden="1" w:unhideWhenUsed="1"/>
-    <w:lsdException w:name="annotation text" w:semiHidden="1" w:unhideWhenUsed="1"/>
-    <w:lsdException w:name="header" w:semiHidden="1" w:unhideWhenUsed="1"/>
-    <w:lsdException w:name="footer" w:semiHidden="1" w:unhideWhenUsed="1"/>
-    <w:lsdException w:name="index heading" w:semiHidden="1" w:unhideWhenUsed="1"/>
-    <w:lsdException w:name="caption" w:semiHidden="1" w:uiPriority="35" w:unhideWhenUsed="1" w:qFormat="1"/>
-    <w:lsdException w:name="table of figures" w:semiHidden="1" w:unhideWhenUsed="1"/>
-    <w:lsdException w:name="envelope address" w:semiHidden="1" w:unhideWhenUsed="1"/>
-    <w:lsdException w:name="envelope return" w:semiHidden="1" w:unhideWhenUsed="1"/>
-    <w:lsdException w:name="footnote reference" w:semiHidden="1" w:unhideWhenUsed="1"/>
-    <w:lsdException w:name="annotation reference" w:semiHidden="1" w:unhideWhenUsed="1"/>
-    <w:lsdException w:name="line number" w:semiHidden="1" w:unhideWhenUsed="1"/>
-    <w:lsdException w:name="page number" w:semiHidden="1" w:unhideWhenUsed="1"/>
-    <w:lsdException w:name="endnote reference" w:semiHidden="1" w:unhideWhenUsed="1"/>
-    <w:lsdException w:name="endnote text" w:semiHidden="1" w:unhideWhenUsed="1"/>
-    <w:lsdException w:name="table of authorities" w:semiHidden="1" w:unhideWhenUsed="1"/>
-    <w:lsdException w:name="macro" w:semiHidden="1" w:unhideWhenUsed="1"/>
-    <w:lsdException w:name="toa heading" w:semiHidden="1" w:unhideWhenUsed="1"/>
-    <w:lsdException w:name="List" w:semiHidden="1" w:unhideWhenUsed="1"/>
-    <w:lsdException w:name="List Bullet" w:semiHidden="1" w:unhideWhenUsed="1"/>
-    <w:lsdException w:name="List Number" w:semiHidden="1" w:unhideWhenUsed="1"/>
-    <w:lsdException w:name="List 2" w:semiHidden="1" w:unhideWhenUsed="1"/>
-    <w:lsdException w:name="List 3" w:semiHidden="1" w:unhideWhenUsed="1"/>
-    <w:lsdException w:name="List 4" w:semiHidden="1" w:unhideWhenUsed="1"/>
-    <w:lsdException w:name="List 5" w:semiHidden="1" w:unhideWhenUsed="1"/>
-    <w:lsdException w:name="List Bullet 2" w:semiHidden="1" w:unhideWhenUsed="1"/>
-    <w:lsdException w:name="List Bullet 3" w:semiHidden="1" w:unhideWhenUsed="1"/>
-    <w:lsdException w:name="List Bullet 4" w:semiHidden="1" w:unhideWhenUsed="1"/>
-    <w:lsdException w:name="List Bullet 5" w:semiHidden="1" w:unhideWhenUsed="1"/>
-    <w:lsdException w:name="List Number 2" w:semiHidden="1" w:unhideWhenUsed="1"/>
-    <w:lsdException w:name="List Number 3" w:semiHidden="1" w:unhideWhenUsed="1"/>
-    <w:lsdException w:name="List Number 4" w:semiHidden="1" w:unhideWhenUsed="1"/>
-    <w:lsdException w:name="List Number 5" w:semiHidden="1" w:unhideWhenUsed="1"/>
-    <w:lsdException w:name="Title" w:uiPriority="10" w:qFormat="1"/>
-    <w:lsdException w:name="Closing" w:semiHidden="1" w:unhideWhenUsed="1"/>
-    <w:lsdException w:name="Signature" w:semiHidden="1" w:unhideWhenUsed="1"/>
-    <w:lsdException w:name="Default Paragraph Font" w:semiHidden="1" w:uiPriority="1" w:unhideWhenUsed="1"/>
-    <w:lsdException w:name="Body Text" w:semiHidden="1" w:unhideWhenUsed="1"/>
-    <w:lsdException w:name="Body Text Indent" w:semiHidden="1" w:unhideWhenUsed="1"/>
-    <w:lsdException w:name="List Continue" w:semiHidden="1" w:unhideWhenUsed="1"/>
-    <w:lsdException w:name="List Continue 2" w:semiHidden="1" w:unhideWhenUsed="1"/>
-    <w:lsdException w:name="List Continue 3" w:semiHidden="1" w:unhideWhenUsed="1"/>
-    <w:lsdException w:name="List Continue 4" w:semiHidden="1" w:unhideWhenUsed="1"/>
-    <w:lsdException w:name="List Continue 5" w:semiHidden="1" w:unhideWhenUsed="1"/>
-    <w:lsdException w:name="Message Header" w:semiHidden="1" w:unhideWhenUsed="1"/>
-    <w:lsdException w:name="Subtitle" w:uiPriority="11" w:qFormat="1"/>
-    <w:lsdException w:name="Salutation" w:semiHidden="1" w:unhideWhenUsed="1"/>
-    <w:lsdException w:name="Date" w:semiHidden="1" w:unhideWhenUsed="1"/>
-    <w:lsdException w:name="Body Text First Indent" w:semiHidden="1" w:unhideWhenUsed="1"/>
-    <w:lsdException w:name="Body Text First Indent 2" w:semiHidden="1" w:unhideWhenUsed="1"/>
-    <w:lsdException w:name="Note Heading" w:semiHidden="1" w:unhideWhenUsed="1"/>
-    <w:lsdException w:name="Body Text 2" w:semiHidden="1" w:unhideWhenUsed="1"/>
-    <w:lsdException w:name="Body Text 3" w:semiHidden="1" w:unhideWhenUsed="1"/>
-    <w:lsdException w:name="Body Text Indent 2" w:semiHidden="1" w:unhideWhenUsed="1"/>
-    <w:lsdException w:name="Body Text Indent 3" w:semiHidden="1" w:unhideWhenUsed="1"/>
-    <w:lsdException w:name="Block Text" w:semiHidden="1" w:unhideWhenUsed="1"/>
-    <w:lsdException w:name="Hyperlink" w:semiHidden="1" w:unhideWhenUsed="1"/>
-    <w:lsdException w:name="FollowedHyperlink" w:semiHidden="1" w:unhideWhenUsed="1"/>
-    <w:lsdException w:name="Strong" w:uiPriority="22" w:qFormat="1"/>
-    <w:lsdException w:name="Emphasis" w:uiPriority="20" w:qFormat="1"/>
-    <w:lsdException w:name="Document Map" w:semiHidden="1" w:unhideWhenUsed="1"/>
-    <w:lsdException w:name="Plain Text" w:semiHidden="1" w:unhideWhenUsed="1"/>
-    <w:lsdException w:name="E-mail Signature" w:semiHidden="1" w:unhideWhenUsed="1"/>
-    <w:lsdException w:name="HTML Top of Form" w:semiHidden="1" w:unhideWhenUsed="1"/>
-    <w:lsdException w:name="HTML Bottom of Form" w:semiHidden="1" w:unhideWhenUsed="1"/>
-    <w:lsdException w:name="Normal (Web)" w:semiHidden="1" w:unhideWhenUsed="1"/>
-    <w:lsdException w:name="HTML Acronym" w:semiHidden="1" w:unhideWhenUsed="1"/>
-    <w:lsdException w:name="HTML Address" w:semiHidden="1" w:unhideWhenUsed="1"/>
-    <w:lsdException w:name="HTML Cite" w:semiHidden="1" w:unhideWhenUsed="1"/>
-    <w:lsdException w:name="HTML Code" w:semiHidden="1" w:unhideWhenUsed="1"/>
-    <w:lsdException w:name="HTML Definition" w:semiHidden="1" w:unhideWhenUsed="1"/>
-    <w:lsdException w:name="HTML Keyboard" w:semiHidden="1" w:unhideWhenUsed="1"/>
-    <w:lsdException w:name="HTML Preformatted" w:semiHidden="1" w:unhideWhenUsed="1"/>
-    <w:lsdException w:name="HTML Sample" w:semiHidden="1" w:unhideWhenUsed="1"/>
-    <w:lsdException w:name="HTML Typewriter" w:semiHidden="1" w:unhideWhenUsed="1"/>
-    <w:lsdException w:name="HTML Variable" w:semiHidden="1" w:unhideWhenUsed="1"/>
-    <w:lsdException w:name="Normal Table" w:semiHidden="1" w:unhideWhenUsed="1"/>
-    <w:lsdException w:name="annotation subject" w:semiHidden="1" w:unhideWhenUsed="1"/>
-    <w:lsdException w:name="No List" w:semiHidden="1" w:unhideWhenUsed="1"/>
-    <w:lsdException w:name="Outline List 1" w:semiHidden="1" w:unhideWhenUsed="1"/>
-    <w:lsdException w:name="Outline List 2" w:semiHidden="1" w:unhideWhenUsed="1"/>
-    <w:lsdException w:name="Outline List 3" w:semiHidden="1" w:unhideWhenUsed="1"/>
-    <w:lsdException w:name="Table Simple 1" w:semiHidden="1" w:unhideWhenUsed="1"/>
-    <w:lsdException w:name="Table Simple 2" w:semiHidden="1" w:unhideWhenUsed="1"/>
-    <w:lsdException w:name="Table Simple 3" w:semiHidden="1" w:unhideWhenUsed="1"/>
-    <w:lsdException w:name="Table Classic 1" w:semiHidden="1" w:unhideWhenUsed="1"/>
-    <w:lsdException w:name="Table Classic 2" w:semiHidden="1" w:unhideWhenUsed="1"/>
-    <w:lsdException w:name="Table Classic 3" w:semiHidden="1" w:unhideWhenUsed="1"/>
-    <w:lsdException w:name="Table Classic 4" w:semiHidden="1" w:unhideWhenUsed="1"/>
-    <w:lsdException w:name="Table Colorful 1" w:semiHidden="1" w:unhideWhenUsed="1"/>
-    <w:lsdException w:name="Table Colorful 2" w:semiHidden="1" w:unhideWhenUsed="1"/>
-    <w:lsdException w:name="Table Colorful 3" w:semiHidden="1" w:unhideWhenUsed="1"/>
-    <w:lsdException w:name="Table Columns 1" w:semiHidden="1" w:unhideWhenUsed="1"/>
-    <w:lsdException w:name="Table Columns 2" w:semiHidden="1" w:unhideWhenUsed="1"/>
-    <w:lsdException w:name="Table Columns 3" w:semiHidden="1" w:unhideWhenUsed="1"/>
-    <w:lsdException w:name="Table Columns 4" w:semiHidden="1" w:unhideWhenUsed="1"/>
-    <w:lsdException w:name="Table Columns 5" w:semiHidden="1" w:unhideWhenUsed="1"/>
-    <w:lsdException w:name="Table Grid 1" w:semiHidden="1" w:unhideWhenUsed="1"/>
-    <w:lsdException w:name="Table Grid 2" w:semiHidden="1" w:unhideWhenUsed="1"/>
-    <w:lsdException w:name="Table Grid 3" w:semiHidden="1" w:unhideWhenUsed="1"/>
-    <w:lsdException w:name="Table Grid 4" w:semiHidden="1" w:unhideWhenUsed="1"/>
-    <w:lsdException w:name="Table Grid 5" w:semiHidden="1" w:unhideWhenUsed="1"/>
-    <w:lsdException w:name="Table Grid 6" w:semiHidden="1" w:unhideWhenUsed="1"/>
-    <w:lsdException w:name="Table Grid 7" w:semiHidden="1" w:unhideWhenUsed="1"/>
-    <w:lsdException w:name="Table Grid 8" w:semiHidden="1" w:unhideWhenUsed="1"/>
-    <w:lsdException w:name="Table List 1" w:semiHidden="1" w:unhideWhenUsed="1"/>
-    <w:lsdException w:name="Table List 2" w:semiHidden="1" w:unhideWhenUsed="1"/>
-    <w:lsdException w:name="Table List 3" w:semiHidden="1" w:unhideWhenUsed="1"/>
-    <w:lsdException w:name="Table List 4" w:semiHidden="1" w:unhideWhenUsed="1"/>
-    <w:lsdException w:name="Table List 5" w:semiHidden="1" w:unhideWhenUsed="1"/>
-    <w:lsdException w:name="Table List 6" w:semiHidden="1" w:unhideWhenUsed="1"/>
-    <w:lsdException w:name="Table List 7" w:semiHidden="1" w:unhideWhenUsed="1"/>
-    <w:lsdException w:name="Table List 8" w:semiHidden="1" w:unhideWhenUsed="1"/>
-    <w:lsdException w:name="Table 3D effects 1" w:semiHidden="1" w:unhideWhenUsed="1"/>
-    <w:lsdException w:name="Table 3D effects 2" w:semiHidden="1" w:unhideWhenUsed="1"/>
-    <w:lsdException w:name="Table 3D effects 3" w:semiHidden="1" w:unhideWhenUsed="1"/>
-    <w:lsdException w:name="Table Contemporary" w:semiHidden="1" w:unhideWhenUsed="1"/>
-    <w:lsdException w:name="Table Elegant" w:semiHidden="1" w:unhideWhenUsed="1"/>
-    <w:lsdException w:name="Table Professional" w:semiHidden="1" w:unhideWhenUsed="1"/>
-    <w:lsdException w:name="Table Subtle 1" w:semiHidden="1" w:unhideWhenUsed="1"/>
-    <w:lsdException w:name="Table Subtle 2" w:semiHidden="1" w:unhideWhenUsed="1"/>
-    <w:lsdException w:name="Table Web 1" w:semiHidden="1" w:unhideWhenUsed="1"/>
-    <w:lsdException w:name="Table Web 2" w:semiHidden="1" w:unhideWhenUsed="1"/>
-    <w:lsdException w:name="Table Web 3" w:semiHidden="1" w:unhideWhenUsed="1"/>
-    <w:lsdException w:name="Balloon Text" w:semiHidden="1" w:unhideWhenUsed="1"/>
-    <w:lsdException w:name="Table Grid" w:uiPriority="39"/>
-    <w:lsdException w:name="Table Theme" w:semiHidden="1" w:unhideWhenUsed="1"/>
-    <w:lsdException w:name="Placeholder Text" w:semiHidden="1"/>
-    <w:lsdException w:name="No Spacing" w:uiPriority="1" w:qFormat="1"/>
-    <w:lsdException w:name="Light Shading" w:uiPriority="60"/>
-    <w:lsdException w:name="Light List" w:uiPriority="61"/>
-    <w:lsdException w:name="Light Grid" w:uiPriority="62"/>
-    <w:lsdException w:name="Medium Shading 1" w:uiPriority="63"/>
-    <w:lsdException w:name="Medium Shading 2" w:uiPriority="64"/>
-    <w:lsdException w:name="Medium List 1" w:uiPriority="65"/>
-    <w:lsdException w:name="Medium List 2" w:uiPriority="66"/>
-    <w:lsdException w:name="Medium Grid 1" w:uiPriority="67"/>
-    <w:lsdException w:name="Medium Grid 2" w:uiPriority="68"/>
-    <w:lsdException w:name="Medium Grid 3" w:uiPriority="69"/>
-    <w:lsdException w:name="Dark List" w:uiPriority="70"/>
-    <w:lsdException w:name="Colorful Shading" w:uiPriority="71"/>
-    <w:lsdException w:name="Colorful List" w:uiPriority="72"/>
-    <w:lsdException w:name="Colorful Grid" w:uiPriority="73"/>
-    <w:lsdException w:name="Light Shading Accent 1" w:uiPriority="60"/>
-    <w:lsdException w:name="Light List Accent 1" w:uiPriority="61"/>
-    <w:lsdException w:name="Light Grid Accent 1" w:uiPriority="62"/>
-    <w:lsdException w:name="Medium Shading 1 Accent 1" w:uiPriority="63"/>
-    <w:lsdException w:name="Medium Shading 2 Accent 1" w:uiPriority="64"/>
-    <w:lsdException w:name="Medium List 1 Accent 1" w:uiPriority="65"/>
-    <w:lsdException w:name="Revision" w:semiHidden="1"/>
-    <w:lsdException w:name="List Paragraph" w:uiPriority="34" w:qFormat="1"/>
-    <w:lsdException w:name="Quote" w:uiPriority="29" w:qFormat="1"/>
-    <w:lsdException w:name="Intense Quote" w:uiPriority="30" w:qFormat="1"/>
-    <w:lsdException w:name="Medium List 2 Accent 1" w:uiPriority="66"/>
-    <w:lsdException w:name="Medium Grid 1 Accent 1" w:uiPriority="67"/>
-    <w:lsdException w:name="Medium Grid 2 Accent 1" w:uiPriority="68"/>
-    <w:lsdException w:name="Medium Grid 3 Accent 1" w:uiPriority="69"/>
-    <w:lsdException w:name="Dark List Accent 1" w:uiPriority="70"/>
-    <w:lsdException w:name="Colorful Shading Accent 1" w:uiPriority="71"/>
-    <w:lsdException w:name="Colorful List Accent 1" w:uiPriority="72"/>
-    <w:lsdException w:name="Colorful Grid Accent 1" w:uiPriority="73"/>
-    <w:lsdException w:name="Light Shading Accent 2" w:uiPriority="60"/>
-    <w:lsdException w:name="Light List Accent 2" w:uiPriority="61"/>
-    <w:lsdException w:name="Light Grid Accent 2" w:uiPriority="62"/>
-    <w:lsdException w:name="Medium Shading 1 Accent 2" w:uiPriority="63"/>
-    <w:lsdException w:name="Medium Shading 2 Accent 2" w:uiPriority="64"/>
-    <w:lsdException w:name="Medium List 1 Accent 2" w:uiPriority="65"/>
-    <w:lsdException w:name="Medium List 2 Accent 2" w:uiPriority="66"/>
-    <w:lsdException w:name="Medium Grid 1 Accent 2" w:uiPriority="67"/>
-    <w:lsdException w:name="Medium Grid 2 Accent 2" w:uiPriority="68"/>
-    <w:lsdException w:name="Medium Grid 3 Accent 2" w:uiPriority="69"/>
-    <w:lsdException w:name="Dark List Accent 2" w:uiPriority="70"/>
-    <w:lsdException w:name="Colorful Shading Accent 2" w:uiPriority="71"/>
-    <w:lsdException w:name="Colorful List Accent 2" w:uiPriority="72"/>
-    <w:lsdException w:name="Colorful Grid Accent 2" w:uiPriority="73"/>
-    <w:lsdException w:name="Light Shading Accent 3" w:uiPriority="60"/>
-    <w:lsdException w:name="Light List Accent 3" w:uiPriority="61"/>
-    <w:lsdException w:name="Light Grid Accent 3" w:uiPriority="62"/>
-    <w:lsdException w:name="Medium Shading 1 Accent 3" w:uiPriority="63"/>
-    <w:lsdException w:name="Medium Shading 2 Accent 3" w:uiPriority="64"/>
-    <w:lsdException w:name="Medium List 1 Accent 3" w:uiPriority="65"/>
-    <w:lsdException w:name="Medium List 2 Accent 3" w:uiPriority="66"/>
-    <w:lsdException w:name="Medium Grid 1 Accent 3" w:uiPriority="67"/>
-    <w:lsdException w:name="Medium Grid 2 Accent 3" w:uiPriority="68"/>
-    <w:lsdException w:name="Medium Grid 3 Accent 3" w:uiPriority="69"/>
-    <w:lsdException w:name="Dark List Accent 3" w:uiPriority="70"/>
-    <w:lsdException w:name="Colorful Shading Accent 3" w:uiPriority="71"/>
-    <w:lsdException w:name="Colorful List Accent 3" w:uiPriority="72"/>
-    <w:lsdException w:name="Colorful Grid Accent 3" w:uiPriority="73"/>
-    <w:lsdException w:name="Light Shading Accent 4" w:uiPriority="60"/>
-    <w:lsdException w:name="Light List Accent 4" w:uiPriority="61"/>
-    <w:lsdException w:name="Light Grid Accent 4" w:uiPriority="62"/>
-    <w:lsdException w:name="Medium Shading 1 Accent 4" w:uiPriority="63"/>
-    <w:lsdException w:name="Medium Shading 2 Accent 4" w:uiPriority="64"/>
-    <w:lsdException w:name="Medium List 1 Accent 4" w:uiPriority="65"/>
-    <w:lsdException w:name="Medium List 2 Accent 4" w:uiPriority="66"/>
-    <w:lsdException w:name="Medium Grid 1 Accent 4" w:uiPriority="67"/>
-    <w:lsdException w:name="Medium Grid 2 Accent 4" w:uiPriority="68"/>
-    <w:lsdException w:name="Medium Grid 3 Accent 4" w:uiPriority="69"/>
-    <w:lsdException w:name="Dark List Accent 4" w:uiPriority="70"/>
-    <w:lsdException w:name="Colorful Shading Accent 4" w:uiPriority="71"/>
-    <w:lsdException w:name="Colorful List Accent 4" w:uiPriority="72"/>
-    <w:lsdException w:name="Colorful Grid Accent 4" w:uiPriority="73"/>
-    <w:lsdException w:name="Light Shading Accent 5" w:uiPriority="60"/>
-    <w:lsdException w:name="Light List Accent 5" w:uiPriority="61"/>
-    <w:lsdException w:name="Light Grid Accent 5" w:uiPriority="62"/>
-    <w:lsdException w:name="Medium Shading 1 Accent 5" w:uiPriority="63"/>
-    <w:lsdException w:name="Medium Shading 2 Accent 5" w:uiPriority="64"/>
-    <w:lsdException w:name="Medium List 1 Accent 5" w:uiPriority="65"/>
-    <w:lsdException w:name="Medium List 2 Accent 5" w:uiPriority="66"/>
-    <w:lsdException w:name="Medium Grid 1 Accent 5" w:uiPriority="67"/>
-    <w:lsdException w:name="Medium Grid 2 Accent 5" w:uiPriority="68"/>
-    <w:lsdException w:name="Medium Grid 3 Accent 5" w:uiPriority="69"/>
-    <w:lsdException w:name="Dark List Accent 5" w:uiPriority="70"/>
-    <w:lsdException w:name="Colorful Shading Accent 5" w:uiPriority="71"/>
-    <w:lsdException w:name="Colorful List Accent 5" w:uiPriority="72"/>
-    <w:lsdException w:name="Colorful Grid Accent 5" w:uiPriority="73"/>
-    <w:lsdException w:name="Light Shading Accent 6" w:uiPriority="60"/>
-    <w:lsdException w:name="Light List Accent 6" w:uiPriority="61"/>
-    <w:lsdException w:name="Light Grid Accent 6" w:uiPriority="62"/>
-    <w:lsdException w:name="Medium Shading 1 Accent 6" w:uiPriority="63"/>
-    <w:lsdException w:name="Medium Shading 2 Accent 6" w:uiPriority="64"/>
-    <w:lsdException w:name="Medium List 1 Accent 6" w:uiPriority="65"/>
-    <w:lsdException w:name="Medium List 2 Accent 6" w:uiPriority="66"/>
-    <w:lsdException w:name="Medium Grid 1 Accent 6" w:uiPriority="67"/>
-    <w:lsdException w:name="Medium Grid 2 Accent 6" w:uiPriority="68"/>
-    <w:lsdException w:name="Medium Grid 3 Accent 6" w:uiPriority="69"/>
-    <w:lsdException w:name="Dark List Accent 6" w:uiPriority="70"/>
-    <w:lsdException w:name="Colorful Shading Accent 6" w:uiPriority="71"/>
-    <w:lsdException w:name="Colorful List Accent 6" w:uiPriority="72"/>
-    <w:lsdException w:name="Colorful Grid Accent 6" w:uiPriority="73"/>
-    <w:lsdException w:name="Subtle Emphasis" w:uiPriority="19" w:qFormat="1"/>
-    <w:lsdException w:name="Intense Emphasis" w:uiPriority="21" w:qFormat="1"/>
-    <w:lsdException w:name="Subtle Reference" w:uiPriority="31" w:qFormat="1"/>
-    <w:lsdException w:name="Intense Reference" w:uiPriority="32" w:qFormat="1"/>
-    <w:lsdException w:name="Book Title" w:uiPriority="33" w:qFormat="1"/>
-    <w:lsdException w:name="Bibliography" w:semiHidden="1" w:uiPriority="37" w:unhideWhenUsed="1"/>
-    <w:lsdException w:name="TOC Heading" w:semiHidden="1" w:uiPriority="39" w:unhideWhenUsed="1" w:qFormat="1"/>
-    <w:lsdException w:name="Plain Table 1" w:uiPriority="41"/>
-    <w:lsdException w:name="Plain Table 2" w:uiPriority="42"/>
-    <w:lsdException w:name="Plain Table 3" w:uiPriority="43"/>
-    <w:lsdException w:name="Plain Table 4" w:uiPriority="44"/>
-    <w:lsdException w:name="Plain Table 5" w:uiPriority="45"/>
-    <w:lsdException w:name="Grid Table Light" w:uiPriority="40"/>
-    <w:lsdException w:name="Grid Table 1 Light" w:uiPriority="46"/>
-    <w:lsdException w:name="Grid Table 2" w:uiPriority="47"/>
-    <w:lsdException w:name="Grid Table 3" w:uiPriority="48"/>
-    <w:lsdException w:name="Grid Table 4" w:uiPriority="49"/>
-    <w:lsdException w:name="Grid Table 5 Dark" w:uiPriority="50"/>
-    <w:lsdException w:name="Grid Table 6 Colorful" w:uiPriority="51"/>
-    <w:lsdException w:name="Grid Table 7 Colorful" w:uiPriority="52"/>
-    <w:lsdException w:name="Grid Table 1 Light Accent 1" w:uiPriority="46"/>
-    <w:lsdException w:name="Grid Table 2 Accent 1" w:uiPriority="47"/>
-    <w:lsdException w:name="Grid Table 3 Accent 1" w:uiPriority="48"/>
-    <w:lsdException w:name="Grid Table 4 Accent 1" w:uiPriority="49"/>
-    <w:lsdException w:name="Grid Table 5 Dark Accent 1" w:uiPriority="50"/>
-    <w:lsdException w:name="Grid Table 6 Colorful Accent 1" w:uiPriority="51"/>
-    <w:lsdException w:name="Grid Table 7 Colorful Accent 1" w:uiPriority="52"/>
-    <w:lsdException w:name="Grid Table 1 Light Accent 2" w:uiPriority="46"/>
-    <w:lsdException w:name="Grid Table 2 Accent 2" w:uiPriority="47"/>
-    <w:lsdException w:name="Grid Table 3 Accent 2" w:uiPriority="48"/>
-    <w:lsdException w:name="Grid Table 4 Accent 2" w:uiPriority="49"/>
-    <w:lsdException w:name="Grid Table 5 Dark Accent 2" w:uiPriority="50"/>
-    <w:lsdException w:name="Grid Table 6 Colorful Accent 2" w:uiPriority="51"/>
-    <w:lsdException w:name="Grid Table 7 Colorful Accent 2" w:uiPriority="52"/>
-    <w:lsdException w:name="Grid Table 1 Light Accent 3" w:uiPriority="46"/>
-    <w:lsdException w:name="Grid Table 2 Accent 3" w:uiPriority="47"/>
-    <w:lsdException w:name="Grid Table 3 Accent 3" w:uiPriority="48"/>
-    <w:lsdException w:name="Grid Table 4 Accent 3" w:uiPriority="49"/>
-    <w:lsdException w:name="Grid Table 5 Dark Accent 3" w:uiPriority="50"/>
-    <w:lsdException w:name="Grid Table 6 Colorful Accent 3" w:uiPriority="51"/>
-    <w:lsdException w:name="Grid Table 7 Colorful Accent 3" w:uiPriority="52"/>
-    <w:lsdException w:name="Grid Table 1 Light Accent 4" w:uiPriority="46"/>
-    <w:lsdException w:name="Grid Table 2 Accent 4" w:uiPriority="47"/>
-    <w:lsdException w:name="Grid Table 3 Accent 4" w:uiPriority="48"/>
-    <w:lsdException w:name="Grid Table 4 Accent 4" w:uiPriority="49"/>
-    <w:lsdException w:name="Grid Table 5 Dark Accent 4" w:uiPriority="50"/>
-    <w:lsdException w:name="Grid Table 6 Colorful Accent 4" w:uiPriority="51"/>
-    <w:lsdException w:name="Grid Table 7 Colorful Accent 4" w:uiPriority="52"/>
-    <w:lsdException w:name="Grid Table 1 Light Accent 5" w:uiPriority="46"/>
-    <w:lsdException w:name="Grid Table 2 Accent 5" w:uiPriority="47"/>
-    <w:lsdException w:name="Grid Table 3 Accent 5" w:uiPriority="48"/>
-    <w:lsdException w:name="Grid Table 4 Accent 5" w:uiPriority="49"/>
-    <w:lsdException w:name="Grid Table 5 Dark Accent 5" w:uiPriority="50"/>
-    <w:lsdException w:name="Grid Table 6 Colorful Accent 5" w:uiPriority="51"/>
-    <w:lsdException w:name="Grid Table 7 Colorful Accent 5" w:uiPriority="52"/>
-    <w:lsdException w:name="Grid Table 1 Light Accent 6" w:uiPriority="46"/>
-    <w:lsdException w:name="Grid Table 2 Accent 6" w:uiPriority="47"/>
-    <w:lsdException w:name="Grid Table 3 Accent 6" w:uiPriority="48"/>
-    <w:lsdException w:name="Grid Table 4 Accent 6" w:uiPriority="49"/>
-    <w:lsdException w:name="Grid Table 5 Dark Accent 6" w:uiPriority="50"/>
-    <w:lsdException w:name="Grid Table 6 Colorful Accent 6" w:uiPriority="51"/>
-    <w:lsdException w:name="Grid Table 7 Colorful Accent 6" w:uiPriority="52"/>
-    <w:lsdException w:name="List Table 1 Light" w:uiPriority="46"/>
-    <w:lsdException w:name="List Table 2" w:uiPriority="47"/>
-    <w:lsdException w:name="List Table 3" w:uiPriority="48"/>
-    <w:lsdException w:name="List Table 4" w:uiPriority="49"/>
-    <w:lsdException w:name="List Table 5 Dark" w:uiPriority="50"/>
-    <w:lsdException w:name="List Table 6 Colorful" w:uiPriority="51"/>
-    <w:lsdException w:name="List Table 7 Colorful" w:uiPriority="52"/>
-    <w:lsdException w:name="List Table 1 Light Accent 1" w:uiPriority="46"/>
-    <w:lsdException w:name="List Table 2 Accent 1" w:uiPriority="47"/>
-    <w:lsdException w:name="List Table 3 Accent 1" w:uiPriority="48"/>
-    <w:lsdException w:name="List Table 4 Accent 1" w:uiPriority="49"/>
-    <w:lsdException w:name="List Table 5 Dark Accent 1" w:uiPriority="50"/>
-    <w:lsdException w:name="List Table 6 Colorful Accent 1" w:uiPriority="51"/>
-    <w:lsdException w:name="List Table 7 Colorful Accent 1" w:uiPriority="52"/>
-    <w:lsdException w:name="List Table 1 Light Accent 2" w:uiPriority="46"/>
-    <w:lsdException w:name="List Table 2 Accent 2" w:uiPriority="47"/>
-    <w:lsdException w:name="List Table 3 Accent 2" w:uiPriority="48"/>
-    <w:lsdException w:name="List Table 4 Accent 2" w:uiPriority="49"/>
-    <w:lsdException w:name="List Table 5 Dark Accent 2" w:uiPriority="50"/>
-    <w:lsdException w:name="List Table 6 Colorful Accent 2" w:uiPriority="51"/>
-    <w:lsdException w:name="List Table 7 Colorful Accent 2" w:uiPriority="52"/>
-    <w:lsdException w:name="List Table 1 Light Accent 3" w:uiPriority="46"/>
-    <w:lsdException w:name="List Table 2 Accent 3" w:uiPriority="47"/>
-    <w:lsdException w:name="List Table 3 Accent 3" w:uiPriority="48"/>
-    <w:lsdException w:name="List Table 4 Accent 3" w:uiPriority="49"/>
-    <w:lsdException w:name="List Table 5 Dark Accent 3" w:uiPriority="50"/>
-    <w:lsdException w:name="List Table 6 Colorful Accent 3" w:uiPriority="51"/>
-    <w:lsdException w:name="List Table 7 Colorful Accent 3" w:uiPriority="52"/>
-    <w:lsdException w:name="List Table 1 Light Accent 4" w:uiPriority="46"/>
-    <w:lsdException w:name="List Table 2 Accent 4" w:uiPriority="47"/>
-    <w:lsdException w:name="List Table 3 Accent 4" w:uiPriority="48"/>
-    <w:lsdException w:name="List Table 4 Accent 4" w:uiPriority="49"/>
-    <w:lsdException w:name="List Table 5 Dark Accent 4" w:uiPriority="50"/>
-    <w:lsdException w:name="List Table 6 Colorful Accent 4" w:uiPriority="51"/>
-    <w:lsdException w:name="List Table 7 Colorful Accent 4" w:uiPriority="52"/>
-    <w:lsdException w:name="List Table 1 Light Accent 5" w:uiPriority="46"/>
-    <w:lsdException w:name="List Table 2 Accent 5" w:uiPriority="47"/>
-    <w:lsdException w:name="List Table 3 Accent 5" w:uiPriority="48"/>
-    <w:lsdException w:name="List Table 4 Accent 5" w:uiPriority="49"/>
-    <w:lsdException w:name="List Table 5 Dark Accent 5" w:uiPriority="50"/>
-    <w:lsdException w:name="List Table 6 Colorful Accent 5" w:uiPriority="51"/>
-    <w:lsdException w:name="List Table 7 Colorful Accent 5" w:uiPriority="52"/>
-    <w:lsdException w:name="List Table 1 Light Accent 6" w:uiPriority="46"/>
-    <w:lsdException w:name="List Table 2 Accent 6" w:uiPriority="47"/>
-    <w:lsdException w:name="List Table 3 Accent 6" w:uiPriority="48"/>
-    <w:lsdException w:name="List Table 4 Accent 6" w:uiPriority="49"/>
-    <w:lsdException w:name="List Table 5 Dark Accent 6" w:uiPriority="50"/>
-    <w:lsdException w:name="List Table 6 Colorful Accent 6" w:uiPriority="51"/>
-    <w:lsdException w:name="List Table 7 Colorful Accent 6" w:uiPriority="52"/>
-    <w:lsdException w:name="Mention" w:semiHidden="1" w:unhideWhenUsed="1"/>
-    <w:lsdException w:name="Smart Hyperlink" w:semiHidden="1" w:unhideWhenUsed="1"/>
-    <w:lsdException w:name="Hashtag" w:semiHidden="1" w:unhideWhenUsed="1"/>
-    <w:lsdException w:name="Unresolved Mention" w:semiHidden="1" w:unhideWhenUsed="1"/>
+  <w:latentStyles w:defLockedState="0" w:defUIPriority="99" w:defSemiHidden="1" w:defUnhideWhenUsed="1" w:defQFormat="0" w:count="267">
+    <w:lsdException w:name="Normal" w:semiHidden="0" w:uiPriority="0" w:unhideWhenUsed="0" w:qFormat="1"/>
+    <w:lsdException w:name="heading 1" w:semiHidden="0" w:uiPriority="9" w:unhideWhenUsed="0" w:qFormat="1"/>
+    <w:lsdException w:name="heading 2" w:uiPriority="9" w:qFormat="1"/>
+    <w:lsdException w:name="heading 3" w:uiPriority="9" w:qFormat="1"/>
+    <w:lsdException w:name="heading 4" w:uiPriority="9" w:qFormat="1"/>
+    <w:lsdException w:name="heading 5" w:uiPriority="9" w:qFormat="1"/>
+    <w:lsdException w:name="heading 6" w:uiPriority="9" w:qFormat="1"/>
+    <w:lsdException w:name="heading 7" w:uiPriority="9" w:qFormat="1"/>
+    <w:lsdException w:name="heading 8" w:uiPriority="9" w:qFormat="1"/>
+    <w:lsdException w:name="heading 9" w:uiPriority="9" w:qFormat="1"/>
+    <w:lsdException w:name="toc 1" w:uiPriority="39"/>
+    <w:lsdException w:name="toc 2" w:uiPriority="39"/>
+    <w:lsdException w:name="toc 3" w:uiPriority="39"/>
+    <w:lsdException w:name="toc 4" w:uiPriority="39"/>
+    <w:lsdException w:name="toc 5" w:uiPriority="39"/>
+    <w:lsdException w:name="toc 6" w:uiPriority="39"/>
+    <w:lsdException w:name="toc 7" w:uiPriority="39"/>
+    <w:lsdException w:name="toc 8" w:uiPriority="39"/>
+    <w:lsdException w:name="toc 9" w:uiPriority="39"/>
+    <w:lsdException w:name="caption" w:uiPriority="35" w:qFormat="1"/>
+    <w:lsdException w:name="Title" w:semiHidden="0" w:uiPriority="10" w:unhideWhenUsed="0" w:qFormat="1"/>
+    <w:lsdException w:name="Default Paragraph Font" w:uiPriority="1"/>
+    <w:lsdException w:name="Subtitle" w:semiHidden="0" w:uiPriority="11" w:unhideWhenUsed="0" w:qFormat="1"/>
+    <w:lsdException w:name="Strong" w:semiHidden="0" w:uiPriority="22" w:unhideWhenUsed="0" w:qFormat="1"/>
+    <w:lsdException w:name="Emphasis" w:semiHidden="0" w:uiPriority="20" w:unhideWhenUsed="0" w:qFormat="1"/>
+    <w:lsdException w:name="Table Grid" w:semiHidden="0" w:uiPriority="39" w:unhideWhenUsed="0"/>
+    <w:lsdException w:name="Placeholder Text" w:unhideWhenUsed="0"/>
+    <w:lsdException w:name="No Spacing" w:semiHidden="0" w:uiPriority="1" w:unhideWhenUsed="0" w:qFormat="1"/>
+    <w:lsdException w:name="Light Shading" w:semiHidden="0" w:uiPriority="60" w:unhideWhenUsed="0"/>
+    <w:lsdException w:name="Light List" w:semiHidden="0" w:uiPriority="61" w:unhideWhenUsed="0"/>
+    <w:lsdException w:name="Light Grid" w:semiHidden="0" w:uiPriority="62" w:unhideWhenUsed="0"/>
+    <w:lsdException w:name="Medium Shading 1" w:semiHidden="0" w:uiPriority="63" w:unhideWhenUsed="0"/>
+    <w:lsdException w:name="Medium Shading 2" w:semiHidden="0" w:uiPriority="64" w:unhideWhenUsed="0"/>
+    <w:lsdException w:name="Medium List 1" w:semiHidden="0" w:uiPriority="65" w:unhideWhenUsed="0"/>
+    <w:lsdException w:name="Medium List 2" w:semiHidden="0" w:uiPriority="66" w:unhideWhenUsed="0"/>
+    <w:lsdException w:name="Medium Grid 1" w:semiHidden="0" w:uiPriority="67" w:unhideWhenUsed="0"/>
+    <w:lsdException w:name="Medium Grid 2" w:semiHidden="0" w:uiPriority="68" w:unhideWhenUsed="0"/>
+    <w:lsdException w:name="Medium Grid 3" w:semiHidden="0" w:uiPriority="69" w:unhideWhenUsed="0"/>
+    <w:lsdException w:name="Dark List" w:semiHidden="0" w:uiPriority="70" w:unhideWhenUsed="0"/>
+    <w:lsdException w:name="Colorful Shading" w:semiHidden="0" w:uiPriority="71" w:unhideWhenUsed="0"/>
+    <w:lsdException w:name="Colorful List" w:semiHidden="0" w:uiPriority="72" w:unhideWhenUsed="0"/>
+    <w:lsdException w:name="Colorful Grid" w:semiHidden="0" w:uiPriority="73" w:unhideWhenUsed="0"/>
+    <w:lsdException w:name="Light Shading Accent 1" w:semiHidden="0" w:uiPriority="60" w:unhideWhenUsed="0"/>
+    <w:lsdException w:name="Light List Accent 1" w:semiHidden="0" w:uiPriority="61" w:unhideWhenUsed="0"/>
+    <w:lsdException w:name="Light Grid Accent 1" w:semiHidden="0" w:uiPriority="62" w:unhideWhenUsed="0"/>
+    <w:lsdException w:name="Medium Shading 1 Accent 1" w:semiHidden="0" w:uiPriority="63" w:unhideWhenUsed="0"/>
+    <w:lsdException w:name="Medium Shading 2 Accent 1" w:semiHidden="0" w:uiPriority="64" w:unhideWhenUsed="0"/>
+    <w:lsdException w:name="Medium List 1 Accent 1" w:semiHidden="0" w:uiPriority="65" w:unhideWhenUsed="0"/>
+    <w:lsdException w:name="Revision" w:unhideWhenUsed="0"/>
+    <w:lsdException w:name="List Paragraph" w:semiHidden="0" w:uiPriority="34" w:unhideWhenUsed="0" w:qFormat="1"/>
+    <w:lsdException w:name="Quote" w:semiHidden="0" w:uiPriority="29" w:unhideWhenUsed="0" w:qFormat="1"/>
+    <w:lsdException w:name="Intense Quote" w:semiHidden="0" w:uiPriority="30" w:unhideWhenUsed="0" w:qFormat="1"/>
+    <w:lsdException w:name="Medium List 2 Accent 1" w:semiHidden="0" w:uiPriority="66" w:unhideWhenUsed="0"/>
+    <w:lsdException w:name="Medium Grid 1 Accent 1" w:semiHidden="0" w:uiPriority="67" w:unhideWhenUsed="0"/>
+    <w:lsdException w:name="Medium Grid 2 Accent 1" w:semiHidden="0" w:uiPriority="68" w:unhideWhenUsed="0"/>
+    <w:lsdException w:name="Medium Grid 3 Accent 1" w:semiHidden="0" w:uiPriority="69" w:unhideWhenUsed="0"/>
+    <w:lsdException w:name="Dark List Accent 1" w:semiHidden="0" w:uiPriority="70" w:unhideWhenUsed="0"/>
+    <w:lsdException w:name="Colorful Shading Accent 1" w:semiHidden="0" w:uiPriority="71" w:unhideWhenUsed="0"/>
+    <w:lsdException w:name="Colorful List Accent 1" w:semiHidden="0" w:uiPriority="72" w:unhideWhenUsed="0"/>
+    <w:lsdException w:name="Colorful Grid Accent 1" w:semiHidden="0" w:uiPriority="73" w:unhideWhenUsed="0"/>
+    <w:lsdException w:name="Light Shading Accent 2" w:semiHidden="0" w:uiPriority="60" w:unhideWhenUsed="0"/>
+    <w:lsdException w:name="Light List Accent 2" w:semiHidden="0" w:uiPriority="61" w:unhideWhenUsed="0"/>
+    <w:lsdException w:name="Light Grid Accent 2" w:semiHidden="0" w:uiPriority="62" w:unhideWhenUsed="0"/>
+    <w:lsdException w:name="Medium Shading 1 Accent 2" w:semiHidden="0" w:uiPriority="63" w:unhideWhenUsed="0"/>
+    <w:lsdException w:name="Medium Shading 2 Accent 2" w:semiHidden="0" w:uiPriority="64" w:unhideWhenUsed="0"/>
+    <w:lsdException w:name="Medium List 1 Accent 2" w:semiHidden="0" w:uiPriority="65" w:unhideWhenUsed="0"/>
+    <w:lsdException w:name="Medium List 2 Accent 2" w:semiHidden="0" w:uiPriority="66" w:unhideWhenUsed="0"/>
+    <w:lsdException w:name="Medium Grid 1 Accent 2" w:semiHidden="0" w:uiPriority="67" w:unhideWhenUsed="0"/>
+    <w:lsdException w:name="Medium Grid 2 Accent 2" w:semiHidden="0" w:uiPriority="68" w:unhideWhenUsed="0"/>
+    <w:lsdException w:name="Medium Grid 3 Accent 2" w:semiHidden="0" w:uiPriority="69" w:unhideWhenUsed="0"/>
+    <w:lsdException w:name="Dark List Accent 2" w:semiHidden="0" w:uiPriority="70" w:unhideWhenUsed="0"/>
+    <w:lsdException w:name="Colorful Shading Accent 2" w:semiHidden="0" w:uiPriority="71" w:unhideWhenUsed="0"/>
+    <w:lsdException w:name="Colorful List Accent 2" w:semiHidden="0" w:uiPriority="72" w:unhideWhenUsed="0"/>
+    <w:lsdException w:name="Colorful Grid Accent 2" w:semiHidden="0" w:uiPriority="73" w:unhideWhenUsed="0"/>
+    <w:lsdException w:name="Light Shading Accent 3" w:semiHidden="0" w:uiPriority="60" w:unhideWhenUsed="0"/>
+    <w:lsdException w:name="Light List Accent 3" w:semiHidden="0" w:uiPriority="61" w:unhideWhenUsed="0"/>
+    <w:lsdException w:name="Light Grid Accent 3" w:semiHidden="0" w:uiPriority="62" w:unhideWhenUsed="0"/>
+    <w:lsdException w:name="Medium Shading 1 Accent 3" w:semiHidden="0" w:uiPriority="63" w:unhideWhenUsed="0"/>
+    <w:lsdException w:name="Medium Shading 2 Accent 3" w:semiHidden="0" w:uiPriority="64" w:unhideWhenUsed="0"/>
+    <w:lsdException w:name="Medium List 1 Accent 3" w:semiHidden="0" w:uiPriority="65" w:unhideWhenUsed="0"/>
+    <w:lsdException w:name="Medium List 2 Accent 3" w:semiHidden="0" w:uiPriority="66" w:unhideWhenUsed="0"/>
+    <w:lsdException w:name="Medium Grid 1 Accent 3" w:semiHidden="0" w:uiPriority="67" w:unhideWhenUsed="0"/>
+    <w:lsdException w:name="Medium Grid 2 Accent 3" w:semiHidden="0" w:uiPriority="68" w:unhideWhenUsed="0"/>
+    <w:lsdException w:name="Medium Grid 3 Accent 3" w:semiHidden="0" w:uiPriority="69" w:unhideWhenUsed="0"/>
+    <w:lsdException w:name="Dark List Accent 3" w:semiHidden="0" w:uiPriority="70" w:unhideWhenUsed="0"/>
+    <w:lsdException w:name="Colorful Shading Accent 3" w:semiHidden="0" w:uiPriority="71" w:unhideWhenUsed="0"/>
+    <w:lsdException w:name="Colorful List Accent 3" w:semiHidden="0" w:uiPriority="72" w:unhideWhenUsed="0"/>
+    <w:lsdException w:name="Colorful Grid Accent 3" w:semiHidden="0" w:uiPriority="73" w:unhideWhenUsed="0"/>
+    <w:lsdException w:name="Light Shading Accent 4" w:semiHidden="0" w:uiPriority="60" w:unhideWhenUsed="0"/>
+    <w:lsdException w:name="Light List Accent 4" w:semiHidden="0" w:uiPriority="61" w:unhideWhenUsed="0"/>
+    <w:lsdException w:name="Light Grid Accent 4" w:semiHidden="0" w:uiPriority="62" w:unhideWhenUsed="0"/>
+    <w:lsdException w:name="Medium Shading 1 Accent 4" w:semiHidden="0" w:uiPriority="63" w:unhideWhenUsed="0"/>
+    <w:lsdException w:name="Medium Shading 2 Accent 4" w:semiHidden="0" w:uiPriority="64" w:unhideWhenUsed="0"/>
+    <w:lsdException w:name="Medium List 1 Accent 4" w:semiHidden="0" w:uiPriority="65" w:unhideWhenUsed="0"/>
+    <w:lsdException w:name="Medium List 2 Accent 4" w:semiHidden="0" w:uiPriority="66" w:unhideWhenUsed="0"/>
+    <w:lsdException w:name="Medium Grid 1 Accent 4" w:semiHidden="0" w:uiPriority="67" w:unhideWhenUsed="0"/>
+    <w:lsdException w:name="Medium Grid 2 Accent 4" w:semiHidden="0" w:uiPriority="68" w:unhideWhenUsed="0"/>
+    <w:lsdException w:name="Medium Grid 3 Accent 4" w:semiHidden="0" w:uiPriority="69" w:unhideWhenUsed="0"/>
+    <w:lsdException w:name="Dark List Accent 4" w:semiHidden="0" w:uiPriority="70" w:unhideWhenUsed="0"/>
+    <w:lsdException w:name="Colorful Shading Accent 4" w:semiHidden="0" w:uiPriority="71" w:unhideWhenUsed="0"/>
+    <w:lsdException w:name="Colorful List Accent 4" w:semiHidden="0" w:uiPriority="72" w:unhideWhenUsed="0"/>
+    <w:lsdException w:name="Colorful Grid Accent 4" w:semiHidden="0" w:uiPriority="73" w:unhideWhenUsed="0"/>
+    <w:lsdException w:name="Light Shading Accent 5" w:semiHidden="0" w:uiPriority="60" w:unhideWhenUsed="0"/>
+    <w:lsdException w:name="Light List Accent 5" w:semiHidden="0" w:uiPriority="61" w:unhideWhenUsed="0"/>
+    <w:lsdException w:name="Light Grid Accent 5" w:semiHidden="0" w:uiPriority="62" w:unhideWhenUsed="0"/>
+    <w:lsdException w:name="Medium Shading 1 Accent 5" w:semiHidden="0" w:uiPriority="63" w:unhideWhenUsed="0"/>
+    <w:lsdException w:name="Medium Shading 2 Accent 5" w:semiHidden="0" w:uiPriority="64" w:unhideWhenUsed="0"/>
+    <w:lsdException w:name="Medium List 1 Accent 5" w:semiHidden="0" w:uiPriority="65" w:unhideWhenUsed="0"/>
+    <w:lsdException w:name="Medium List 2 Accent 5" w:semiHidden="0" w:uiPriority="66" w:unhideWhenUsed="0"/>
+    <w:lsdException w:name="Medium Grid 1 Accent 5" w:semiHidden="0" w:uiPriority="67" w:unhideWhenUsed="0"/>
+    <w:lsdException w:name="Medium Grid 2 Accent 5" w:semiHidden="0" w:uiPriority="68" w:unhideWhenUsed="0"/>
+    <w:lsdException w:name="Medium Grid 3 Accent 5" w:semiHidden="0" w:uiPriority="69" w:unhideWhenUsed="0"/>
+    <w:lsdException w:name="Dark List Accent 5" w:semiHidden="0" w:uiPriority="70" w:unhideWhenUsed="0"/>
+    <w:lsdException w:name="Colorful Shading Accent 5" w:semiHidden="0" w:uiPriority="71" w:unhideWhenUsed="0"/>
+    <w:lsdException w:name="Colorful List Accent 5" w:semiHidden="0" w:uiPriority="72" w:unhideWhenUsed="0"/>
+    <w:lsdException w:name="Colorful Grid Accent 5" w:semiHidden="0" w:uiPriority="73" w:unhideWhenUsed="0"/>
+    <w:lsdException w:name="Light Shading Accent 6" w:semiHidden="0" w:uiPriority="60" w:unhideWhenUsed="0"/>
+    <w:lsdException w:name="Light List Accent 6" w:semiHidden="0" w:uiPriority="61" w:unhideWhenUsed="0"/>
+    <w:lsdException w:name="Light Grid Accent 6" w:semiHidden="0" w:uiPriority="62" w:unhideWhenUsed="0"/>
+    <w:lsdException w:name="Medium Shading 1 Accent 6" w:semiHidden="0" w:uiPriority="63" w:unhideWhenUsed="0"/>
+    <w:lsdException w:name="Medium Shading 2 Accent 6" w:semiHidden="0" w:uiPriority="64" w:unhideWhenUsed="0"/>
+    <w:lsdException w:name="Medium List 1 Accent 6" w:semiHidden="0" w:uiPriority="65" w:unhideWhenUsed="0"/>
+    <w:lsdException w:name="Medium List 2 Accent 6" w:semiHidden="0" w:uiPriority="66" w:unhideWhenUsed="0"/>
+    <w:lsdException w:name="Medium Grid 1 Accent 6" w:semiHidden="0" w:uiPriority="67" w:unhideWhenUsed="0"/>
+    <w:lsdException w:name="Medium Grid 2 Accent 6" w:semiHidden="0" w:uiPriority="68" w:unhideWhenUsed="0"/>
+    <w:lsdException w:name="Medium Grid 3 Accent 6" w:semiHidden="0" w:uiPriority="69" w:unhideWhenUsed="0"/>
+    <w:lsdException w:name="Dark List Accent 6" w:semiHidden="0" w:uiPriority="70" w:unhideWhenUsed="0"/>
+    <w:lsdException w:name="Colorful Shading Accent 6" w:semiHidden="0" w:uiPriority="71" w:unhideWhenUsed="0"/>
+    <w:lsdException w:name="Colorful List Accent 6" w:semiHidden="0" w:uiPriority="72" w:unhideWhenUsed="0"/>
+    <w:lsdException w:name="Colorful Grid Accent 6" w:semiHidden="0" w:uiPriority="73" w:unhideWhenUsed="0"/>
+    <w:lsdException w:name="Subtle Emphasis" w:semiHidden="0" w:uiPriority="19" w:unhideWhenUsed="0" w:qFormat="1"/>
+    <w:lsdException w:name="Intense Emphasis" w:semiHidden="0" w:uiPriority="21" w:unhideWhenUsed="0" w:qFormat="1"/>
+    <w:lsdException w:name="Subtle Reference" w:semiHidden="0" w:uiPriority="31" w:unhideWhenUsed="0" w:qFormat="1"/>
+    <w:lsdException w:name="Intense Reference" w:semiHidden="0" w:uiPriority="32" w:unhideWhenUsed="0" w:qFormat="1"/>
+    <w:lsdException w:name="Book Title" w:semiHidden="0" w:uiPriority="33" w:unhideWhenUsed="0" w:qFormat="1"/>
+    <w:lsdException w:name="Bibliography" w:uiPriority="37"/>
+    <w:lsdException w:name="TOC Heading" w:uiPriority="39" w:qFormat="1"/>
   </w:latentStyles>
   <w:style w:type="paragraph" w:default="1" w:styleId="Standard">
     <w:name w:val="Normal"/>
@@ -3892,7 +3619,7 @@
       <w:lang w:eastAsia="zh-CN" w:bidi="hi-IN"/>
     </w:rPr>
   </w:style>
-  <w:style w:type="character" w:styleId="NichtaufgelsteErwhnung">
+  <w:style w:type="character" w:customStyle="1" w:styleId="UnresolvedMention">
     <w:name w:val="Unresolved Mention"/>
     <w:basedOn w:val="Absatz-Standardschriftart"/>
     <w:uiPriority w:val="99"/>
@@ -3902,6 +3629,517 @@
     <w:rPr>
       <w:color w:val="808080"/>
       <w:shd w:val="clear" w:color="auto" w:fill="E6E6E6"/>
+    </w:rPr>
+  </w:style>
+  <w:style w:type="paragraph" w:styleId="Sprechblasentext">
+    <w:name w:val="Balloon Text"/>
+    <w:basedOn w:val="Standard"/>
+    <w:link w:val="SprechblasentextZchn"/>
+    <w:uiPriority w:val="99"/>
+    <w:semiHidden/>
+    <w:unhideWhenUsed/>
+    <w:rsid w:val="006110CE"/>
+    <w:pPr>
+      <w:spacing w:after="0" w:line="240" w:lineRule="auto"/>
+    </w:pPr>
+    <w:rPr>
+      <w:rFonts w:ascii="Tahoma" w:hAnsi="Tahoma" w:cs="Tahoma"/>
+      <w:sz w:val="16"/>
+      <w:szCs w:val="16"/>
+    </w:rPr>
+  </w:style>
+  <w:style w:type="character" w:customStyle="1" w:styleId="SprechblasentextZchn">
+    <w:name w:val="Sprechblasentext Zchn"/>
+    <w:basedOn w:val="Absatz-Standardschriftart"/>
+    <w:link w:val="Sprechblasentext"/>
+    <w:uiPriority w:val="99"/>
+    <w:semiHidden/>
+    <w:rsid w:val="006110CE"/>
+    <w:rPr>
+      <w:rFonts w:ascii="Tahoma" w:hAnsi="Tahoma" w:cs="Tahoma"/>
+      <w:sz w:val="16"/>
+      <w:szCs w:val="16"/>
+    </w:rPr>
+  </w:style>
+</w:styles>
+</file>
+
+<file path=word/stylesWithEffects.xml><?xml version="1.0" encoding="utf-8"?>
+<w:styles xmlns:wpc="http://schemas.microsoft.com/office/word/2010/wordprocessingCanvas" xmlns:mc="http://schemas.openxmlformats.org/markup-compatibility/2006" xmlns:o="urn:schemas-microsoft-com:office:office" xmlns:r="http://schemas.openxmlformats.org/officeDocument/2006/relationships" xmlns:m="http://schemas.openxmlformats.org/officeDocument/2006/math" xmlns:v="urn:schemas-microsoft-com:vml" xmlns:wp14="http://schemas.microsoft.com/office/word/2010/wordprocessingDrawing" xmlns:wp="http://schemas.openxmlformats.org/drawingml/2006/wordprocessingDrawing" xmlns:w10="urn:schemas-microsoft-com:office:word" xmlns:w="http://schemas.openxmlformats.org/wordprocessingml/2006/main" xmlns:w14="http://schemas.microsoft.com/office/word/2010/wordml" xmlns:wpg="http://schemas.microsoft.com/office/word/2010/wordprocessingGroup" xmlns:wpi="http://schemas.microsoft.com/office/word/2010/wordprocessingInk" xmlns:wne="http://schemas.microsoft.com/office/word/2006/wordml" xmlns:wps="http://schemas.microsoft.com/office/word/2010/wordprocessingShape" mc:Ignorable="w14 wp14">
+  <w:docDefaults>
+    <w:rPrDefault>
+      <w:rPr>
+        <w:rFonts w:asciiTheme="minorHAnsi" w:eastAsiaTheme="minorHAnsi" w:hAnsiTheme="minorHAnsi" w:cstheme="minorBidi"/>
+        <w:sz w:val="22"/>
+        <w:szCs w:val="22"/>
+        <w:lang w:val="de-DE" w:eastAsia="en-US" w:bidi="ar-SA"/>
+      </w:rPr>
+    </w:rPrDefault>
+    <w:pPrDefault>
+      <w:pPr>
+        <w:spacing w:after="160" w:line="259" w:lineRule="auto"/>
+      </w:pPr>
+    </w:pPrDefault>
+  </w:docDefaults>
+  <w:latentStyles w:defLockedState="0" w:defUIPriority="99" w:defSemiHidden="1" w:defUnhideWhenUsed="1" w:defQFormat="0" w:count="267">
+    <w:lsdException w:name="Normal" w:semiHidden="0" w:uiPriority="0" w:unhideWhenUsed="0" w:qFormat="1"/>
+    <w:lsdException w:name="heading 1" w:semiHidden="0" w:uiPriority="9" w:unhideWhenUsed="0" w:qFormat="1"/>
+    <w:lsdException w:name="heading 2" w:uiPriority="9" w:qFormat="1"/>
+    <w:lsdException w:name="heading 3" w:uiPriority="9" w:qFormat="1"/>
+    <w:lsdException w:name="heading 4" w:uiPriority="9" w:qFormat="1"/>
+    <w:lsdException w:name="heading 5" w:uiPriority="9" w:qFormat="1"/>
+    <w:lsdException w:name="heading 6" w:uiPriority="9" w:qFormat="1"/>
+    <w:lsdException w:name="heading 7" w:uiPriority="9" w:qFormat="1"/>
+    <w:lsdException w:name="heading 8" w:uiPriority="9" w:qFormat="1"/>
+    <w:lsdException w:name="heading 9" w:uiPriority="9" w:qFormat="1"/>
+    <w:lsdException w:name="toc 1" w:uiPriority="39"/>
+    <w:lsdException w:name="toc 2" w:uiPriority="39"/>
+    <w:lsdException w:name="toc 3" w:uiPriority="39"/>
+    <w:lsdException w:name="toc 4" w:uiPriority="39"/>
+    <w:lsdException w:name="toc 5" w:uiPriority="39"/>
+    <w:lsdException w:name="toc 6" w:uiPriority="39"/>
+    <w:lsdException w:name="toc 7" w:uiPriority="39"/>
+    <w:lsdException w:name="toc 8" w:uiPriority="39"/>
+    <w:lsdException w:name="toc 9" w:uiPriority="39"/>
+    <w:lsdException w:name="caption" w:uiPriority="35" w:qFormat="1"/>
+    <w:lsdException w:name="Title" w:semiHidden="0" w:uiPriority="10" w:unhideWhenUsed="0" w:qFormat="1"/>
+    <w:lsdException w:name="Default Paragraph Font" w:uiPriority="1"/>
+    <w:lsdException w:name="Subtitle" w:semiHidden="0" w:uiPriority="11" w:unhideWhenUsed="0" w:qFormat="1"/>
+    <w:lsdException w:name="Strong" w:semiHidden="0" w:uiPriority="22" w:unhideWhenUsed="0" w:qFormat="1"/>
+    <w:lsdException w:name="Emphasis" w:semiHidden="0" w:uiPriority="20" w:unhideWhenUsed="0" w:qFormat="1"/>
+    <w:lsdException w:name="Table Grid" w:semiHidden="0" w:uiPriority="39" w:unhideWhenUsed="0"/>
+    <w:lsdException w:name="Placeholder Text" w:unhideWhenUsed="0"/>
+    <w:lsdException w:name="No Spacing" w:semiHidden="0" w:uiPriority="1" w:unhideWhenUsed="0" w:qFormat="1"/>
+    <w:lsdException w:name="Light Shading" w:semiHidden="0" w:uiPriority="60" w:unhideWhenUsed="0"/>
+    <w:lsdException w:name="Light List" w:semiHidden="0" w:uiPriority="61" w:unhideWhenUsed="0"/>
+    <w:lsdException w:name="Light Grid" w:semiHidden="0" w:uiPriority="62" w:unhideWhenUsed="0"/>
+    <w:lsdException w:name="Medium Shading 1" w:semiHidden="0" w:uiPriority="63" w:unhideWhenUsed="0"/>
+    <w:lsdException w:name="Medium Shading 2" w:semiHidden="0" w:uiPriority="64" w:unhideWhenUsed="0"/>
+    <w:lsdException w:name="Medium List 1" w:semiHidden="0" w:uiPriority="65" w:unhideWhenUsed="0"/>
+    <w:lsdException w:name="Medium List 2" w:semiHidden="0" w:uiPriority="66" w:unhideWhenUsed="0"/>
+    <w:lsdException w:name="Medium Grid 1" w:semiHidden="0" w:uiPriority="67" w:unhideWhenUsed="0"/>
+    <w:lsdException w:name="Medium Grid 2" w:semiHidden="0" w:uiPriority="68" w:unhideWhenUsed="0"/>
+    <w:lsdException w:name="Medium Grid 3" w:semiHidden="0" w:uiPriority="69" w:unhideWhenUsed="0"/>
+    <w:lsdException w:name="Dark List" w:semiHidden="0" w:uiPriority="70" w:unhideWhenUsed="0"/>
+    <w:lsdException w:name="Colorful Shading" w:semiHidden="0" w:uiPriority="71" w:unhideWhenUsed="0"/>
+    <w:lsdException w:name="Colorful List" w:semiHidden="0" w:uiPriority="72" w:unhideWhenUsed="0"/>
+    <w:lsdException w:name="Colorful Grid" w:semiHidden="0" w:uiPriority="73" w:unhideWhenUsed="0"/>
+    <w:lsdException w:name="Light Shading Accent 1" w:semiHidden="0" w:uiPriority="60" w:unhideWhenUsed="0"/>
+    <w:lsdException w:name="Light List Accent 1" w:semiHidden="0" w:uiPriority="61" w:unhideWhenUsed="0"/>
+    <w:lsdException w:name="Light Grid Accent 1" w:semiHidden="0" w:uiPriority="62" w:unhideWhenUsed="0"/>
+    <w:lsdException w:name="Medium Shading 1 Accent 1" w:semiHidden="0" w:uiPriority="63" w:unhideWhenUsed="0"/>
+    <w:lsdException w:name="Medium Shading 2 Accent 1" w:semiHidden="0" w:uiPriority="64" w:unhideWhenUsed="0"/>
+    <w:lsdException w:name="Medium List 1 Accent 1" w:semiHidden="0" w:uiPriority="65" w:unhideWhenUsed="0"/>
+    <w:lsdException w:name="Revision" w:unhideWhenUsed="0"/>
+    <w:lsdException w:name="List Paragraph" w:semiHidden="0" w:uiPriority="34" w:unhideWhenUsed="0" w:qFormat="1"/>
+    <w:lsdException w:name="Quote" w:semiHidden="0" w:uiPriority="29" w:unhideWhenUsed="0" w:qFormat="1"/>
+    <w:lsdException w:name="Intense Quote" w:semiHidden="0" w:uiPriority="30" w:unhideWhenUsed="0" w:qFormat="1"/>
+    <w:lsdException w:name="Medium List 2 Accent 1" w:semiHidden="0" w:uiPriority="66" w:unhideWhenUsed="0"/>
+    <w:lsdException w:name="Medium Grid 1 Accent 1" w:semiHidden="0" w:uiPriority="67" w:unhideWhenUsed="0"/>
+    <w:lsdException w:name="Medium Grid 2 Accent 1" w:semiHidden="0" w:uiPriority="68" w:unhideWhenUsed="0"/>
+    <w:lsdException w:name="Medium Grid 3 Accent 1" w:semiHidden="0" w:uiPriority="69" w:unhideWhenUsed="0"/>
+    <w:lsdException w:name="Dark List Accent 1" w:semiHidden="0" w:uiPriority="70" w:unhideWhenUsed="0"/>
+    <w:lsdException w:name="Colorful Shading Accent 1" w:semiHidden="0" w:uiPriority="71" w:unhideWhenUsed="0"/>
+    <w:lsdException w:name="Colorful List Accent 1" w:semiHidden="0" w:uiPriority="72" w:unhideWhenUsed="0"/>
+    <w:lsdException w:name="Colorful Grid Accent 1" w:semiHidden="0" w:uiPriority="73" w:unhideWhenUsed="0"/>
+    <w:lsdException w:name="Light Shading Accent 2" w:semiHidden="0" w:uiPriority="60" w:unhideWhenUsed="0"/>
+    <w:lsdException w:name="Light List Accent 2" w:semiHidden="0" w:uiPriority="61" w:unhideWhenUsed="0"/>
+    <w:lsdException w:name="Light Grid Accent 2" w:semiHidden="0" w:uiPriority="62" w:unhideWhenUsed="0"/>
+    <w:lsdException w:name="Medium Shading 1 Accent 2" w:semiHidden="0" w:uiPriority="63" w:unhideWhenUsed="0"/>
+    <w:lsdException w:name="Medium Shading 2 Accent 2" w:semiHidden="0" w:uiPriority="64" w:unhideWhenUsed="0"/>
+    <w:lsdException w:name="Medium List 1 Accent 2" w:semiHidden="0" w:uiPriority="65" w:unhideWhenUsed="0"/>
+    <w:lsdException w:name="Medium List 2 Accent 2" w:semiHidden="0" w:uiPriority="66" w:unhideWhenUsed="0"/>
+    <w:lsdException w:name="Medium Grid 1 Accent 2" w:semiHidden="0" w:uiPriority="67" w:unhideWhenUsed="0"/>
+    <w:lsdException w:name="Medium Grid 2 Accent 2" w:semiHidden="0" w:uiPriority="68" w:unhideWhenUsed="0"/>
+    <w:lsdException w:name="Medium Grid 3 Accent 2" w:semiHidden="0" w:uiPriority="69" w:unhideWhenUsed="0"/>
+    <w:lsdException w:name="Dark List Accent 2" w:semiHidden="0" w:uiPriority="70" w:unhideWhenUsed="0"/>
+    <w:lsdException w:name="Colorful Shading Accent 2" w:semiHidden="0" w:uiPriority="71" w:unhideWhenUsed="0"/>
+    <w:lsdException w:name="Colorful List Accent 2" w:semiHidden="0" w:uiPriority="72" w:unhideWhenUsed="0"/>
+    <w:lsdException w:name="Colorful Grid Accent 2" w:semiHidden="0" w:uiPriority="73" w:unhideWhenUsed="0"/>
+    <w:lsdException w:name="Light Shading Accent 3" w:semiHidden="0" w:uiPriority="60" w:unhideWhenUsed="0"/>
+    <w:lsdException w:name="Light List Accent 3" w:semiHidden="0" w:uiPriority="61" w:unhideWhenUsed="0"/>
+    <w:lsdException w:name="Light Grid Accent 3" w:semiHidden="0" w:uiPriority="62" w:unhideWhenUsed="0"/>
+    <w:lsdException w:name="Medium Shading 1 Accent 3" w:semiHidden="0" w:uiPriority="63" w:unhideWhenUsed="0"/>
+    <w:lsdException w:name="Medium Shading 2 Accent 3" w:semiHidden="0" w:uiPriority="64" w:unhideWhenUsed="0"/>
+    <w:lsdException w:name="Medium List 1 Accent 3" w:semiHidden="0" w:uiPriority="65" w:unhideWhenUsed="0"/>
+    <w:lsdException w:name="Medium List 2 Accent 3" w:semiHidden="0" w:uiPriority="66" w:unhideWhenUsed="0"/>
+    <w:lsdException w:name="Medium Grid 1 Accent 3" w:semiHidden="0" w:uiPriority="67" w:unhideWhenUsed="0"/>
+    <w:lsdException w:name="Medium Grid 2 Accent 3" w:semiHidden="0" w:uiPriority="68" w:unhideWhenUsed="0"/>
+    <w:lsdException w:name="Medium Grid 3 Accent 3" w:semiHidden="0" w:uiPriority="69" w:unhideWhenUsed="0"/>
+    <w:lsdException w:name="Dark List Accent 3" w:semiHidden="0" w:uiPriority="70" w:unhideWhenUsed="0"/>
+    <w:lsdException w:name="Colorful Shading Accent 3" w:semiHidden="0" w:uiPriority="71" w:unhideWhenUsed="0"/>
+    <w:lsdException w:name="Colorful List Accent 3" w:semiHidden="0" w:uiPriority="72" w:unhideWhenUsed="0"/>
+    <w:lsdException w:name="Colorful Grid Accent 3" w:semiHidden="0" w:uiPriority="73" w:unhideWhenUsed="0"/>
+    <w:lsdException w:name="Light Shading Accent 4" w:semiHidden="0" w:uiPriority="60" w:unhideWhenUsed="0"/>
+    <w:lsdException w:name="Light List Accent 4" w:semiHidden="0" w:uiPriority="61" w:unhideWhenUsed="0"/>
+    <w:lsdException w:name="Light Grid Accent 4" w:semiHidden="0" w:uiPriority="62" w:unhideWhenUsed="0"/>
+    <w:lsdException w:name="Medium Shading 1 Accent 4" w:semiHidden="0" w:uiPriority="63" w:unhideWhenUsed="0"/>
+    <w:lsdException w:name="Medium Shading 2 Accent 4" w:semiHidden="0" w:uiPriority="64" w:unhideWhenUsed="0"/>
+    <w:lsdException w:name="Medium List 1 Accent 4" w:semiHidden="0" w:uiPriority="65" w:unhideWhenUsed="0"/>
+    <w:lsdException w:name="Medium List 2 Accent 4" w:semiHidden="0" w:uiPriority="66" w:unhideWhenUsed="0"/>
+    <w:lsdException w:name="Medium Grid 1 Accent 4" w:semiHidden="0" w:uiPriority="67" w:unhideWhenUsed="0"/>
+    <w:lsdException w:name="Medium Grid 2 Accent 4" w:semiHidden="0" w:uiPriority="68" w:unhideWhenUsed="0"/>
+    <w:lsdException w:name="Medium Grid 3 Accent 4" w:semiHidden="0" w:uiPriority="69" w:unhideWhenUsed="0"/>
+    <w:lsdException w:name="Dark List Accent 4" w:semiHidden="0" w:uiPriority="70" w:unhideWhenUsed="0"/>
+    <w:lsdException w:name="Colorful Shading Accent 4" w:semiHidden="0" w:uiPriority="71" w:unhideWhenUsed="0"/>
+    <w:lsdException w:name="Colorful List Accent 4" w:semiHidden="0" w:uiPriority="72" w:unhideWhenUsed="0"/>
+    <w:lsdException w:name="Colorful Grid Accent 4" w:semiHidden="0" w:uiPriority="73" w:unhideWhenUsed="0"/>
+    <w:lsdException w:name="Light Shading Accent 5" w:semiHidden="0" w:uiPriority="60" w:unhideWhenUsed="0"/>
+    <w:lsdException w:name="Light List Accent 5" w:semiHidden="0" w:uiPriority="61" w:unhideWhenUsed="0"/>
+    <w:lsdException w:name="Light Grid Accent 5" w:semiHidden="0" w:uiPriority="62" w:unhideWhenUsed="0"/>
+    <w:lsdException w:name="Medium Shading 1 Accent 5" w:semiHidden="0" w:uiPriority="63" w:unhideWhenUsed="0"/>
+    <w:lsdException w:name="Medium Shading 2 Accent 5" w:semiHidden="0" w:uiPriority="64" w:unhideWhenUsed="0"/>
+    <w:lsdException w:name="Medium List 1 Accent 5" w:semiHidden="0" w:uiPriority="65" w:unhideWhenUsed="0"/>
+    <w:lsdException w:name="Medium List 2 Accent 5" w:semiHidden="0" w:uiPriority="66" w:unhideWhenUsed="0"/>
+    <w:lsdException w:name="Medium Grid 1 Accent 5" w:semiHidden="0" w:uiPriority="67" w:unhideWhenUsed="0"/>
+    <w:lsdException w:name="Medium Grid 2 Accent 5" w:semiHidden="0" w:uiPriority="68" w:unhideWhenUsed="0"/>
+    <w:lsdException w:name="Medium Grid 3 Accent 5" w:semiHidden="0" w:uiPriority="69" w:unhideWhenUsed="0"/>
+    <w:lsdException w:name="Dark List Accent 5" w:semiHidden="0" w:uiPriority="70" w:unhideWhenUsed="0"/>
+    <w:lsdException w:name="Colorful Shading Accent 5" w:semiHidden="0" w:uiPriority="71" w:unhideWhenUsed="0"/>
+    <w:lsdException w:name="Colorful List Accent 5" w:semiHidden="0" w:uiPriority="72" w:unhideWhenUsed="0"/>
+    <w:lsdException w:name="Colorful Grid Accent 5" w:semiHidden="0" w:uiPriority="73" w:unhideWhenUsed="0"/>
+    <w:lsdException w:name="Light Shading Accent 6" w:semiHidden="0" w:uiPriority="60" w:unhideWhenUsed="0"/>
+    <w:lsdException w:name="Light List Accent 6" w:semiHidden="0" w:uiPriority="61" w:unhideWhenUsed="0"/>
+    <w:lsdException w:name="Light Grid Accent 6" w:semiHidden="0" w:uiPriority="62" w:unhideWhenUsed="0"/>
+    <w:lsdException w:name="Medium Shading 1 Accent 6" w:semiHidden="0" w:uiPriority="63" w:unhideWhenUsed="0"/>
+    <w:lsdException w:name="Medium Shading 2 Accent 6" w:semiHidden="0" w:uiPriority="64" w:unhideWhenUsed="0"/>
+    <w:lsdException w:name="Medium List 1 Accent 6" w:semiHidden="0" w:uiPriority="65" w:unhideWhenUsed="0"/>
+    <w:lsdException w:name="Medium List 2 Accent 6" w:semiHidden="0" w:uiPriority="66" w:unhideWhenUsed="0"/>
+    <w:lsdException w:name="Medium Grid 1 Accent 6" w:semiHidden="0" w:uiPriority="67" w:unhideWhenUsed="0"/>
+    <w:lsdException w:name="Medium Grid 2 Accent 6" w:semiHidden="0" w:uiPriority="68" w:unhideWhenUsed="0"/>
+    <w:lsdException w:name="Medium Grid 3 Accent 6" w:semiHidden="0" w:uiPriority="69" w:unhideWhenUsed="0"/>
+    <w:lsdException w:name="Dark List Accent 6" w:semiHidden="0" w:uiPriority="70" w:unhideWhenUsed="0"/>
+    <w:lsdException w:name="Colorful Shading Accent 6" w:semiHidden="0" w:uiPriority="71" w:unhideWhenUsed="0"/>
+    <w:lsdException w:name="Colorful List Accent 6" w:semiHidden="0" w:uiPriority="72" w:unhideWhenUsed="0"/>
+    <w:lsdException w:name="Colorful Grid Accent 6" w:semiHidden="0" w:uiPriority="73" w:unhideWhenUsed="0"/>
+    <w:lsdException w:name="Subtle Emphasis" w:semiHidden="0" w:uiPriority="19" w:unhideWhenUsed="0" w:qFormat="1"/>
+    <w:lsdException w:name="Intense Emphasis" w:semiHidden="0" w:uiPriority="21" w:unhideWhenUsed="0" w:qFormat="1"/>
+    <w:lsdException w:name="Subtle Reference" w:semiHidden="0" w:uiPriority="31" w:unhideWhenUsed="0" w:qFormat="1"/>
+    <w:lsdException w:name="Intense Reference" w:semiHidden="0" w:uiPriority="32" w:unhideWhenUsed="0" w:qFormat="1"/>
+    <w:lsdException w:name="Book Title" w:semiHidden="0" w:uiPriority="33" w:unhideWhenUsed="0" w:qFormat="1"/>
+    <w:lsdException w:name="Bibliography" w:uiPriority="37"/>
+    <w:lsdException w:name="TOC Heading" w:uiPriority="39" w:qFormat="1"/>
+  </w:latentStyles>
+  <w:style w:type="paragraph" w:default="1" w:styleId="Standard">
+    <w:name w:val="Normal"/>
+    <w:qFormat/>
+  </w:style>
+  <w:style w:type="paragraph" w:styleId="berschrift1">
+    <w:name w:val="heading 1"/>
+    <w:basedOn w:val="Standard"/>
+    <w:next w:val="Standard"/>
+    <w:link w:val="berschrift1Zchn"/>
+    <w:uiPriority w:val="9"/>
+    <w:qFormat/>
+    <w:rsid w:val="00A94F2E"/>
+    <w:pPr>
+      <w:keepNext/>
+      <w:keepLines/>
+      <w:spacing w:before="240" w:after="0"/>
+      <w:outlineLvl w:val="0"/>
+    </w:pPr>
+    <w:rPr>
+      <w:rFonts w:asciiTheme="majorHAnsi" w:eastAsiaTheme="majorEastAsia" w:hAnsiTheme="majorHAnsi" w:cstheme="majorBidi"/>
+      <w:color w:val="2F5496" w:themeColor="accent1" w:themeShade="BF"/>
+      <w:sz w:val="32"/>
+      <w:szCs w:val="32"/>
+    </w:rPr>
+  </w:style>
+  <w:style w:type="paragraph" w:styleId="berschrift2">
+    <w:name w:val="heading 2"/>
+    <w:basedOn w:val="Standard"/>
+    <w:next w:val="Standard"/>
+    <w:link w:val="berschrift2Zchn"/>
+    <w:uiPriority w:val="9"/>
+    <w:unhideWhenUsed/>
+    <w:qFormat/>
+    <w:rsid w:val="00A94F2E"/>
+    <w:pPr>
+      <w:keepNext/>
+      <w:keepLines/>
+      <w:spacing w:before="40" w:after="0"/>
+      <w:outlineLvl w:val="1"/>
+    </w:pPr>
+    <w:rPr>
+      <w:rFonts w:asciiTheme="majorHAnsi" w:eastAsiaTheme="majorEastAsia" w:hAnsiTheme="majorHAnsi" w:cstheme="majorBidi"/>
+      <w:color w:val="2F5496" w:themeColor="accent1" w:themeShade="BF"/>
+      <w:sz w:val="26"/>
+      <w:szCs w:val="26"/>
+    </w:rPr>
+  </w:style>
+  <w:style w:type="paragraph" w:styleId="berschrift3">
+    <w:name w:val="heading 3"/>
+    <w:basedOn w:val="Standard"/>
+    <w:next w:val="Standard"/>
+    <w:link w:val="berschrift3Zchn"/>
+    <w:uiPriority w:val="9"/>
+    <w:unhideWhenUsed/>
+    <w:qFormat/>
+    <w:rsid w:val="004A4D8E"/>
+    <w:pPr>
+      <w:keepNext/>
+      <w:keepLines/>
+      <w:spacing w:before="40" w:after="0"/>
+      <w:outlineLvl w:val="2"/>
+    </w:pPr>
+    <w:rPr>
+      <w:rFonts w:asciiTheme="majorHAnsi" w:eastAsiaTheme="majorEastAsia" w:hAnsiTheme="majorHAnsi" w:cstheme="majorBidi"/>
+      <w:color w:val="1F3763" w:themeColor="accent1" w:themeShade="7F"/>
+      <w:sz w:val="24"/>
+      <w:szCs w:val="24"/>
+    </w:rPr>
+  </w:style>
+  <w:style w:type="character" w:default="1" w:styleId="Absatz-Standardschriftart">
+    <w:name w:val="Default Paragraph Font"/>
+    <w:uiPriority w:val="1"/>
+    <w:semiHidden/>
+    <w:unhideWhenUsed/>
+  </w:style>
+  <w:style w:type="table" w:default="1" w:styleId="NormaleTabelle">
+    <w:name w:val="Normal Table"/>
+    <w:uiPriority w:val="99"/>
+    <w:semiHidden/>
+    <w:unhideWhenUsed/>
+    <w:tblPr>
+      <w:tblInd w:w="0" w:type="dxa"/>
+      <w:tblCellMar>
+        <w:top w:w="0" w:type="dxa"/>
+        <w:left w:w="108" w:type="dxa"/>
+        <w:bottom w:w="0" w:type="dxa"/>
+        <w:right w:w="108" w:type="dxa"/>
+      </w:tblCellMar>
+    </w:tblPr>
+  </w:style>
+  <w:style w:type="numbering" w:default="1" w:styleId="KeineListe">
+    <w:name w:val="No List"/>
+    <w:uiPriority w:val="99"/>
+    <w:semiHidden/>
+    <w:unhideWhenUsed/>
+  </w:style>
+  <w:style w:type="paragraph" w:styleId="Titel">
+    <w:name w:val="Title"/>
+    <w:basedOn w:val="Standard"/>
+    <w:next w:val="Standard"/>
+    <w:link w:val="TitelZchn"/>
+    <w:uiPriority w:val="10"/>
+    <w:qFormat/>
+    <w:rsid w:val="00A94F2E"/>
+    <w:pPr>
+      <w:spacing w:after="0" w:line="240" w:lineRule="auto"/>
+      <w:contextualSpacing/>
+    </w:pPr>
+    <w:rPr>
+      <w:rFonts w:asciiTheme="majorHAnsi" w:eastAsiaTheme="majorEastAsia" w:hAnsiTheme="majorHAnsi" w:cstheme="majorBidi"/>
+      <w:spacing w:val="-10"/>
+      <w:kern w:val="28"/>
+      <w:sz w:val="56"/>
+      <w:szCs w:val="56"/>
+    </w:rPr>
+  </w:style>
+  <w:style w:type="character" w:customStyle="1" w:styleId="TitelZchn">
+    <w:name w:val="Titel Zchn"/>
+    <w:basedOn w:val="Absatz-Standardschriftart"/>
+    <w:link w:val="Titel"/>
+    <w:uiPriority w:val="10"/>
+    <w:rsid w:val="00A94F2E"/>
+    <w:rPr>
+      <w:rFonts w:asciiTheme="majorHAnsi" w:eastAsiaTheme="majorEastAsia" w:hAnsiTheme="majorHAnsi" w:cstheme="majorBidi"/>
+      <w:spacing w:val="-10"/>
+      <w:kern w:val="28"/>
+      <w:sz w:val="56"/>
+      <w:szCs w:val="56"/>
+    </w:rPr>
+  </w:style>
+  <w:style w:type="character" w:customStyle="1" w:styleId="berschrift2Zchn">
+    <w:name w:val="Überschrift 2 Zchn"/>
+    <w:basedOn w:val="Absatz-Standardschriftart"/>
+    <w:link w:val="berschrift2"/>
+    <w:uiPriority w:val="9"/>
+    <w:rsid w:val="00A94F2E"/>
+    <w:rPr>
+      <w:rFonts w:asciiTheme="majorHAnsi" w:eastAsiaTheme="majorEastAsia" w:hAnsiTheme="majorHAnsi" w:cstheme="majorBidi"/>
+      <w:color w:val="2F5496" w:themeColor="accent1" w:themeShade="BF"/>
+      <w:sz w:val="26"/>
+      <w:szCs w:val="26"/>
+    </w:rPr>
+  </w:style>
+  <w:style w:type="character" w:customStyle="1" w:styleId="berschrift1Zchn">
+    <w:name w:val="Überschrift 1 Zchn"/>
+    <w:basedOn w:val="Absatz-Standardschriftart"/>
+    <w:link w:val="berschrift1"/>
+    <w:uiPriority w:val="9"/>
+    <w:rsid w:val="00A94F2E"/>
+    <w:rPr>
+      <w:rFonts w:asciiTheme="majorHAnsi" w:eastAsiaTheme="majorEastAsia" w:hAnsiTheme="majorHAnsi" w:cstheme="majorBidi"/>
+      <w:color w:val="2F5496" w:themeColor="accent1" w:themeShade="BF"/>
+      <w:sz w:val="32"/>
+      <w:szCs w:val="32"/>
+    </w:rPr>
+  </w:style>
+  <w:style w:type="paragraph" w:styleId="Listenabsatz">
+    <w:name w:val="List Paragraph"/>
+    <w:basedOn w:val="Standard"/>
+    <w:uiPriority w:val="34"/>
+    <w:qFormat/>
+    <w:rsid w:val="00A94F2E"/>
+    <w:pPr>
+      <w:ind w:left="720"/>
+      <w:contextualSpacing/>
+    </w:pPr>
+  </w:style>
+  <w:style w:type="paragraph" w:styleId="Kopfzeile">
+    <w:name w:val="header"/>
+    <w:basedOn w:val="Standard"/>
+    <w:link w:val="KopfzeileZchn"/>
+    <w:uiPriority w:val="99"/>
+    <w:unhideWhenUsed/>
+    <w:rsid w:val="00221078"/>
+    <w:pPr>
+      <w:tabs>
+        <w:tab w:val="center" w:pos="4536"/>
+        <w:tab w:val="right" w:pos="9072"/>
+      </w:tabs>
+      <w:spacing w:after="0" w:line="240" w:lineRule="auto"/>
+    </w:pPr>
+  </w:style>
+  <w:style w:type="character" w:customStyle="1" w:styleId="KopfzeileZchn">
+    <w:name w:val="Kopfzeile Zchn"/>
+    <w:basedOn w:val="Absatz-Standardschriftart"/>
+    <w:link w:val="Kopfzeile"/>
+    <w:uiPriority w:val="99"/>
+    <w:rsid w:val="00221078"/>
+  </w:style>
+  <w:style w:type="paragraph" w:styleId="Fuzeile">
+    <w:name w:val="footer"/>
+    <w:basedOn w:val="Standard"/>
+    <w:link w:val="FuzeileZchn"/>
+    <w:uiPriority w:val="99"/>
+    <w:unhideWhenUsed/>
+    <w:rsid w:val="00221078"/>
+    <w:pPr>
+      <w:tabs>
+        <w:tab w:val="center" w:pos="4536"/>
+        <w:tab w:val="right" w:pos="9072"/>
+      </w:tabs>
+      <w:spacing w:after="0" w:line="240" w:lineRule="auto"/>
+    </w:pPr>
+  </w:style>
+  <w:style w:type="character" w:customStyle="1" w:styleId="FuzeileZchn">
+    <w:name w:val="Fußzeile Zchn"/>
+    <w:basedOn w:val="Absatz-Standardschriftart"/>
+    <w:link w:val="Fuzeile"/>
+    <w:uiPriority w:val="99"/>
+    <w:rsid w:val="00221078"/>
+  </w:style>
+  <w:style w:type="character" w:styleId="Hyperlink">
+    <w:name w:val="Hyperlink"/>
+    <w:basedOn w:val="Absatz-Standardschriftart"/>
+    <w:uiPriority w:val="99"/>
+    <w:unhideWhenUsed/>
+    <w:rsid w:val="00221078"/>
+    <w:rPr>
+      <w:color w:val="0000FF"/>
+      <w:u w:val="single"/>
+    </w:rPr>
+  </w:style>
+  <w:style w:type="paragraph" w:styleId="Inhaltsverzeichnisberschrift">
+    <w:name w:val="TOC Heading"/>
+    <w:basedOn w:val="berschrift1"/>
+    <w:next w:val="Standard"/>
+    <w:uiPriority w:val="39"/>
+    <w:unhideWhenUsed/>
+    <w:qFormat/>
+    <w:rsid w:val="00F9205F"/>
+    <w:pPr>
+      <w:outlineLvl w:val="9"/>
+    </w:pPr>
+    <w:rPr>
+      <w:lang w:eastAsia="ja-JP"/>
+    </w:rPr>
+  </w:style>
+  <w:style w:type="paragraph" w:styleId="Verzeichnis1">
+    <w:name w:val="toc 1"/>
+    <w:basedOn w:val="Standard"/>
+    <w:next w:val="Standard"/>
+    <w:autoRedefine/>
+    <w:uiPriority w:val="39"/>
+    <w:unhideWhenUsed/>
+    <w:rsid w:val="00F9205F"/>
+    <w:pPr>
+      <w:spacing w:after="100"/>
+    </w:pPr>
+  </w:style>
+  <w:style w:type="character" w:customStyle="1" w:styleId="berschrift3Zchn">
+    <w:name w:val="Überschrift 3 Zchn"/>
+    <w:basedOn w:val="Absatz-Standardschriftart"/>
+    <w:link w:val="berschrift3"/>
+    <w:uiPriority w:val="9"/>
+    <w:rsid w:val="004A4D8E"/>
+    <w:rPr>
+      <w:rFonts w:asciiTheme="majorHAnsi" w:eastAsiaTheme="majorEastAsia" w:hAnsiTheme="majorHAnsi" w:cstheme="majorBidi"/>
+      <w:color w:val="1F3763" w:themeColor="accent1" w:themeShade="7F"/>
+      <w:sz w:val="24"/>
+      <w:szCs w:val="24"/>
+    </w:rPr>
+  </w:style>
+  <w:style w:type="paragraph" w:customStyle="1" w:styleId="Textbody">
+    <w:name w:val="Text body"/>
+    <w:basedOn w:val="Standard"/>
+    <w:rsid w:val="0076029A"/>
+    <w:pPr>
+      <w:widowControl w:val="0"/>
+      <w:suppressAutoHyphens/>
+      <w:autoSpaceDN w:val="0"/>
+      <w:spacing w:after="140" w:line="288" w:lineRule="auto"/>
+    </w:pPr>
+    <w:rPr>
+      <w:rFonts w:ascii="Liberation Serif" w:eastAsia="SimSun" w:hAnsi="Liberation Serif" w:cs="Mangal"/>
+      <w:kern w:val="3"/>
+      <w:sz w:val="24"/>
+      <w:szCs w:val="24"/>
+      <w:lang w:eastAsia="zh-CN" w:bidi="hi-IN"/>
+    </w:rPr>
+  </w:style>
+  <w:style w:type="character" w:customStyle="1" w:styleId="UnresolvedMention">
+    <w:name w:val="Unresolved Mention"/>
+    <w:basedOn w:val="Absatz-Standardschriftart"/>
+    <w:uiPriority w:val="99"/>
+    <w:semiHidden/>
+    <w:unhideWhenUsed/>
+    <w:rsid w:val="007837C2"/>
+    <w:rPr>
+      <w:color w:val="808080"/>
+      <w:shd w:val="clear" w:color="auto" w:fill="E6E6E6"/>
+    </w:rPr>
+  </w:style>
+  <w:style w:type="paragraph" w:styleId="Sprechblasentext">
+    <w:name w:val="Balloon Text"/>
+    <w:basedOn w:val="Standard"/>
+    <w:link w:val="SprechblasentextZchn"/>
+    <w:uiPriority w:val="99"/>
+    <w:semiHidden/>
+    <w:unhideWhenUsed/>
+    <w:rsid w:val="006110CE"/>
+    <w:pPr>
+      <w:spacing w:after="0" w:line="240" w:lineRule="auto"/>
+    </w:pPr>
+    <w:rPr>
+      <w:rFonts w:ascii="Tahoma" w:hAnsi="Tahoma" w:cs="Tahoma"/>
+      <w:sz w:val="16"/>
+      <w:szCs w:val="16"/>
+    </w:rPr>
+  </w:style>
+  <w:style w:type="character" w:customStyle="1" w:styleId="SprechblasentextZchn">
+    <w:name w:val="Sprechblasentext Zchn"/>
+    <w:basedOn w:val="Absatz-Standardschriftart"/>
+    <w:link w:val="Sprechblasentext"/>
+    <w:uiPriority w:val="99"/>
+    <w:semiHidden/>
+    <w:rsid w:val="006110CE"/>
+    <w:rPr>
+      <w:rFonts w:ascii="Tahoma" w:hAnsi="Tahoma" w:cs="Tahoma"/>
+      <w:sz w:val="16"/>
+      <w:szCs w:val="16"/>
     </w:rPr>
   </w:style>
 </w:styles>
@@ -4196,7 +4434,7 @@
   <a:extraClrSchemeLst/>
   <a:extLst>
     <a:ext uri="{05A4C25C-085E-4340-85A3-A5531E510DB2}">
-      <thm15:themeFamily xmlns:thm15="http://schemas.microsoft.com/office/thememl/2012/main" name="Office Theme" id="{62F939B6-93AF-4DB8-9C6B-D6C7DFDC589F}" vid="{4A3C46E8-61CC-4603-A589-7422A47A8E4A}"/>
+      <thm15:themeFamily xmlns:thm15="http://schemas.microsoft.com/office/thememl/2012/main" xmlns="" name="Office Theme" id="{62F939B6-93AF-4DB8-9C6B-D6C7DFDC589F}" vid="{4A3C46E8-61CC-4603-A589-7422A47A8E4A}"/>
     </a:ext>
   </a:extLst>
 </a:theme>
@@ -4207,7 +4445,7 @@
 </file>
 
 <file path=customXml/itemProps1.xml><?xml version="1.0" encoding="utf-8"?>
-<ds:datastoreItem xmlns:ds="http://schemas.openxmlformats.org/officeDocument/2006/customXml" ds:itemID="{07A9BF91-230E-4838-AC0C-6934AD6456DB}">
+<ds:datastoreItem xmlns:ds="http://schemas.openxmlformats.org/officeDocument/2006/customXml" ds:itemID="{214DB28E-208A-40F8-BDDC-850D735BCAD2}">
   <ds:schemaRefs>
     <ds:schemaRef ds:uri="http://schemas.openxmlformats.org/officeDocument/2006/bibliography"/>
   </ds:schemaRefs>

</xml_diff>

<commit_message>
Changed Formulierungen in Recherchebericht
</commit_message>
<xml_diff>
--- a/Recherche/Recherchebericht.docx
+++ b/Recherche/Recherchebericht.docx
@@ -2545,7 +2545,18 @@
         <w:spacing w:line="360" w:lineRule="auto"/>
       </w:pPr>
       <w:r>
-        <w:t>Die Basis einer jeden Handlung bildet Motivation. Diese ist Teil der so genannten Selbstbestimmungstheorie (</w:t>
+        <w:t>Jede Handlung wird durch Motivation angetrieben. Generell kann man Motivation in zwei Kategorien unterteilen: intrinsisch und extrinsisch, wobei intrinsische Motivation „von innen“ und extrinsische Motivation „von außen“ her stammt. Intrinsische Motivation entsteht also aus eigenem Antrieb heraus und wird nicht durch äußere Einflüsse bestimmt. Sie ist damit eng mit Selbstwertgefühl und Freude in Verbindung zu bringen.</w:t>
+      </w:r>
+    </w:p>
+    <w:p>
+      <w:pPr>
+        <w:spacing w:line="360" w:lineRule="auto"/>
+      </w:pPr>
+      <w:r>
+        <w:t>Die Selbstbestimmungstheorie</w:t>
+      </w:r>
+      <w:r>
+        <w:t xml:space="preserve"> (</w:t>
       </w:r>
       <w:proofErr w:type="spellStart"/>
       <w:r>
@@ -2561,38 +2572,24 @@
       </w:r>
       <w:proofErr w:type="spellEnd"/>
       <w:r>
-        <w:t>, SDT). Motivation selbst lässt sich in zwei Unterkategorien unterteilen</w:t>
-      </w:r>
-      <w:r>
-        <w:t>:</w:t>
-      </w:r>
-      <w:r>
-        <w:t xml:space="preserve"> </w:t>
-      </w:r>
-      <w:r>
-        <w:t xml:space="preserve">zum einen intrinsische („aus eigenem Antrieb“) und zum anderen in </w:t>
+        <w:t xml:space="preserve">, SDT)  teilt extrinsische Motivation erneut in vier Untergruppen: </w:t>
+      </w:r>
+      <w:r>
+        <w:t xml:space="preserve">extern regulierte, </w:t>
       </w:r>
       <w:proofErr w:type="spellStart"/>
       <w:r>
-        <w:t>extrinische</w:t>
+        <w:t>introjiziert</w:t>
       </w:r>
       <w:proofErr w:type="spellEnd"/>
       <w:r>
-        <w:t xml:space="preserve"> („von außen her stammende“) Motivation. Die Selbstbestimmungstheorie beschreibt intrinsische Motivation als eine Art eigenen Antrieb, eine bestimmte Aktion durchzuführen.  Der Person selbst bereitet dieser Vorgang Freude bzw. erweckt das Gefühl, etwas „</w:t>
-      </w:r>
-      <w:r>
-        <w:t>W</w:t>
-      </w:r>
-      <w:r>
-        <w:t>ertvolles“ getan zu haben.</w:t>
-      </w:r>
-    </w:p>
-    <w:p>
-      <w:pPr>
-        <w:spacing w:line="360" w:lineRule="auto"/>
-      </w:pPr>
-      <w:r>
-        <w:t xml:space="preserve">Extrinsische Motivation hingegen lässt sich erneut in Untergruppen einteilen. Die wichtigsten sind extern regulierte, </w:t>
+        <w:t xml:space="preserve"> regulierte, identifiziert regulierte und integriert regulierte Motivation</w:t>
+      </w:r>
+      <w:r>
+        <w:t>. Extern reguliert ist Motivation dann, wenn in irgendeiner Form ein Druck von außen einwirkt, z.B. durch Strafen oder finanzielle Druckmittel.</w:t>
+      </w:r>
+      <w:r>
+        <w:t xml:space="preserve"> Bei </w:t>
       </w:r>
       <w:proofErr w:type="spellStart"/>
       <w:r>
@@ -2600,27 +2597,12 @@
       </w:r>
       <w:proofErr w:type="spellEnd"/>
       <w:r>
-        <w:t xml:space="preserve"> regulierte, identifiziert regulierte und integriert regulierte Motivation. Ersteres wird häufig mit finanziellen Anreizen gleich gesetzt, beschreibt aber eher jegliche Form der Motivation, welche entsteht, wenn Druck von außen ausgeübt wird, sei dies durch Strafen, oder eben das finanzielle Druckmittel. Im Fall von </w:t>
-      </w:r>
-      <w:proofErr w:type="spellStart"/>
-      <w:r>
-        <w:t>introjiziert</w:t>
-      </w:r>
-      <w:proofErr w:type="spellEnd"/>
-      <w:r>
-        <w:t xml:space="preserve"> regulierter Motivation spricht man als Auslöser der Motivation von einem inneren Druck, welcher aber als äußerer Antrieb wahrgenommen wird.  Aktionen werden durchgeführt „weil es so sein muss“ bzw. weil es so erwartet wird. Ist die Motivation identifiziert reguliert, so kann die Person sich mit dem Sinn der Aktion identifizieren und nimmt so den äußeren Einfluss nur noch wenig wahr. Die letzte Kategorie</w:t>
-      </w:r>
-      <w:r>
-        <w:t xml:space="preserve"> – </w:t>
-      </w:r>
-      <w:r>
-        <w:t>integriert regulierte Motivation</w:t>
-      </w:r>
-      <w:r>
-        <w:t xml:space="preserve"> –</w:t>
-      </w:r>
-      <w:r>
-        <w:t xml:space="preserve"> lässt sich nur noch bedingt von intrinsischer Motivation unterscheiden. Sie ist insofern anders, als dass die Aktion mit persönlichen Werten und Normen konform ist und dadurch nicht extrinsisch wahrgenommen wird. Von extern regulierter bis hin zu integriert regulierter Motivation steigt also die Autonomi</w:t>
+        <w:t xml:space="preserve"> regulierter Motivation ist der Auslöser zumeist als äußerer Antrieb zu spüren, aber eigentlich mehr ein innerer Druck, welcher nur so wahrgenommen wird. Aktionen werden aufgrund der Ansicht, „dass es so sein muss“ bzw. weil es so erwartet wird, durchgeführt. Im Fall von identifiziert regulierter Motivation ist der äußere Einfluss deutlich weniger wahrnehmbar, da sich die Person mit dem Sinn bzw. dem Zweck der Aktion identifizieren kann. Die letzte Kategorie – integriert regulierte Motivation – lässt sich nur noch schwer von intrinsischer Motivation unterscheiden. Der Kernunterschied ist hierbei, dass persönliche Werte und Normen mit der Aktion konform sind, d.h. dass man sie für wertvoll bzw. richtig erachtet. Dadurch wird sie nicht mehr extrinsisch wahrgenommen. </w:t>
+      </w:r>
+      <w:bookmarkStart w:id="14" w:name="_GoBack"/>
+      <w:bookmarkEnd w:id="14"/>
+      <w:r>
+        <w:t>Von extern regulierter bis hin zu integriert regulierter Motivation steigt also die Autonomi</w:t>
       </w:r>
       <w:r>
         <w:t>e</w:t>
@@ -2647,11 +2629,11 @@
         <w:pStyle w:val="berschrift2"/>
         <w:spacing w:line="360" w:lineRule="auto"/>
       </w:pPr>
-      <w:bookmarkStart w:id="14" w:name="_Toc499575982"/>
+      <w:bookmarkStart w:id="15" w:name="_Toc499575982"/>
       <w:r>
         <w:t>Spielmechanismen</w:t>
       </w:r>
-      <w:bookmarkEnd w:id="14"/>
+      <w:bookmarkEnd w:id="15"/>
       <w:r>
         <w:t xml:space="preserve"> </w:t>
       </w:r>
@@ -2661,7 +2643,7 @@
         <w:pStyle w:val="berschrift3"/>
         <w:spacing w:line="360" w:lineRule="auto"/>
       </w:pPr>
-      <w:bookmarkStart w:id="15" w:name="_Toc499575983"/>
+      <w:bookmarkStart w:id="16" w:name="_Toc499575983"/>
       <w:r>
         <w:t xml:space="preserve">Spielfortschritt und </w:t>
       </w:r>
@@ -2669,7 +2651,7 @@
       <w:r>
         <w:t>Achievementsystem</w:t>
       </w:r>
-      <w:bookmarkEnd w:id="15"/>
+      <w:bookmarkEnd w:id="16"/>
       <w:proofErr w:type="spellEnd"/>
     </w:p>
     <w:p>
@@ -2701,17 +2683,17 @@
         <w:t xml:space="preserve"> durch</w:t>
       </w:r>
       <w:r>
-        <w:t xml:space="preserve"> </w:t>
+        <w:t xml:space="preserve"> einen Fortschrittsbalken die Möglichkeit gegeben</w:t>
+      </w:r>
+      <w:r>
+        <w:t>,</w:t>
+      </w:r>
+      <w:r>
+        <w:t xml:space="preserve"> einen Überblick über seinen eigenen Wissensstand unter dem Weiterbildungsaspekt zu erlangen und sich mit anderen Spielern zu vergleichen und sich </w:t>
       </w:r>
       <w:r>
         <w:lastRenderedPageBreak/>
-        <w:t>einen Fortschrittsbalken die Möglichkeit gegeben</w:t>
-      </w:r>
-      <w:r>
-        <w:t>,</w:t>
-      </w:r>
-      <w:r>
-        <w:t xml:space="preserve"> einen Überblick über seinen eigenen Wissensstand unter dem Weiterbildungsaspekt zu erlangen und sich mit anderen Spielern zu vergleichen und sich an ihnen zu orientiere</w:t>
+        <w:t>an ihnen zu orientiere</w:t>
       </w:r>
       <w:r>
         <w:t xml:space="preserve">n. Dieser Vergleichsaspekt </w:t>
@@ -2748,11 +2730,11 @@
         <w:pStyle w:val="berschrift3"/>
         <w:spacing w:line="360" w:lineRule="auto"/>
       </w:pPr>
-      <w:bookmarkStart w:id="16" w:name="_Toc499575984"/>
+      <w:bookmarkStart w:id="17" w:name="_Toc499575984"/>
       <w:r>
         <w:t>Belohnungssysteme</w:t>
       </w:r>
-      <w:bookmarkEnd w:id="16"/>
+      <w:bookmarkEnd w:id="17"/>
     </w:p>
     <w:p>
       <w:pPr>
@@ -2825,11 +2807,11 @@
         <w:pStyle w:val="berschrift3"/>
         <w:spacing w:line="360" w:lineRule="auto"/>
       </w:pPr>
-      <w:bookmarkStart w:id="17" w:name="_Toc499575985"/>
+      <w:bookmarkStart w:id="18" w:name="_Toc499575985"/>
       <w:r>
         <w:t>Storytelling</w:t>
       </w:r>
-      <w:bookmarkEnd w:id="17"/>
+      <w:bookmarkEnd w:id="18"/>
     </w:p>
     <w:p>
       <w:pPr>
@@ -2873,11 +2855,11 @@
         <w:pStyle w:val="berschrift3"/>
         <w:spacing w:line="360" w:lineRule="auto"/>
       </w:pPr>
-      <w:bookmarkStart w:id="18" w:name="_Toc499575986"/>
+      <w:bookmarkStart w:id="19" w:name="_Toc499575986"/>
       <w:r>
         <w:t>Zeitdruck</w:t>
       </w:r>
-      <w:bookmarkEnd w:id="18"/>
+      <w:bookmarkEnd w:id="19"/>
     </w:p>
     <w:p>
       <w:pPr>
@@ -2903,11 +2885,12 @@
         <w:pStyle w:val="berschrift3"/>
         <w:spacing w:line="360" w:lineRule="auto"/>
       </w:pPr>
-      <w:bookmarkStart w:id="19" w:name="_Toc499575987"/>
-      <w:r>
+      <w:bookmarkStart w:id="20" w:name="_Toc499575987"/>
+      <w:r>
+        <w:lastRenderedPageBreak/>
         <w:t>Personalisierung und Bindung</w:t>
       </w:r>
-      <w:bookmarkEnd w:id="19"/>
+      <w:bookmarkEnd w:id="20"/>
     </w:p>
     <w:p>
       <w:pPr>
@@ -2951,11 +2934,11 @@
         <w:pStyle w:val="berschrift3"/>
         <w:spacing w:line="360" w:lineRule="auto"/>
       </w:pPr>
-      <w:bookmarkStart w:id="20" w:name="_Toc499575988"/>
+      <w:bookmarkStart w:id="21" w:name="_Toc499575988"/>
       <w:r>
         <w:t>Strategie</w:t>
       </w:r>
-      <w:bookmarkEnd w:id="20"/>
+      <w:bookmarkEnd w:id="21"/>
     </w:p>
     <w:p>
       <w:pPr>
@@ -3015,11 +2998,11 @@
         <w:pStyle w:val="berschrift3"/>
         <w:spacing w:line="360" w:lineRule="auto"/>
       </w:pPr>
-      <w:bookmarkStart w:id="21" w:name="_Toc499575989"/>
+      <w:bookmarkStart w:id="22" w:name="_Toc499575989"/>
       <w:r>
         <w:t>Feedback</w:t>
       </w:r>
-      <w:bookmarkEnd w:id="21"/>
+      <w:bookmarkEnd w:id="22"/>
     </w:p>
     <w:p>
       <w:pPr>
@@ -3052,17 +3035,17 @@
         <w:t>R</w:t>
       </w:r>
       <w:r>
-        <w:t xml:space="preserve">eflektieren über die gegebene Antwort ermöglicht. Eine andere Form des Feedbacks ist der sprachliche oder textuelle </w:t>
+        <w:t xml:space="preserve">eflektieren über die gegebene Antwort ermöglicht. Eine andere Form des Feedbacks ist der sprachliche oder textuelle Austausch mit anderen Gruppenmitgliedern und Kollegen.  Die Problematik dabei ist </w:t>
+      </w:r>
+      <w:r>
+        <w:t>jedoch</w:t>
+      </w:r>
+      <w:r>
+        <w:t xml:space="preserve">, dass es </w:t>
       </w:r>
       <w:r>
         <w:lastRenderedPageBreak/>
-        <w:t xml:space="preserve">Austausch mit anderen Gruppenmitgliedern und Kollegen.  Die Problematik dabei ist </w:t>
-      </w:r>
-      <w:r>
-        <w:t>jedoch</w:t>
-      </w:r>
-      <w:r>
-        <w:t xml:space="preserve">, dass es ein </w:t>
+        <w:t xml:space="preserve">ein </w:t>
       </w:r>
       <w:proofErr w:type="spellStart"/>
       <w:r>
@@ -3092,11 +3075,11 @@
         <w:pStyle w:val="berschrift2"/>
         <w:spacing w:line="360" w:lineRule="auto"/>
       </w:pPr>
-      <w:bookmarkStart w:id="22" w:name="_Toc499575990"/>
+      <w:bookmarkStart w:id="23" w:name="_Toc499575990"/>
       <w:r>
         <w:t>Technische Realisierung</w:t>
       </w:r>
-      <w:bookmarkEnd w:id="22"/>
+      <w:bookmarkEnd w:id="23"/>
     </w:p>
     <w:p/>
     <w:p>
@@ -3104,11 +3087,11 @@
         <w:pStyle w:val="berschrift3"/>
         <w:spacing w:line="360" w:lineRule="auto"/>
       </w:pPr>
-      <w:bookmarkStart w:id="23" w:name="_Toc499575991"/>
+      <w:bookmarkStart w:id="24" w:name="_Toc499575991"/>
       <w:r>
         <w:t>Java</w:t>
       </w:r>
-      <w:bookmarkEnd w:id="23"/>
+      <w:bookmarkEnd w:id="24"/>
     </w:p>
     <w:p>
       <w:pPr>
@@ -3142,14 +3125,14 @@
         <w:pStyle w:val="berschrift3"/>
         <w:spacing w:line="360" w:lineRule="auto"/>
       </w:pPr>
-      <w:bookmarkStart w:id="24" w:name="_Toc499575992"/>
+      <w:bookmarkStart w:id="25" w:name="_Toc499575992"/>
       <w:r>
         <w:t>Fragenkatalog</w:t>
       </w:r>
       <w:r>
         <w:t xml:space="preserve"> und Datenspeicherung</w:t>
       </w:r>
-      <w:bookmarkEnd w:id="24"/>
+      <w:bookmarkEnd w:id="25"/>
     </w:p>
     <w:p>
       <w:pPr>
@@ -3237,12 +3220,12 @@
         <w:pStyle w:val="berschrift1"/>
         <w:spacing w:line="360" w:lineRule="auto"/>
       </w:pPr>
-      <w:bookmarkStart w:id="25" w:name="_Toc499575993"/>
+      <w:bookmarkStart w:id="26" w:name="_Toc499575993"/>
       <w:r>
         <w:lastRenderedPageBreak/>
         <w:t>Aspekte</w:t>
       </w:r>
-      <w:bookmarkEnd w:id="25"/>
+      <w:bookmarkEnd w:id="26"/>
     </w:p>
     <w:p/>
     <w:p>
@@ -3250,11 +3233,11 @@
         <w:pStyle w:val="berschrift2"/>
         <w:spacing w:line="360" w:lineRule="auto"/>
       </w:pPr>
-      <w:bookmarkStart w:id="26" w:name="_Toc499575994"/>
+      <w:bookmarkStart w:id="27" w:name="_Toc499575994"/>
       <w:r>
         <w:t>Zielsetzung</w:t>
       </w:r>
-      <w:bookmarkEnd w:id="26"/>
+      <w:bookmarkEnd w:id="27"/>
     </w:p>
     <w:p>
       <w:pPr>
@@ -3309,11 +3292,11 @@
         <w:pStyle w:val="berschrift2"/>
         <w:spacing w:line="360" w:lineRule="auto"/>
       </w:pPr>
-      <w:bookmarkStart w:id="27" w:name="_Toc499575995"/>
+      <w:bookmarkStart w:id="28" w:name="_Toc499575995"/>
       <w:r>
         <w:t>Rahmenbedingungen</w:t>
       </w:r>
-      <w:bookmarkEnd w:id="27"/>
+      <w:bookmarkEnd w:id="28"/>
     </w:p>
     <w:p>
       <w:pPr>
@@ -3348,11 +3331,11 @@
         <w:pStyle w:val="berschrift2"/>
         <w:spacing w:line="360" w:lineRule="auto"/>
       </w:pPr>
-      <w:bookmarkStart w:id="28" w:name="_Toc499575996"/>
+      <w:bookmarkStart w:id="29" w:name="_Toc499575996"/>
       <w:r>
         <w:t>Datenschutz und Anonymität</w:t>
       </w:r>
-      <w:bookmarkEnd w:id="28"/>
+      <w:bookmarkEnd w:id="29"/>
     </w:p>
     <w:p>
       <w:pPr>
@@ -3423,7 +3406,7 @@
         <w:br w:type="page"/>
       </w:r>
     </w:p>
-    <w:bookmarkStart w:id="29" w:name="_Toc499575997" w:displacedByCustomXml="next"/>
+    <w:bookmarkStart w:id="30" w:name="_Toc499575997" w:displacedByCustomXml="next"/>
     <w:sdt>
       <w:sdtPr>
         <w:rPr>
@@ -3447,7 +3430,7 @@
           <w:r>
             <w:t>Literatur</w:t>
           </w:r>
-          <w:bookmarkEnd w:id="29"/>
+          <w:bookmarkEnd w:id="30"/>
         </w:p>
         <w:p>
           <w:pPr>
@@ -3833,15 +3816,7 @@
             <w:t>Wikipedia</w:t>
           </w:r>
           <w:r>
-            <w:t xml:space="preserve">. (kein Datum). Von </w:t>
-          </w:r>
-          <w:proofErr w:type="spellStart"/>
-          <w:r>
-            <w:t>Badge</w:t>
-          </w:r>
-          <w:proofErr w:type="spellEnd"/>
-          <w:r>
-            <w:t xml:space="preserve">: </w:t>
+            <w:t xml:space="preserve">. (kein Datum). Von Badge: </w:t>
           </w:r>
           <w:r>
             <w:t>https://de.wikipedia.org/wiki/Badge</w:t>
@@ -3883,14 +3858,12 @@
           </w:pPr>
         </w:p>
         <w:p>
-          <w:proofErr w:type="spellStart"/>
           <w:r>
             <w:rPr>
               <w:i/>
             </w:rPr>
             <w:t>Openbadges</w:t>
           </w:r>
-          <w:proofErr w:type="spellEnd"/>
           <w:r>
             <w:t xml:space="preserve">. Von: </w:t>
           </w:r>
@@ -3909,10 +3882,7 @@
             <w:t>Wikipedia</w:t>
           </w:r>
           <w:r>
-            <w:t>. (kein Datum). Von</w:t>
-          </w:r>
-          <w:r>
-            <w:t xml:space="preserve"> Quest: </w:t>
+            <w:t xml:space="preserve">. (kein Datum). Von Quest: </w:t>
           </w:r>
           <w:r>
             <w:t>https://de.wikipedia.org/wiki/Quest</w:t>
@@ -3922,14 +3892,12 @@
           </w:r>
         </w:p>
         <w:p>
-          <w:proofErr w:type="spellStart"/>
           <w:r>
             <w:rPr>
               <w:i/>
             </w:rPr>
             <w:t>Wikia</w:t>
           </w:r>
-          <w:proofErr w:type="spellEnd"/>
           <w:r>
             <w:t xml:space="preserve">.(kein Datum). Von: </w:t>
           </w:r>
@@ -3968,8 +3936,6 @@
             <w:fldChar w:fldCharType="end"/>
           </w:r>
         </w:p>
-        <w:bookmarkStart w:id="30" w:name="_GoBack" w:displacedByCustomXml="next"/>
-        <w:bookmarkEnd w:id="30" w:displacedByCustomXml="next"/>
       </w:sdtContent>
     </w:sdt>
     <w:sectPr>
@@ -7041,7 +7007,7 @@
   <a:extraClrSchemeLst/>
   <a:extLst>
     <a:ext uri="{05A4C25C-085E-4340-85A3-A5531E510DB2}">
-      <thm15:themeFamily xmlns="" xmlns:thm15="http://schemas.microsoft.com/office/thememl/2012/main" name="Office Theme" id="{62F939B6-93AF-4DB8-9C6B-D6C7DFDC589F}" vid="{4A3C46E8-61CC-4603-A589-7422A47A8E4A}"/>
+      <thm15:themeFamily xmlns:thm15="http://schemas.microsoft.com/office/thememl/2012/main" xmlns="" name="Office Theme" id="{62F939B6-93AF-4DB8-9C6B-D6C7DFDC589F}" vid="{4A3C46E8-61CC-4603-A589-7422A47A8E4A}"/>
     </a:ext>
   </a:extLst>
 </a:theme>
@@ -7277,7 +7243,7 @@
 </file>
 
 <file path=customXml/itemProps1.xml><?xml version="1.0" encoding="utf-8"?>
-<ds:datastoreItem xmlns:ds="http://schemas.openxmlformats.org/officeDocument/2006/customXml" ds:itemID="{150D45B3-D555-4090-8839-CF91E7F6C7B0}">
+<ds:datastoreItem xmlns:ds="http://schemas.openxmlformats.org/officeDocument/2006/customXml" ds:itemID="{D686BEFE-8334-4A38-90AE-B03BC9768141}">
   <ds:schemaRefs>
     <ds:schemaRef ds:uri="http://schemas.openxmlformats.org/officeDocument/2006/bibliography"/>
   </ds:schemaRefs>

</xml_diff>